<commit_message>
client filename bug fixed
</commit_message>
<xml_diff>
--- a/Documents/Test-plan.docx
+++ b/Documents/Test-plan.docx
@@ -2280,17 +2280,7 @@
           <w:lang w:val="nl-NL" w:eastAsia="en-NL"/>
           <w14:ligatures w14:val="none"/>
         </w:rPr>
-        <w:t xml:space="preserve">Sluit de schip module aan op stroom en doe dit in een gebied met LoRa bereik voor deze test. </w:t>
-      </w:r>
-      <w:r>
-        <w:rPr>
-          <w:rFonts w:ascii="Arial" w:eastAsia="Times New Roman" w:hAnsi="Arial" w:cs="Arial"/>
-          <w:color w:val="000000"/>
-          <w:kern w:val="0"/>
-          <w:lang w:val="nl-NL" w:eastAsia="en-NL"/>
-          <w14:ligatures w14:val="none"/>
-        </w:rPr>
-        <w:t xml:space="preserve">Verbind de laptop met het internet en ga naar de webinterface. Gebruik een uploader account om een IHM in de blockchain te zetten, voeg ook een beschrijving toe. Gebruik een consensus account om deze dit nieuwe block goed te keuren. Als het goed is zie je dit dan bij de definitieve blockchain staan. Open de app op de mobiele </w:t>
+        <w:t xml:space="preserve">Sluit de schip module aan op stroom en doe dit in een gebied met LoRa bereik voor deze test. Verbind de laptop met het internet en ga naar de webinterface. Gebruik een uploader account om een IHM in de blockchain te zetten, voeg ook een beschrijving toe. Gebruik een consensus account om deze dit nieuwe block goed te keuren. Als het goed is zie je dit dan bij de definitieve blockchain staan. Open de app op de mobiele </w:t>
       </w:r>
       <w:r>
         <w:rPr>
@@ -2310,47 +2300,7 @@
           <w:lang w:val="nl-NL" w:eastAsia="en-NL"/>
           <w14:ligatures w14:val="none"/>
         </w:rPr>
-        <w:t xml:space="preserve"> en k</w:t>
-      </w:r>
-      <w:r>
-        <w:rPr>
-          <w:rFonts w:ascii="Arial" w:eastAsia="Times New Roman" w:hAnsi="Arial" w:cs="Arial"/>
-          <w:color w:val="000000"/>
-          <w:kern w:val="0"/>
-          <w:lang w:val="nl-NL" w:eastAsia="en-NL"/>
-          <w14:ligatures w14:val="none"/>
-        </w:rPr>
-        <w:t>lik op scan</w:t>
-      </w:r>
-      <w:r>
-        <w:rPr>
-          <w:rFonts w:ascii="Arial" w:eastAsia="Times New Roman" w:hAnsi="Arial" w:cs="Arial"/>
-          <w:color w:val="000000"/>
-          <w:kern w:val="0"/>
-          <w:lang w:val="nl-NL" w:eastAsia="en-NL"/>
-          <w14:ligatures w14:val="none"/>
-        </w:rPr>
-        <w:t xml:space="preserve">. </w:t>
-      </w:r>
-      <w:r>
-        <w:rPr>
-          <w:rFonts w:ascii="Arial" w:eastAsia="Times New Roman" w:hAnsi="Arial" w:cs="Arial"/>
-          <w:color w:val="000000"/>
-          <w:kern w:val="0"/>
-          <w:lang w:val="nl-NL" w:eastAsia="en-NL"/>
-          <w14:ligatures w14:val="none"/>
-        </w:rPr>
-        <w:t xml:space="preserve">Druk op DIHM-Module om hiermee te verbinden. Wacht totdat de blockchain in de app wordt weergegeven. </w:t>
-      </w:r>
-      <w:r>
-        <w:rPr>
-          <w:rFonts w:ascii="Arial" w:eastAsia="Times New Roman" w:hAnsi="Arial" w:cs="Arial"/>
-          <w:color w:val="000000"/>
-          <w:kern w:val="0"/>
-          <w:lang w:val="nl-NL" w:eastAsia="en-NL"/>
-          <w14:ligatures w14:val="none"/>
-        </w:rPr>
-        <w:t xml:space="preserve">Check of het nieuwe toegevoegde block in de chain terug te vinden is. Als dit zo is, is de test geslaagd. </w:t>
+        <w:t xml:space="preserve"> en klik op scan. Druk op DIHM-Module om hiermee te verbinden. Wacht totdat de blockchain in de app wordt weergegeven. Check of het nieuwe toegevoegde block in de chain terug te vinden is. Als dit zo is, is de test geslaagd. </w:t>
       </w:r>
     </w:p>
     <w:p>
@@ -2571,7 +2521,47 @@
           <w:lang w:val="nl-NL" w:eastAsia="en-NL"/>
           <w14:ligatures w14:val="none"/>
         </w:rPr>
-        <w:t xml:space="preserve">ereik is zal na het verbinden met de schip module van het server </w:t>
+        <w:t xml:space="preserve">ereik is zal na het </w:t>
+      </w:r>
+      <w:r>
+        <w:rPr>
+          <w:rFonts w:ascii="Arial" w:eastAsia="Times New Roman" w:hAnsi="Arial" w:cs="Arial"/>
+          <w:color w:val="000000"/>
+          <w:kern w:val="0"/>
+          <w:lang w:val="nl-NL" w:eastAsia="en-NL"/>
+          <w14:ligatures w14:val="none"/>
+        </w:rPr>
+        <w:t xml:space="preserve">openen van een bluetooth </w:t>
+      </w:r>
+      <w:r>
+        <w:rPr>
+          <w:rFonts w:ascii="Arial" w:eastAsia="Times New Roman" w:hAnsi="Arial" w:cs="Arial"/>
+          <w:color w:val="000000"/>
+          <w:kern w:val="0"/>
+          <w:lang w:val="nl-NL" w:eastAsia="en-NL"/>
+          <w14:ligatures w14:val="none"/>
+        </w:rPr>
+        <w:t>verbind</w:t>
+      </w:r>
+      <w:r>
+        <w:rPr>
+          <w:rFonts w:ascii="Arial" w:eastAsia="Times New Roman" w:hAnsi="Arial" w:cs="Arial"/>
+          <w:color w:val="000000"/>
+          <w:kern w:val="0"/>
+          <w:lang w:val="nl-NL" w:eastAsia="en-NL"/>
+          <w14:ligatures w14:val="none"/>
+        </w:rPr>
+        <w:t>ing</w:t>
+      </w:r>
+      <w:r>
+        <w:rPr>
+          <w:rFonts w:ascii="Arial" w:eastAsia="Times New Roman" w:hAnsi="Arial" w:cs="Arial"/>
+          <w:color w:val="000000"/>
+          <w:kern w:val="0"/>
+          <w:lang w:val="nl-NL" w:eastAsia="en-NL"/>
+          <w14:ligatures w14:val="none"/>
+        </w:rPr>
+        <w:t xml:space="preserve"> met de schip module </w:t>
       </w:r>
       <w:r>
         <w:rPr>
@@ -2698,6 +2688,634 @@
           <w14:ligatures w14:val="none"/>
         </w:rPr>
       </w:pPr>
+    </w:p>
+    <w:p>
+      <w:pPr>
+        <w:spacing w:before="400" w:after="120" w:line="240" w:lineRule="auto"/>
+        <w:outlineLvl w:val="0"/>
+        <w:rPr>
+          <w:rFonts w:ascii="Arial" w:eastAsia="Times New Roman" w:hAnsi="Arial" w:cs="Arial"/>
+          <w:color w:val="000000"/>
+          <w:kern w:val="36"/>
+          <w:sz w:val="40"/>
+          <w:szCs w:val="40"/>
+          <w:lang w:val="nl-NL" w:eastAsia="en-NL"/>
+          <w14:ligatures w14:val="none"/>
+        </w:rPr>
+      </w:pPr>
+      <w:r>
+        <w:rPr>
+          <w:rFonts w:ascii="Arial" w:eastAsia="Times New Roman" w:hAnsi="Arial" w:cs="Arial"/>
+          <w:color w:val="000000"/>
+          <w:kern w:val="36"/>
+          <w:sz w:val="40"/>
+          <w:szCs w:val="40"/>
+          <w:lang w:eastAsia="en-NL"/>
+          <w14:ligatures w14:val="none"/>
+        </w:rPr>
+        <w:lastRenderedPageBreak/>
+        <w:t xml:space="preserve">Test </w:t>
+      </w:r>
+      <w:r>
+        <w:rPr>
+          <w:rFonts w:ascii="Arial" w:eastAsia="Times New Roman" w:hAnsi="Arial" w:cs="Arial"/>
+          <w:color w:val="000000"/>
+          <w:kern w:val="36"/>
+          <w:sz w:val="40"/>
+          <w:szCs w:val="40"/>
+          <w:lang w:val="nl-NL" w:eastAsia="en-NL"/>
+          <w14:ligatures w14:val="none"/>
+        </w:rPr>
+        <w:t>5: Wifi test</w:t>
+      </w:r>
+    </w:p>
+    <w:p>
+      <w:pPr>
+        <w:spacing w:before="360" w:after="120" w:line="240" w:lineRule="auto"/>
+        <w:outlineLvl w:val="1"/>
+        <w:rPr>
+          <w:rFonts w:ascii="Times New Roman" w:eastAsia="Times New Roman" w:hAnsi="Times New Roman" w:cs="Times New Roman"/>
+          <w:b/>
+          <w:bCs/>
+          <w:kern w:val="0"/>
+          <w:sz w:val="36"/>
+          <w:szCs w:val="36"/>
+          <w:lang w:eastAsia="en-NL"/>
+          <w14:ligatures w14:val="none"/>
+        </w:rPr>
+      </w:pPr>
+      <w:r>
+        <w:rPr>
+          <w:rFonts w:ascii="Arial" w:eastAsia="Times New Roman" w:hAnsi="Arial" w:cs="Arial"/>
+          <w:color w:val="000000"/>
+          <w:kern w:val="0"/>
+          <w:sz w:val="32"/>
+          <w:szCs w:val="32"/>
+          <w:lang w:eastAsia="en-NL"/>
+          <w14:ligatures w14:val="none"/>
+        </w:rPr>
+        <w:t>Test:</w:t>
+      </w:r>
+    </w:p>
+    <w:p>
+      <w:pPr>
+        <w:spacing w:after="0" w:line="240" w:lineRule="auto"/>
+        <w:rPr>
+          <w:rFonts w:ascii="Times New Roman" w:eastAsia="Times New Roman" w:hAnsi="Times New Roman" w:cs="Times New Roman"/>
+          <w:kern w:val="0"/>
+          <w:sz w:val="24"/>
+          <w:szCs w:val="24"/>
+          <w:lang w:val="nl-NL" w:eastAsia="en-NL"/>
+          <w14:ligatures w14:val="none"/>
+        </w:rPr>
+      </w:pPr>
+      <w:r>
+        <w:rPr>
+          <w:rFonts w:ascii="Arial" w:eastAsia="Times New Roman" w:hAnsi="Arial" w:cs="Arial"/>
+          <w:color w:val="000000"/>
+          <w:kern w:val="0"/>
+          <w:lang w:eastAsia="en-NL"/>
+          <w14:ligatures w14:val="none"/>
+        </w:rPr>
+        <w:t xml:space="preserve">Het doel van de test is om te kijken </w:t>
+      </w:r>
+      <w:r>
+        <w:rPr>
+          <w:rFonts w:ascii="Arial" w:eastAsia="Times New Roman" w:hAnsi="Arial" w:cs="Arial"/>
+          <w:color w:val="000000"/>
+          <w:kern w:val="0"/>
+          <w:lang w:val="nl-NL" w:eastAsia="en-NL"/>
+          <w14:ligatures w14:val="none"/>
+        </w:rPr>
+        <w:t>of</w:t>
+      </w:r>
+      <w:r>
+        <w:rPr>
+          <w:rFonts w:ascii="Arial" w:eastAsia="Times New Roman" w:hAnsi="Arial" w:cs="Arial"/>
+          <w:color w:val="000000"/>
+          <w:kern w:val="0"/>
+          <w:lang w:val="nl-NL" w:eastAsia="en-NL"/>
+          <w14:ligatures w14:val="none"/>
+        </w:rPr>
+        <w:t xml:space="preserve"> we wifi kunnen gebruiken i.p.v LoRa voor het ophalen van de blockchain. Hiervoor is in de app een apart veld toegevoegd waar je kan inloggen met wifi. Eenmaal ingelogd wordt er via de wifi verbinding gemaakt met de blockchain server.</w:t>
+      </w:r>
+    </w:p>
+    <w:p>
+      <w:pPr>
+        <w:spacing w:before="360" w:after="120" w:line="240" w:lineRule="auto"/>
+        <w:outlineLvl w:val="1"/>
+        <w:rPr>
+          <w:rFonts w:ascii="Times New Roman" w:eastAsia="Times New Roman" w:hAnsi="Times New Roman" w:cs="Times New Roman"/>
+          <w:b/>
+          <w:bCs/>
+          <w:kern w:val="0"/>
+          <w:sz w:val="36"/>
+          <w:szCs w:val="36"/>
+          <w:lang w:eastAsia="en-NL"/>
+          <w14:ligatures w14:val="none"/>
+        </w:rPr>
+      </w:pPr>
+      <w:r>
+        <w:rPr>
+          <w:rFonts w:ascii="Arial" w:eastAsia="Times New Roman" w:hAnsi="Arial" w:cs="Arial"/>
+          <w:color w:val="000000"/>
+          <w:kern w:val="0"/>
+          <w:sz w:val="32"/>
+          <w:szCs w:val="32"/>
+          <w:lang w:eastAsia="en-NL"/>
+          <w14:ligatures w14:val="none"/>
+        </w:rPr>
+        <w:t>Benodigdheden:</w:t>
+      </w:r>
+    </w:p>
+    <w:p>
+      <w:pPr>
+        <w:numPr>
+          <w:ilvl w:val="0"/>
+          <w:numId w:val="1"/>
+        </w:numPr>
+        <w:spacing w:after="0" w:line="240" w:lineRule="auto"/>
+        <w:textAlignment w:val="baseline"/>
+        <w:rPr>
+          <w:rFonts w:ascii="Arial" w:eastAsia="Times New Roman" w:hAnsi="Arial" w:cs="Arial"/>
+          <w:color w:val="000000"/>
+          <w:kern w:val="0"/>
+          <w:lang w:eastAsia="en-NL"/>
+          <w14:ligatures w14:val="none"/>
+        </w:rPr>
+      </w:pPr>
+      <w:r>
+        <w:rPr>
+          <w:rFonts w:ascii="Arial" w:eastAsia="Times New Roman" w:hAnsi="Arial" w:cs="Arial"/>
+          <w:color w:val="000000"/>
+          <w:kern w:val="0"/>
+          <w:lang w:val="en-US" w:eastAsia="en-NL"/>
+          <w14:ligatures w14:val="none"/>
+        </w:rPr>
+        <w:t>Draaiende server</w:t>
+      </w:r>
+    </w:p>
+    <w:p>
+      <w:pPr>
+        <w:numPr>
+          <w:ilvl w:val="0"/>
+          <w:numId w:val="1"/>
+        </w:numPr>
+        <w:spacing w:after="0" w:line="240" w:lineRule="auto"/>
+        <w:textAlignment w:val="baseline"/>
+        <w:rPr>
+          <w:rFonts w:ascii="Arial" w:eastAsia="Times New Roman" w:hAnsi="Arial" w:cs="Arial"/>
+          <w:color w:val="000000"/>
+          <w:kern w:val="0"/>
+          <w:lang w:eastAsia="en-NL"/>
+          <w14:ligatures w14:val="none"/>
+        </w:rPr>
+      </w:pPr>
+      <w:r>
+        <w:rPr>
+          <w:rFonts w:ascii="Arial" w:eastAsia="Times New Roman" w:hAnsi="Arial" w:cs="Arial"/>
+          <w:color w:val="000000"/>
+          <w:kern w:val="0"/>
+          <w:lang w:val="en-US" w:eastAsia="en-NL"/>
+          <w14:ligatures w14:val="none"/>
+        </w:rPr>
+        <w:t>Laptop</w:t>
+      </w:r>
+    </w:p>
+    <w:p>
+      <w:pPr>
+        <w:numPr>
+          <w:ilvl w:val="0"/>
+          <w:numId w:val="1"/>
+        </w:numPr>
+        <w:spacing w:after="0" w:line="240" w:lineRule="auto"/>
+        <w:textAlignment w:val="baseline"/>
+        <w:rPr>
+          <w:rFonts w:ascii="Arial" w:eastAsia="Times New Roman" w:hAnsi="Arial" w:cs="Arial"/>
+          <w:color w:val="000000"/>
+          <w:kern w:val="0"/>
+          <w:lang w:eastAsia="en-NL"/>
+          <w14:ligatures w14:val="none"/>
+        </w:rPr>
+      </w:pPr>
+      <w:r>
+        <w:rPr>
+          <w:rFonts w:ascii="Arial" w:eastAsia="Times New Roman" w:hAnsi="Arial" w:cs="Arial"/>
+          <w:color w:val="000000"/>
+          <w:kern w:val="0"/>
+          <w:lang w:val="en-US" w:eastAsia="en-NL"/>
+          <w14:ligatures w14:val="none"/>
+        </w:rPr>
+        <w:t>Schip module</w:t>
+      </w:r>
+    </w:p>
+    <w:p>
+      <w:pPr>
+        <w:numPr>
+          <w:ilvl w:val="0"/>
+          <w:numId w:val="1"/>
+        </w:numPr>
+        <w:spacing w:after="0" w:line="240" w:lineRule="auto"/>
+        <w:textAlignment w:val="baseline"/>
+        <w:rPr>
+          <w:rFonts w:ascii="Arial" w:eastAsia="Times New Roman" w:hAnsi="Arial" w:cs="Arial"/>
+          <w:color w:val="000000"/>
+          <w:kern w:val="0"/>
+          <w:lang w:eastAsia="en-NL"/>
+          <w14:ligatures w14:val="none"/>
+        </w:rPr>
+      </w:pPr>
+      <w:r>
+        <w:rPr>
+          <w:rFonts w:ascii="Arial" w:eastAsia="Times New Roman" w:hAnsi="Arial" w:cs="Arial"/>
+          <w:color w:val="000000"/>
+          <w:kern w:val="0"/>
+          <w:lang w:val="nl-NL" w:eastAsia="en-NL"/>
+          <w14:ligatures w14:val="none"/>
+        </w:rPr>
+        <w:t>Mobiele telefoon met Bluetooth c</w:t>
+      </w:r>
+      <w:r>
+        <w:rPr>
+          <w:rFonts w:ascii="Arial" w:eastAsia="Times New Roman" w:hAnsi="Arial" w:cs="Arial"/>
+          <w:color w:val="000000"/>
+          <w:kern w:val="0"/>
+          <w:lang w:val="nl-NL" w:eastAsia="en-NL"/>
+          <w14:ligatures w14:val="none"/>
+        </w:rPr>
+        <w:t xml:space="preserve">apabiliteit. </w:t>
+      </w:r>
+    </w:p>
+    <w:p>
+      <w:pPr>
+        <w:spacing w:before="360" w:after="120" w:line="240" w:lineRule="auto"/>
+        <w:outlineLvl w:val="1"/>
+        <w:rPr>
+          <w:rFonts w:ascii="Times New Roman" w:eastAsia="Times New Roman" w:hAnsi="Times New Roman" w:cs="Times New Roman"/>
+          <w:b/>
+          <w:bCs/>
+          <w:kern w:val="0"/>
+          <w:sz w:val="36"/>
+          <w:szCs w:val="36"/>
+          <w:lang w:eastAsia="en-NL"/>
+          <w14:ligatures w14:val="none"/>
+        </w:rPr>
+      </w:pPr>
+      <w:r>
+        <w:rPr>
+          <w:rFonts w:ascii="Arial" w:eastAsia="Times New Roman" w:hAnsi="Arial" w:cs="Arial"/>
+          <w:color w:val="000000"/>
+          <w:kern w:val="0"/>
+          <w:sz w:val="32"/>
+          <w:szCs w:val="32"/>
+          <w:lang w:eastAsia="en-NL"/>
+          <w14:ligatures w14:val="none"/>
+        </w:rPr>
+        <w:t>Setup:</w:t>
+      </w:r>
+    </w:p>
+    <w:p>
+      <w:pPr>
+        <w:spacing w:after="0" w:line="240" w:lineRule="auto"/>
+        <w:rPr>
+          <w:rFonts w:ascii="Times New Roman" w:eastAsia="Times New Roman" w:hAnsi="Times New Roman" w:cs="Times New Roman"/>
+          <w:kern w:val="0"/>
+          <w:sz w:val="24"/>
+          <w:szCs w:val="24"/>
+          <w:lang w:val="nl-NL" w:eastAsia="en-NL"/>
+          <w14:ligatures w14:val="none"/>
+        </w:rPr>
+      </w:pPr>
+      <w:r>
+        <w:rPr>
+          <w:rFonts w:ascii="Arial" w:eastAsia="Times New Roman" w:hAnsi="Arial" w:cs="Arial"/>
+          <w:color w:val="000000"/>
+          <w:kern w:val="0"/>
+          <w:lang w:val="nl-NL" w:eastAsia="en-NL"/>
+          <w14:ligatures w14:val="none"/>
+        </w:rPr>
+        <w:t xml:space="preserve">Sluit de schip module aan op stroom en doe </w:t>
+      </w:r>
+      <w:r>
+        <w:rPr>
+          <w:rFonts w:ascii="Arial" w:eastAsia="Times New Roman" w:hAnsi="Arial" w:cs="Arial"/>
+          <w:color w:val="000000"/>
+          <w:kern w:val="0"/>
+          <w:lang w:val="nl-NL" w:eastAsia="en-NL"/>
+          <w14:ligatures w14:val="none"/>
+        </w:rPr>
+        <w:t>in de buurt van een wifi netwerk waarvan ook het wachtwoord bekend is</w:t>
+      </w:r>
+      <w:r>
+        <w:rPr>
+          <w:rFonts w:ascii="Arial" w:eastAsia="Times New Roman" w:hAnsi="Arial" w:cs="Arial"/>
+          <w:color w:val="000000"/>
+          <w:kern w:val="0"/>
+          <w:lang w:val="nl-NL" w:eastAsia="en-NL"/>
+          <w14:ligatures w14:val="none"/>
+        </w:rPr>
+        <w:t xml:space="preserve">. Verbind de laptop met het internet en ga naar de webinterface. Gebruik een uploader account om een IHM in de blockchain te zetten, voeg ook een beschrijving toe. Gebruik een consensus account om deze dit nieuwe block goed te keuren. Als het goed is zie je dit dan bij de definitieve blockchain staan. Open de app op de mobiele telefoon en klik op scan. Druk op DIHM-Module om hiermee te verbinden. </w:t>
+      </w:r>
+      <w:r>
+        <w:rPr>
+          <w:rFonts w:ascii="Arial" w:eastAsia="Times New Roman" w:hAnsi="Arial" w:cs="Arial"/>
+          <w:color w:val="000000"/>
+          <w:kern w:val="0"/>
+          <w:lang w:val="nl-NL" w:eastAsia="en-NL"/>
+          <w14:ligatures w14:val="none"/>
+        </w:rPr>
+        <w:t xml:space="preserve">Voer de wifi SSID (naam van netwerk) en het wachtwoord in en klik op de knop send. </w:t>
+      </w:r>
+      <w:r>
+        <w:rPr>
+          <w:rFonts w:ascii="Arial" w:eastAsia="Times New Roman" w:hAnsi="Arial" w:cs="Arial"/>
+          <w:color w:val="000000"/>
+          <w:kern w:val="0"/>
+          <w:lang w:val="nl-NL" w:eastAsia="en-NL"/>
+          <w14:ligatures w14:val="none"/>
+        </w:rPr>
+        <w:t xml:space="preserve">Wacht totdat de blockchain in de app wordt weergegeven. Check of het nieuwe toegevoegde block in de chain terug te vinden is. Als dit zo is, is de test geslaagd. </w:t>
+      </w:r>
+    </w:p>
+    <w:p>
+      <w:pPr>
+        <w:spacing w:before="360" w:after="120" w:line="240" w:lineRule="auto"/>
+        <w:outlineLvl w:val="1"/>
+        <w:rPr>
+          <w:rFonts w:ascii="Times New Roman" w:eastAsia="Times New Roman" w:hAnsi="Times New Roman" w:cs="Times New Roman"/>
+          <w:b/>
+          <w:bCs/>
+          <w:kern w:val="0"/>
+          <w:sz w:val="36"/>
+          <w:szCs w:val="36"/>
+          <w:lang w:eastAsia="en-NL"/>
+          <w14:ligatures w14:val="none"/>
+        </w:rPr>
+      </w:pPr>
+      <w:r>
+        <w:rPr>
+          <w:rFonts w:ascii="Arial" w:eastAsia="Times New Roman" w:hAnsi="Arial" w:cs="Arial"/>
+          <w:color w:val="000000"/>
+          <w:kern w:val="0"/>
+          <w:sz w:val="32"/>
+          <w:szCs w:val="32"/>
+          <w:lang w:eastAsia="en-NL"/>
+          <w14:ligatures w14:val="none"/>
+        </w:rPr>
+        <w:t>Code:</w:t>
+      </w:r>
+    </w:p>
+    <w:p>
+      <w:pPr>
+        <w:spacing w:after="0" w:line="240" w:lineRule="auto"/>
+        <w:rPr>
+          <w:rFonts w:ascii="Arial" w:eastAsia="Times New Roman" w:hAnsi="Arial" w:cs="Arial"/>
+          <w:color w:val="000000"/>
+          <w:kern w:val="0"/>
+          <w:lang w:val="nl-NL" w:eastAsia="en-NL"/>
+          <w14:ligatures w14:val="none"/>
+        </w:rPr>
+      </w:pPr>
+      <w:hyperlink r:id="rId9" w:history="1">
+        <w:r>
+          <w:rPr>
+            <w:rStyle w:val="Hyperlink"/>
+            <w:rFonts w:ascii="Arial" w:eastAsia="Times New Roman" w:hAnsi="Arial" w:cs="Arial"/>
+            <w:kern w:val="0"/>
+            <w:lang w:eastAsia="en-NL"/>
+            <w14:ligatures w14:val="none"/>
+          </w:rPr>
+          <w:t>https://github.com/JorisTDP/</w:t>
+        </w:r>
+        <w:r>
+          <w:rPr>
+            <w:rStyle w:val="Hyperlink"/>
+            <w:rFonts w:ascii="Arial" w:eastAsia="Times New Roman" w:hAnsi="Arial" w:cs="Arial"/>
+            <w:kern w:val="0"/>
+            <w:lang w:eastAsia="en-NL"/>
+            <w14:ligatures w14:val="none"/>
+          </w:rPr>
+          <w:t>DIH</w:t>
+        </w:r>
+        <w:r>
+          <w:rPr>
+            <w:rStyle w:val="Hyperlink"/>
+            <w:rFonts w:ascii="Arial" w:eastAsia="Times New Roman" w:hAnsi="Arial" w:cs="Arial"/>
+            <w:kern w:val="0"/>
+            <w:lang w:val="nl-NL" w:eastAsia="en-NL"/>
+            <w14:ligatures w14:val="none"/>
+          </w:rPr>
+          <w:t>M</w:t>
+        </w:r>
+      </w:hyperlink>
+    </w:p>
+    <w:p>
+      <w:pPr>
+        <w:spacing w:after="0" w:line="240" w:lineRule="auto"/>
+        <w:rPr>
+          <w:rFonts w:ascii="Arial" w:eastAsia="Times New Roman" w:hAnsi="Arial" w:cs="Arial"/>
+          <w:color w:val="000000"/>
+          <w:kern w:val="0"/>
+          <w:lang w:val="nl-NL" w:eastAsia="en-NL"/>
+          <w14:ligatures w14:val="none"/>
+        </w:rPr>
+      </w:pPr>
+    </w:p>
+    <w:p>
+      <w:pPr>
+        <w:spacing w:before="360" w:after="120" w:line="240" w:lineRule="auto"/>
+        <w:outlineLvl w:val="1"/>
+        <w:rPr>
+          <w:rFonts w:ascii="Times New Roman" w:eastAsia="Times New Roman" w:hAnsi="Times New Roman" w:cs="Times New Roman"/>
+          <w:b/>
+          <w:bCs/>
+          <w:kern w:val="0"/>
+          <w:sz w:val="36"/>
+          <w:szCs w:val="36"/>
+          <w:lang w:eastAsia="en-NL"/>
+          <w14:ligatures w14:val="none"/>
+        </w:rPr>
+      </w:pPr>
+      <w:r>
+        <w:rPr>
+          <w:rFonts w:ascii="Arial" w:eastAsia="Times New Roman" w:hAnsi="Arial" w:cs="Arial"/>
+          <w:color w:val="000000"/>
+          <w:kern w:val="0"/>
+          <w:sz w:val="32"/>
+          <w:szCs w:val="32"/>
+          <w:lang w:val="en-US" w:eastAsia="en-NL"/>
+          <w14:ligatures w14:val="none"/>
+        </w:rPr>
+        <w:t>Edge cases</w:t>
+      </w:r>
+      <w:r>
+        <w:rPr>
+          <w:rFonts w:ascii="Arial" w:eastAsia="Times New Roman" w:hAnsi="Arial" w:cs="Arial"/>
+          <w:color w:val="000000"/>
+          <w:kern w:val="0"/>
+          <w:sz w:val="32"/>
+          <w:szCs w:val="32"/>
+          <w:lang w:eastAsia="en-NL"/>
+          <w14:ligatures w14:val="none"/>
+        </w:rPr>
+        <w:t>:</w:t>
+      </w:r>
+    </w:p>
+    <w:p>
+      <w:pPr>
+        <w:pStyle w:val="ListParagraph"/>
+        <w:numPr>
+          <w:ilvl w:val="0"/>
+          <w:numId w:val="2"/>
+        </w:numPr>
+        <w:spacing w:after="0" w:line="240" w:lineRule="auto"/>
+        <w:rPr>
+          <w:rFonts w:ascii="Arial" w:eastAsia="Times New Roman" w:hAnsi="Arial" w:cs="Arial"/>
+          <w:kern w:val="0"/>
+          <w:lang w:val="nl-NL" w:eastAsia="en-NL"/>
+          <w14:ligatures w14:val="none"/>
+        </w:rPr>
+      </w:pPr>
+      <w:r>
+        <w:rPr>
+          <w:rFonts w:ascii="Arial" w:eastAsia="Times New Roman" w:hAnsi="Arial" w:cs="Arial"/>
+          <w:kern w:val="0"/>
+          <w:lang w:val="nl-NL" w:eastAsia="en-NL"/>
+          <w14:ligatures w14:val="none"/>
+        </w:rPr>
+        <w:t>….</w:t>
+      </w:r>
+    </w:p>
+    <w:p>
+      <w:pPr>
+        <w:spacing w:after="0" w:line="240" w:lineRule="auto"/>
+        <w:ind w:left="360"/>
+        <w:rPr>
+          <w:rFonts w:ascii="Arial" w:eastAsia="Times New Roman" w:hAnsi="Arial" w:cs="Arial"/>
+          <w:kern w:val="0"/>
+          <w:lang w:val="nl-NL" w:eastAsia="en-NL"/>
+          <w14:ligatures w14:val="none"/>
+        </w:rPr>
+      </w:pPr>
+    </w:p>
+    <w:p>
+      <w:pPr>
+        <w:spacing w:before="360" w:after="120" w:line="240" w:lineRule="auto"/>
+        <w:outlineLvl w:val="1"/>
+        <w:rPr>
+          <w:rFonts w:ascii="Times New Roman" w:eastAsia="Times New Roman" w:hAnsi="Times New Roman" w:cs="Times New Roman"/>
+          <w:b/>
+          <w:bCs/>
+          <w:kern w:val="0"/>
+          <w:sz w:val="36"/>
+          <w:szCs w:val="36"/>
+          <w:lang w:eastAsia="en-NL"/>
+          <w14:ligatures w14:val="none"/>
+        </w:rPr>
+      </w:pPr>
+      <w:r>
+        <w:rPr>
+          <w:rFonts w:ascii="Arial" w:eastAsia="Times New Roman" w:hAnsi="Arial" w:cs="Arial"/>
+          <w:color w:val="000000"/>
+          <w:kern w:val="0"/>
+          <w:sz w:val="32"/>
+          <w:szCs w:val="32"/>
+          <w:lang w:eastAsia="en-NL"/>
+          <w14:ligatures w14:val="none"/>
+        </w:rPr>
+        <w:t>Hypothese:</w:t>
+      </w:r>
+    </w:p>
+    <w:p>
+      <w:pPr>
+        <w:spacing w:after="0" w:line="240" w:lineRule="auto"/>
+        <w:rPr>
+          <w:rFonts w:ascii="Arial" w:eastAsia="Times New Roman" w:hAnsi="Arial" w:cs="Arial"/>
+          <w:color w:val="000000"/>
+          <w:kern w:val="0"/>
+          <w:lang w:val="nl-NL" w:eastAsia="en-NL"/>
+          <w14:ligatures w14:val="none"/>
+        </w:rPr>
+      </w:pPr>
+      <w:r>
+        <w:rPr>
+          <w:rFonts w:ascii="Arial" w:eastAsia="Times New Roman" w:hAnsi="Arial" w:cs="Arial"/>
+          <w:color w:val="000000"/>
+          <w:kern w:val="0"/>
+          <w:lang w:val="nl-NL" w:eastAsia="en-NL"/>
+          <w14:ligatures w14:val="none"/>
+        </w:rPr>
+        <w:t>Als de wifi naam en wachtwoord goed zijn ingevuld zal</w:t>
+      </w:r>
+      <w:r>
+        <w:rPr>
+          <w:rFonts w:ascii="Arial" w:eastAsia="Times New Roman" w:hAnsi="Arial" w:cs="Arial"/>
+          <w:color w:val="000000"/>
+          <w:kern w:val="0"/>
+          <w:lang w:val="nl-NL" w:eastAsia="en-NL"/>
+          <w14:ligatures w14:val="none"/>
+        </w:rPr>
+        <w:t xml:space="preserve"> het nieuwste block en de vorige blocks op de telefoon weergegeven worden. Als er </w:t>
+      </w:r>
+      <w:r>
+        <w:rPr>
+          <w:rFonts w:ascii="Arial" w:eastAsia="Times New Roman" w:hAnsi="Arial" w:cs="Arial"/>
+          <w:color w:val="000000"/>
+          <w:kern w:val="0"/>
+          <w:lang w:val="nl-NL" w:eastAsia="en-NL"/>
+          <w14:ligatures w14:val="none"/>
+        </w:rPr>
+        <w:t>niks wordt weergegeven zal er iets niet goed ingevoerd zijn.</w:t>
+      </w:r>
+    </w:p>
+    <w:p>
+      <w:pPr>
+        <w:spacing w:before="360" w:after="120" w:line="240" w:lineRule="auto"/>
+        <w:outlineLvl w:val="1"/>
+        <w:rPr>
+          <w:rFonts w:ascii="Times New Roman" w:eastAsia="Times New Roman" w:hAnsi="Times New Roman" w:cs="Times New Roman"/>
+          <w:b/>
+          <w:bCs/>
+          <w:kern w:val="0"/>
+          <w:sz w:val="36"/>
+          <w:szCs w:val="36"/>
+          <w:lang w:eastAsia="en-NL"/>
+          <w14:ligatures w14:val="none"/>
+        </w:rPr>
+      </w:pPr>
+      <w:r>
+        <w:rPr>
+          <w:rFonts w:ascii="Arial" w:eastAsia="Times New Roman" w:hAnsi="Arial" w:cs="Arial"/>
+          <w:color w:val="000000"/>
+          <w:kern w:val="0"/>
+          <w:sz w:val="32"/>
+          <w:szCs w:val="32"/>
+          <w:lang w:eastAsia="en-NL"/>
+          <w14:ligatures w14:val="none"/>
+        </w:rPr>
+        <w:t>Uitkomst:</w:t>
+      </w:r>
+    </w:p>
+    <w:p>
+      <w:pPr>
+        <w:rPr>
+          <w:rFonts w:ascii="Arial" w:eastAsia="Times New Roman" w:hAnsi="Arial" w:cs="Arial"/>
+          <w:color w:val="000000"/>
+          <w:kern w:val="0"/>
+          <w:lang w:val="nl-NL" w:eastAsia="en-NL"/>
+          <w14:ligatures w14:val="none"/>
+        </w:rPr>
+      </w:pPr>
+      <w:r>
+        <w:rPr>
+          <w:rFonts w:ascii="Arial" w:eastAsia="Times New Roman" w:hAnsi="Arial" w:cs="Arial"/>
+          <w:color w:val="000000"/>
+          <w:kern w:val="0"/>
+          <w:lang w:val="nl-NL" w:eastAsia="en-NL"/>
+          <w14:ligatures w14:val="none"/>
+        </w:rPr>
+        <w:t>./..</w:t>
+      </w:r>
     </w:p>
     <w:p>
       <w:pPr>

</xml_diff>

<commit_message>
filled in 3/5 tests in test-plan
</commit_message>
<xml_diff>
--- a/Documents/Test-plan.docx
+++ b/Documents/Test-plan.docx
@@ -114,7 +114,73 @@
           <w:lang w:eastAsia="en-NL"/>
           <w14:ligatures w14:val="none"/>
         </w:rPr>
-        <w:t xml:space="preserve">Het doel van de test is om te kijken of </w:t>
+        <w:t xml:space="preserve">Het </w:t>
+      </w:r>
+      <w:proofErr w:type="spellStart"/>
+      <w:r>
+        <w:rPr>
+          <w:rFonts w:ascii="Arial" w:eastAsia="Times New Roman" w:hAnsi="Arial" w:cs="Arial"/>
+          <w:color w:val="000000"/>
+          <w:kern w:val="0"/>
+          <w:lang w:eastAsia="en-NL"/>
+          <w14:ligatures w14:val="none"/>
+        </w:rPr>
+        <w:t>doel</w:t>
+      </w:r>
+      <w:proofErr w:type="spellEnd"/>
+      <w:r>
+        <w:rPr>
+          <w:rFonts w:ascii="Arial" w:eastAsia="Times New Roman" w:hAnsi="Arial" w:cs="Arial"/>
+          <w:color w:val="000000"/>
+          <w:kern w:val="0"/>
+          <w:lang w:eastAsia="en-NL"/>
+          <w14:ligatures w14:val="none"/>
+        </w:rPr>
+        <w:t xml:space="preserve"> van de test is om </w:t>
+      </w:r>
+      <w:proofErr w:type="spellStart"/>
+      <w:r>
+        <w:rPr>
+          <w:rFonts w:ascii="Arial" w:eastAsia="Times New Roman" w:hAnsi="Arial" w:cs="Arial"/>
+          <w:color w:val="000000"/>
+          <w:kern w:val="0"/>
+          <w:lang w:eastAsia="en-NL"/>
+          <w14:ligatures w14:val="none"/>
+        </w:rPr>
+        <w:t>te</w:t>
+      </w:r>
+      <w:proofErr w:type="spellEnd"/>
+      <w:r>
+        <w:rPr>
+          <w:rFonts w:ascii="Arial" w:eastAsia="Times New Roman" w:hAnsi="Arial" w:cs="Arial"/>
+          <w:color w:val="000000"/>
+          <w:kern w:val="0"/>
+          <w:lang w:eastAsia="en-NL"/>
+          <w14:ligatures w14:val="none"/>
+        </w:rPr>
+        <w:t xml:space="preserve"> </w:t>
+      </w:r>
+      <w:proofErr w:type="spellStart"/>
+      <w:r>
+        <w:rPr>
+          <w:rFonts w:ascii="Arial" w:eastAsia="Times New Roman" w:hAnsi="Arial" w:cs="Arial"/>
+          <w:color w:val="000000"/>
+          <w:kern w:val="0"/>
+          <w:lang w:eastAsia="en-NL"/>
+          <w14:ligatures w14:val="none"/>
+        </w:rPr>
+        <w:t>kijken</w:t>
+      </w:r>
+      <w:proofErr w:type="spellEnd"/>
+      <w:r>
+        <w:rPr>
+          <w:rFonts w:ascii="Arial" w:eastAsia="Times New Roman" w:hAnsi="Arial" w:cs="Arial"/>
+          <w:color w:val="000000"/>
+          <w:kern w:val="0"/>
+          <w:lang w:eastAsia="en-NL"/>
+          <w14:ligatures w14:val="none"/>
+        </w:rPr>
+        <w:t xml:space="preserve"> of </w:t>
       </w:r>
       <w:r>
         <w:rPr>
@@ -152,6 +218,7 @@
           <w14:ligatures w14:val="none"/>
         </w:rPr>
       </w:pPr>
+      <w:proofErr w:type="spellStart"/>
       <w:r>
         <w:rPr>
           <w:rFonts w:ascii="Arial" w:eastAsia="Times New Roman" w:hAnsi="Arial" w:cs="Arial"/>
@@ -162,7 +229,20 @@
           <w:lang w:eastAsia="en-NL"/>
           <w14:ligatures w14:val="none"/>
         </w:rPr>
-        <w:t>Benodigdheden:</w:t>
+        <w:t>Benodigdheden</w:t>
+      </w:r>
+      <w:proofErr w:type="spellEnd"/>
+      <w:r>
+        <w:rPr>
+          <w:rFonts w:ascii="Arial" w:eastAsia="Times New Roman" w:hAnsi="Arial" w:cs="Arial"/>
+          <w:color w:val="000000"/>
+          <w:kern w:val="0"/>
+          <w:sz w:val="32"/>
+          <w:szCs w:val="32"/>
+          <w:lang w:eastAsia="en-NL"/>
+          <w14:ligatures w14:val="none"/>
+        </w:rPr>
+        <w:t>:</w:t>
       </w:r>
     </w:p>
     <w:p>
@@ -181,6 +261,7 @@
           <w14:ligatures w14:val="none"/>
         </w:rPr>
       </w:pPr>
+      <w:proofErr w:type="spellStart"/>
       <w:r>
         <w:rPr>
           <w:rFonts w:ascii="Arial" w:eastAsia="Times New Roman" w:hAnsi="Arial" w:cs="Arial"/>
@@ -189,7 +270,18 @@
           <w:lang w:val="en-US" w:eastAsia="en-NL"/>
           <w14:ligatures w14:val="none"/>
         </w:rPr>
-        <w:t>Draaiende server</w:t>
+        <w:t>Draaiende</w:t>
+      </w:r>
+      <w:proofErr w:type="spellEnd"/>
+      <w:r>
+        <w:rPr>
+          <w:rFonts w:ascii="Arial" w:eastAsia="Times New Roman" w:hAnsi="Arial" w:cs="Arial"/>
+          <w:color w:val="000000"/>
+          <w:kern w:val="0"/>
+          <w:lang w:val="en-US" w:eastAsia="en-NL"/>
+          <w14:ligatures w14:val="none"/>
+        </w:rPr>
+        <w:t xml:space="preserve"> server</w:t>
       </w:r>
     </w:p>
     <w:p>
@@ -267,17 +359,127 @@
           <w:lang w:val="nl-NL" w:eastAsia="en-NL"/>
           <w14:ligatures w14:val="none"/>
         </w:rPr>
-        <w:t>Login als admin op d</w:t>
-      </w:r>
-      <w:r>
-        <w:rPr>
-          <w:rFonts w:ascii="Arial" w:eastAsia="Times New Roman" w:hAnsi="Arial" w:cs="Arial"/>
-          <w:color w:val="000000"/>
-          <w:kern w:val="0"/>
-          <w:lang w:val="nl-NL" w:eastAsia="en-NL"/>
-          <w14:ligatures w14:val="none"/>
-        </w:rPr>
-        <w:t xml:space="preserve">e webinterface. Upload een bestand en voeg een korte beschrijving toe. Login als consensus en klik op ‘approve’ bij dit block in de pending list. Check of dit block in de blockchain terug te zien is. Download het bestand om te kijken of de inhoud correct is opgeslagen. Bekijk de rauwe blockchain data op hetzelfde ip, port 80/chain. Als dit ook correct is opgeslagen is de test geslaagd.  </w:t>
+        <w:t xml:space="preserve">Login als </w:t>
+      </w:r>
+      <w:proofErr w:type="spellStart"/>
+      <w:r>
+        <w:rPr>
+          <w:rFonts w:ascii="Arial" w:eastAsia="Times New Roman" w:hAnsi="Arial" w:cs="Arial"/>
+          <w:color w:val="000000"/>
+          <w:kern w:val="0"/>
+          <w:lang w:val="nl-NL" w:eastAsia="en-NL"/>
+          <w14:ligatures w14:val="none"/>
+        </w:rPr>
+        <w:t>admin</w:t>
+      </w:r>
+      <w:proofErr w:type="spellEnd"/>
+      <w:r>
+        <w:rPr>
+          <w:rFonts w:ascii="Arial" w:eastAsia="Times New Roman" w:hAnsi="Arial" w:cs="Arial"/>
+          <w:color w:val="000000"/>
+          <w:kern w:val="0"/>
+          <w:lang w:val="nl-NL" w:eastAsia="en-NL"/>
+          <w14:ligatures w14:val="none"/>
+        </w:rPr>
+        <w:t xml:space="preserve"> op d</w:t>
+      </w:r>
+      <w:r>
+        <w:rPr>
+          <w:rFonts w:ascii="Arial" w:eastAsia="Times New Roman" w:hAnsi="Arial" w:cs="Arial"/>
+          <w:color w:val="000000"/>
+          <w:kern w:val="0"/>
+          <w:lang w:val="nl-NL" w:eastAsia="en-NL"/>
+          <w14:ligatures w14:val="none"/>
+        </w:rPr>
+        <w:t xml:space="preserve">e </w:t>
+      </w:r>
+      <w:proofErr w:type="spellStart"/>
+      <w:r>
+        <w:rPr>
+          <w:rFonts w:ascii="Arial" w:eastAsia="Times New Roman" w:hAnsi="Arial" w:cs="Arial"/>
+          <w:color w:val="000000"/>
+          <w:kern w:val="0"/>
+          <w:lang w:val="nl-NL" w:eastAsia="en-NL"/>
+          <w14:ligatures w14:val="none"/>
+        </w:rPr>
+        <w:t>webinterface</w:t>
+      </w:r>
+      <w:proofErr w:type="spellEnd"/>
+      <w:r>
+        <w:rPr>
+          <w:rFonts w:ascii="Arial" w:eastAsia="Times New Roman" w:hAnsi="Arial" w:cs="Arial"/>
+          <w:color w:val="000000"/>
+          <w:kern w:val="0"/>
+          <w:lang w:val="nl-NL" w:eastAsia="en-NL"/>
+          <w14:ligatures w14:val="none"/>
+        </w:rPr>
+        <w:t>. Upload een bestand en voeg een korte beschrijving toe. Login als consensus en klik op ‘</w:t>
+      </w:r>
+      <w:proofErr w:type="spellStart"/>
+      <w:r>
+        <w:rPr>
+          <w:rFonts w:ascii="Arial" w:eastAsia="Times New Roman" w:hAnsi="Arial" w:cs="Arial"/>
+          <w:color w:val="000000"/>
+          <w:kern w:val="0"/>
+          <w:lang w:val="nl-NL" w:eastAsia="en-NL"/>
+          <w14:ligatures w14:val="none"/>
+        </w:rPr>
+        <w:t>approve</w:t>
+      </w:r>
+      <w:proofErr w:type="spellEnd"/>
+      <w:r>
+        <w:rPr>
+          <w:rFonts w:ascii="Arial" w:eastAsia="Times New Roman" w:hAnsi="Arial" w:cs="Arial"/>
+          <w:color w:val="000000"/>
+          <w:kern w:val="0"/>
+          <w:lang w:val="nl-NL" w:eastAsia="en-NL"/>
+          <w14:ligatures w14:val="none"/>
+        </w:rPr>
+        <w:t xml:space="preserve">’ bij dit block in de </w:t>
+      </w:r>
+      <w:proofErr w:type="spellStart"/>
+      <w:r>
+        <w:rPr>
+          <w:rFonts w:ascii="Arial" w:eastAsia="Times New Roman" w:hAnsi="Arial" w:cs="Arial"/>
+          <w:color w:val="000000"/>
+          <w:kern w:val="0"/>
+          <w:lang w:val="nl-NL" w:eastAsia="en-NL"/>
+          <w14:ligatures w14:val="none"/>
+        </w:rPr>
+        <w:t>pending</w:t>
+      </w:r>
+      <w:proofErr w:type="spellEnd"/>
+      <w:r>
+        <w:rPr>
+          <w:rFonts w:ascii="Arial" w:eastAsia="Times New Roman" w:hAnsi="Arial" w:cs="Arial"/>
+          <w:color w:val="000000"/>
+          <w:kern w:val="0"/>
+          <w:lang w:val="nl-NL" w:eastAsia="en-NL"/>
+          <w14:ligatures w14:val="none"/>
+        </w:rPr>
+        <w:t xml:space="preserve"> list. Check of dit block in de blockchain terug te zien is. Download het bestand om te kijken of de inhoud correct is opgeslagen. Bekijk de rauwe blockchain data op hetzelfde </w:t>
+      </w:r>
+      <w:proofErr w:type="spellStart"/>
+      <w:r>
+        <w:rPr>
+          <w:rFonts w:ascii="Arial" w:eastAsia="Times New Roman" w:hAnsi="Arial" w:cs="Arial"/>
+          <w:color w:val="000000"/>
+          <w:kern w:val="0"/>
+          <w:lang w:val="nl-NL" w:eastAsia="en-NL"/>
+          <w14:ligatures w14:val="none"/>
+        </w:rPr>
+        <w:t>ip</w:t>
+      </w:r>
+      <w:proofErr w:type="spellEnd"/>
+      <w:r>
+        <w:rPr>
+          <w:rFonts w:ascii="Arial" w:eastAsia="Times New Roman" w:hAnsi="Arial" w:cs="Arial"/>
+          <w:color w:val="000000"/>
+          <w:kern w:val="0"/>
+          <w:lang w:val="nl-NL" w:eastAsia="en-NL"/>
+          <w14:ligatures w14:val="none"/>
+        </w:rPr>
+        <w:t xml:space="preserve">, port 80/chain. Als dit ook correct is opgeslagen is de test geslaagd.  </w:t>
       </w:r>
     </w:p>
     <w:p>
@@ -487,6 +689,7 @@
           <w14:ligatures w14:val="none"/>
         </w:rPr>
       </w:pPr>
+      <w:proofErr w:type="spellStart"/>
       <w:r>
         <w:rPr>
           <w:rFonts w:ascii="Arial" w:eastAsia="Times New Roman" w:hAnsi="Arial" w:cs="Arial"/>
@@ -497,7 +700,20 @@
           <w:lang w:eastAsia="en-NL"/>
           <w14:ligatures w14:val="none"/>
         </w:rPr>
-        <w:t>Hypothese:</w:t>
+        <w:t>Hypothese</w:t>
+      </w:r>
+      <w:proofErr w:type="spellEnd"/>
+      <w:r>
+        <w:rPr>
+          <w:rFonts w:ascii="Arial" w:eastAsia="Times New Roman" w:hAnsi="Arial" w:cs="Arial"/>
+          <w:color w:val="000000"/>
+          <w:kern w:val="0"/>
+          <w:sz w:val="32"/>
+          <w:szCs w:val="32"/>
+          <w:lang w:eastAsia="en-NL"/>
+          <w14:ligatures w14:val="none"/>
+        </w:rPr>
+        <w:t>:</w:t>
       </w:r>
     </w:p>
     <w:p>
@@ -520,7 +736,51 @@
           <w:lang w:eastAsia="en-NL"/>
           <w14:ligatures w14:val="none"/>
         </w:rPr>
-        <w:t xml:space="preserve">De verwachting is dat </w:t>
+        <w:t xml:space="preserve">De </w:t>
+      </w:r>
+      <w:proofErr w:type="spellStart"/>
+      <w:r>
+        <w:rPr>
+          <w:rFonts w:ascii="Arial" w:eastAsia="Times New Roman" w:hAnsi="Arial" w:cs="Arial"/>
+          <w:color w:val="000000"/>
+          <w:kern w:val="0"/>
+          <w:lang w:eastAsia="en-NL"/>
+          <w14:ligatures w14:val="none"/>
+        </w:rPr>
+        <w:t>verwachting</w:t>
+      </w:r>
+      <w:proofErr w:type="spellEnd"/>
+      <w:r>
+        <w:rPr>
+          <w:rFonts w:ascii="Arial" w:eastAsia="Times New Roman" w:hAnsi="Arial" w:cs="Arial"/>
+          <w:color w:val="000000"/>
+          <w:kern w:val="0"/>
+          <w:lang w:eastAsia="en-NL"/>
+          <w14:ligatures w14:val="none"/>
+        </w:rPr>
+        <w:t xml:space="preserve"> is </w:t>
+      </w:r>
+      <w:proofErr w:type="spellStart"/>
+      <w:r>
+        <w:rPr>
+          <w:rFonts w:ascii="Arial" w:eastAsia="Times New Roman" w:hAnsi="Arial" w:cs="Arial"/>
+          <w:color w:val="000000"/>
+          <w:kern w:val="0"/>
+          <w:lang w:eastAsia="en-NL"/>
+          <w14:ligatures w14:val="none"/>
+        </w:rPr>
+        <w:t>dat</w:t>
+      </w:r>
+      <w:proofErr w:type="spellEnd"/>
+      <w:r>
+        <w:rPr>
+          <w:rFonts w:ascii="Arial" w:eastAsia="Times New Roman" w:hAnsi="Arial" w:cs="Arial"/>
+          <w:color w:val="000000"/>
+          <w:kern w:val="0"/>
+          <w:lang w:eastAsia="en-NL"/>
+          <w14:ligatures w14:val="none"/>
+        </w:rPr>
+        <w:t xml:space="preserve"> </w:t>
       </w:r>
       <w:r>
         <w:rPr>
@@ -542,15 +802,27 @@
         </w:rPr>
         <w:t xml:space="preserve">e code van het blockchain systeem correct werkt. </w:t>
       </w:r>
-      <w:r>
-        <w:rPr>
-          <w:rFonts w:ascii="Arial" w:eastAsia="Times New Roman" w:hAnsi="Arial" w:cs="Arial"/>
-          <w:color w:val="000000"/>
-          <w:kern w:val="0"/>
-          <w:lang w:val="nl-NL" w:eastAsia="en-NL"/>
-          <w14:ligatures w14:val="none"/>
-        </w:rPr>
-        <w:t>Upgeloade bestanden worden na goedkeurig correct opgeslagen in de blockchain en op de server.</w:t>
+      <w:proofErr w:type="spellStart"/>
+      <w:r>
+        <w:rPr>
+          <w:rFonts w:ascii="Arial" w:eastAsia="Times New Roman" w:hAnsi="Arial" w:cs="Arial"/>
+          <w:color w:val="000000"/>
+          <w:kern w:val="0"/>
+          <w:lang w:val="nl-NL" w:eastAsia="en-NL"/>
+          <w14:ligatures w14:val="none"/>
+        </w:rPr>
+        <w:t>Upgeloade</w:t>
+      </w:r>
+      <w:proofErr w:type="spellEnd"/>
+      <w:r>
+        <w:rPr>
+          <w:rFonts w:ascii="Arial" w:eastAsia="Times New Roman" w:hAnsi="Arial" w:cs="Arial"/>
+          <w:color w:val="000000"/>
+          <w:kern w:val="0"/>
+          <w:lang w:val="nl-NL" w:eastAsia="en-NL"/>
+          <w14:ligatures w14:val="none"/>
+        </w:rPr>
+        <w:t xml:space="preserve"> bestanden worden na goedkeurig correct opgeslagen in de blockchain en op de server.</w:t>
       </w:r>
     </w:p>
     <w:p>
@@ -568,6 +840,7 @@
           <w14:ligatures w14:val="none"/>
         </w:rPr>
       </w:pPr>
+      <w:proofErr w:type="spellStart"/>
       <w:r>
         <w:rPr>
           <w:rFonts w:ascii="Arial" w:eastAsia="Times New Roman" w:hAnsi="Arial" w:cs="Arial"/>
@@ -578,51 +851,226 @@
           <w:lang w:eastAsia="en-NL"/>
           <w14:ligatures w14:val="none"/>
         </w:rPr>
-        <w:t>Uitkomst:</w:t>
-      </w:r>
-    </w:p>
-    <w:p>
-      <w:pPr>
-        <w:rPr>
-          <w:rFonts w:ascii="Arial" w:eastAsia="Times New Roman" w:hAnsi="Arial" w:cs="Arial"/>
-          <w:color w:val="000000"/>
-          <w:kern w:val="0"/>
-          <w:lang w:val="nl-NL" w:eastAsia="en-NL"/>
-          <w14:ligatures w14:val="none"/>
-        </w:rPr>
-      </w:pPr>
-      <w:r>
-        <w:rPr>
-          <w:rFonts w:ascii="Arial" w:eastAsia="Times New Roman" w:hAnsi="Arial" w:cs="Arial"/>
-          <w:color w:val="000000"/>
-          <w:kern w:val="0"/>
-          <w:lang w:val="nl-NL" w:eastAsia="en-NL"/>
-          <w14:ligatures w14:val="none"/>
-        </w:rPr>
-        <w:t>./..</w:t>
-      </w:r>
-    </w:p>
-    <w:p>
-      <w:pPr>
-        <w:rPr>
-          <w:rFonts w:ascii="Arial" w:eastAsia="Times New Roman" w:hAnsi="Arial" w:cs="Arial"/>
-          <w:color w:val="000000"/>
-          <w:kern w:val="0"/>
-          <w:lang w:val="nl-NL" w:eastAsia="en-NL"/>
-          <w14:ligatures w14:val="none"/>
-        </w:rPr>
-      </w:pPr>
-    </w:p>
-    <w:p>
-      <w:pPr>
-        <w:rPr>
-          <w:rFonts w:ascii="Arial" w:eastAsia="Times New Roman" w:hAnsi="Arial" w:cs="Arial"/>
-          <w:color w:val="000000"/>
-          <w:kern w:val="0"/>
-          <w:lang w:val="nl-NL" w:eastAsia="en-NL"/>
-          <w14:ligatures w14:val="none"/>
-        </w:rPr>
-      </w:pPr>
+        <w:t>Uitkomst</w:t>
+      </w:r>
+      <w:proofErr w:type="spellEnd"/>
+      <w:r>
+        <w:rPr>
+          <w:rFonts w:ascii="Arial" w:eastAsia="Times New Roman" w:hAnsi="Arial" w:cs="Arial"/>
+          <w:color w:val="000000"/>
+          <w:kern w:val="0"/>
+          <w:sz w:val="32"/>
+          <w:szCs w:val="32"/>
+          <w:lang w:eastAsia="en-NL"/>
+          <w14:ligatures w14:val="none"/>
+        </w:rPr>
+        <w:t>:</w:t>
+      </w:r>
+    </w:p>
+    <w:p>
+      <w:pPr>
+        <w:rPr>
+          <w:rFonts w:ascii="Arial" w:eastAsia="Times New Roman" w:hAnsi="Arial" w:cs="Arial"/>
+          <w:color w:val="000000"/>
+          <w:kern w:val="0"/>
+          <w:lang w:val="nl-NL" w:eastAsia="en-NL"/>
+          <w14:ligatures w14:val="none"/>
+        </w:rPr>
+      </w:pPr>
+      <w:r>
+        <w:rPr>
+          <w:rFonts w:ascii="Arial" w:eastAsia="Times New Roman" w:hAnsi="Arial" w:cs="Arial"/>
+          <w:color w:val="000000"/>
+          <w:kern w:val="0"/>
+          <w:lang w:val="nl-NL" w:eastAsia="en-NL"/>
+          <w14:ligatures w14:val="none"/>
+        </w:rPr>
+        <w:t xml:space="preserve">Zoals de hypothese voorspelde, gaat alles goed. Een block wordt </w:t>
+      </w:r>
+      <w:proofErr w:type="spellStart"/>
+      <w:r>
+        <w:rPr>
+          <w:rFonts w:ascii="Arial" w:eastAsia="Times New Roman" w:hAnsi="Arial" w:cs="Arial"/>
+          <w:color w:val="000000"/>
+          <w:kern w:val="0"/>
+          <w:lang w:val="nl-NL" w:eastAsia="en-NL"/>
+          <w14:ligatures w14:val="none"/>
+        </w:rPr>
+        <w:t>geupload</w:t>
+      </w:r>
+      <w:proofErr w:type="spellEnd"/>
+      <w:r>
+        <w:rPr>
+          <w:rFonts w:ascii="Arial" w:eastAsia="Times New Roman" w:hAnsi="Arial" w:cs="Arial"/>
+          <w:color w:val="000000"/>
+          <w:kern w:val="0"/>
+          <w:lang w:val="nl-NL" w:eastAsia="en-NL"/>
+          <w14:ligatures w14:val="none"/>
+        </w:rPr>
+        <w:t xml:space="preserve"> naar de </w:t>
+      </w:r>
+      <w:proofErr w:type="spellStart"/>
+      <w:r>
+        <w:rPr>
+          <w:rFonts w:ascii="Arial" w:eastAsia="Times New Roman" w:hAnsi="Arial" w:cs="Arial"/>
+          <w:color w:val="000000"/>
+          <w:kern w:val="0"/>
+          <w:lang w:val="nl-NL" w:eastAsia="en-NL"/>
+          <w14:ligatures w14:val="none"/>
+        </w:rPr>
+        <w:t>pending</w:t>
+      </w:r>
+      <w:proofErr w:type="spellEnd"/>
+      <w:r>
+        <w:rPr>
+          <w:rFonts w:ascii="Arial" w:eastAsia="Times New Roman" w:hAnsi="Arial" w:cs="Arial"/>
+          <w:color w:val="000000"/>
+          <w:kern w:val="0"/>
+          <w:lang w:val="nl-NL" w:eastAsia="en-NL"/>
+          <w14:ligatures w14:val="none"/>
+        </w:rPr>
+        <w:t xml:space="preserve"> chain waar alleen een consensus account het kan goedkeuren. Eenmaal goedgekeurd is dit block terug te vinden in de </w:t>
+      </w:r>
+      <w:proofErr w:type="spellStart"/>
+      <w:r>
+        <w:rPr>
+          <w:rFonts w:ascii="Arial" w:eastAsia="Times New Roman" w:hAnsi="Arial" w:cs="Arial"/>
+          <w:color w:val="000000"/>
+          <w:kern w:val="0"/>
+          <w:lang w:val="nl-NL" w:eastAsia="en-NL"/>
+          <w14:ligatures w14:val="none"/>
+        </w:rPr>
+        <w:t>webinterface</w:t>
+      </w:r>
+      <w:proofErr w:type="spellEnd"/>
+      <w:r>
+        <w:rPr>
+          <w:rFonts w:ascii="Arial" w:eastAsia="Times New Roman" w:hAnsi="Arial" w:cs="Arial"/>
+          <w:color w:val="000000"/>
+          <w:kern w:val="0"/>
+          <w:lang w:val="nl-NL" w:eastAsia="en-NL"/>
+          <w14:ligatures w14:val="none"/>
+        </w:rPr>
+        <w:t xml:space="preserve"> en als ruwe data bij </w:t>
+      </w:r>
+      <w:r>
+        <w:rPr>
+          <w:rFonts w:ascii="Arial" w:eastAsia="Times New Roman" w:hAnsi="Arial" w:cs="Arial"/>
+          <w:color w:val="000000"/>
+          <w:kern w:val="0"/>
+          <w:lang w:val="nl-NL" w:eastAsia="en-NL"/>
+          <w14:ligatures w14:val="none"/>
+        </w:rPr>
+        <w:t>port 80</w:t>
+      </w:r>
+      <w:r>
+        <w:rPr>
+          <w:rFonts w:ascii="Arial" w:eastAsia="Times New Roman" w:hAnsi="Arial" w:cs="Arial"/>
+          <w:color w:val="000000"/>
+          <w:kern w:val="0"/>
+          <w:lang w:val="nl-NL" w:eastAsia="en-NL"/>
+          <w14:ligatures w14:val="none"/>
+        </w:rPr>
+        <w:t>/chain</w:t>
+      </w:r>
+    </w:p>
+    <w:p>
+      <w:pPr>
+        <w:rPr>
+          <w:rFonts w:ascii="Arial" w:eastAsia="Times New Roman" w:hAnsi="Arial" w:cs="Arial"/>
+          <w:color w:val="000000"/>
+          <w:kern w:val="0"/>
+          <w:lang w:val="nl-NL" w:eastAsia="en-NL"/>
+          <w14:ligatures w14:val="none"/>
+        </w:rPr>
+      </w:pPr>
+    </w:p>
+    <w:p>
+      <w:pPr>
+        <w:rPr>
+          <w:rFonts w:ascii="Arial" w:eastAsia="Times New Roman" w:hAnsi="Arial" w:cs="Arial"/>
+          <w:color w:val="000000"/>
+          <w:kern w:val="0"/>
+          <w:lang w:val="nl-NL" w:eastAsia="en-NL"/>
+          <w14:ligatures w14:val="none"/>
+        </w:rPr>
+      </w:pPr>
+      <w:r>
+        <w:rPr>
+          <w:rFonts w:ascii="Arial" w:eastAsia="Times New Roman" w:hAnsi="Arial" w:cs="Arial"/>
+          <w:color w:val="000000"/>
+          <w:kern w:val="0"/>
+          <w:lang w:val="nl-NL" w:eastAsia="en-NL"/>
+          <w14:ligatures w14:val="none"/>
+        </w:rPr>
+        <w:t xml:space="preserve">Om de </w:t>
+      </w:r>
+      <w:proofErr w:type="spellStart"/>
+      <w:r>
+        <w:rPr>
+          <w:rFonts w:ascii="Arial" w:eastAsia="Times New Roman" w:hAnsi="Arial" w:cs="Arial"/>
+          <w:color w:val="000000"/>
+          <w:kern w:val="0"/>
+          <w:lang w:val="nl-NL" w:eastAsia="en-NL"/>
+          <w14:ligatures w14:val="none"/>
+        </w:rPr>
+        <w:t>edge</w:t>
+      </w:r>
+      <w:proofErr w:type="spellEnd"/>
+      <w:r>
+        <w:rPr>
+          <w:rFonts w:ascii="Arial" w:eastAsia="Times New Roman" w:hAnsi="Arial" w:cs="Arial"/>
+          <w:color w:val="000000"/>
+          <w:kern w:val="0"/>
+          <w:lang w:val="nl-NL" w:eastAsia="en-NL"/>
+          <w14:ligatures w14:val="none"/>
+        </w:rPr>
+        <w:t xml:space="preserve"> cases te vermijden is er een maximale bestandsgrootte toegevoegd en een </w:t>
+      </w:r>
+      <w:proofErr w:type="spellStart"/>
+      <w:r>
+        <w:rPr>
+          <w:rFonts w:ascii="Arial" w:eastAsia="Times New Roman" w:hAnsi="Arial" w:cs="Arial"/>
+          <w:color w:val="000000"/>
+          <w:kern w:val="0"/>
+          <w:lang w:val="nl-NL" w:eastAsia="en-NL"/>
+          <w14:ligatures w14:val="none"/>
+        </w:rPr>
+        <w:t>try</w:t>
+      </w:r>
+      <w:proofErr w:type="spellEnd"/>
+      <w:r>
+        <w:rPr>
+          <w:rFonts w:ascii="Arial" w:eastAsia="Times New Roman" w:hAnsi="Arial" w:cs="Arial"/>
+          <w:color w:val="000000"/>
+          <w:kern w:val="0"/>
+          <w:lang w:val="nl-NL" w:eastAsia="en-NL"/>
+          <w14:ligatures w14:val="none"/>
+        </w:rPr>
+        <w:t xml:space="preserve"> </w:t>
+      </w:r>
+      <w:proofErr w:type="spellStart"/>
+      <w:r>
+        <w:rPr>
+          <w:rFonts w:ascii="Arial" w:eastAsia="Times New Roman" w:hAnsi="Arial" w:cs="Arial"/>
+          <w:color w:val="000000"/>
+          <w:kern w:val="0"/>
+          <w:lang w:val="nl-NL" w:eastAsia="en-NL"/>
+          <w14:ligatures w14:val="none"/>
+        </w:rPr>
+        <w:t>except</w:t>
+      </w:r>
+      <w:proofErr w:type="spellEnd"/>
+      <w:r>
+        <w:rPr>
+          <w:rFonts w:ascii="Arial" w:eastAsia="Times New Roman" w:hAnsi="Arial" w:cs="Arial"/>
+          <w:color w:val="000000"/>
+          <w:kern w:val="0"/>
+          <w:lang w:val="nl-NL" w:eastAsia="en-NL"/>
+          <w14:ligatures w14:val="none"/>
+        </w:rPr>
+        <w:t xml:space="preserve"> statement in de code voor de bestandnaam. Als er iets fout gaat krijgt de gebruiker een foutmelding over de naam of de grootte van het bestand.</w:t>
+      </w:r>
     </w:p>
     <w:p>
       <w:pPr>
@@ -693,7 +1141,6 @@
           <w:lang w:eastAsia="en-NL"/>
           <w14:ligatures w14:val="none"/>
         </w:rPr>
-        <w:lastRenderedPageBreak/>
         <w:t xml:space="preserve">Test </w:t>
       </w:r>
       <w:r>
@@ -730,8 +1177,22 @@
           <w:lang w:val="nl-NL" w:eastAsia="en-NL"/>
           <w14:ligatures w14:val="none"/>
         </w:rPr>
-        <w:t>Accounts</w:t>
-      </w:r>
+        <w:t xml:space="preserve">Opslaan en </w:t>
+      </w:r>
+      <w:proofErr w:type="spellStart"/>
+      <w:r>
+        <w:rPr>
+          <w:rFonts w:ascii="Arial" w:eastAsia="Times New Roman" w:hAnsi="Arial" w:cs="Arial"/>
+          <w:color w:val="000000"/>
+          <w:kern w:val="36"/>
+          <w:sz w:val="40"/>
+          <w:szCs w:val="40"/>
+          <w:lang w:val="nl-NL" w:eastAsia="en-NL"/>
+          <w14:ligatures w14:val="none"/>
+        </w:rPr>
+        <w:t>Restart</w:t>
+      </w:r>
+      <w:proofErr w:type="spellEnd"/>
     </w:p>
     <w:p>
       <w:pPr>
@@ -781,17 +1242,103 @@
           <w:lang w:eastAsia="en-NL"/>
           <w14:ligatures w14:val="none"/>
         </w:rPr>
-        <w:t xml:space="preserve">Het doel van de test is om te kijken of </w:t>
-      </w:r>
-      <w:r>
-        <w:rPr>
-          <w:rFonts w:ascii="Arial" w:eastAsia="Times New Roman" w:hAnsi="Arial" w:cs="Arial"/>
-          <w:color w:val="000000"/>
-          <w:kern w:val="0"/>
-          <w:lang w:val="nl-NL" w:eastAsia="en-NL"/>
-          <w14:ligatures w14:val="none"/>
-        </w:rPr>
-        <w:t xml:space="preserve">de integratie van accounts met verschillende rollen goed is geimplementeerd. </w:t>
+        <w:t xml:space="preserve">Het </w:t>
+      </w:r>
+      <w:proofErr w:type="spellStart"/>
+      <w:r>
+        <w:rPr>
+          <w:rFonts w:ascii="Arial" w:eastAsia="Times New Roman" w:hAnsi="Arial" w:cs="Arial"/>
+          <w:color w:val="000000"/>
+          <w:kern w:val="0"/>
+          <w:lang w:eastAsia="en-NL"/>
+          <w14:ligatures w14:val="none"/>
+        </w:rPr>
+        <w:t>doel</w:t>
+      </w:r>
+      <w:proofErr w:type="spellEnd"/>
+      <w:r>
+        <w:rPr>
+          <w:rFonts w:ascii="Arial" w:eastAsia="Times New Roman" w:hAnsi="Arial" w:cs="Arial"/>
+          <w:color w:val="000000"/>
+          <w:kern w:val="0"/>
+          <w:lang w:eastAsia="en-NL"/>
+          <w14:ligatures w14:val="none"/>
+        </w:rPr>
+        <w:t xml:space="preserve"> van de test is om </w:t>
+      </w:r>
+      <w:proofErr w:type="spellStart"/>
+      <w:r>
+        <w:rPr>
+          <w:rFonts w:ascii="Arial" w:eastAsia="Times New Roman" w:hAnsi="Arial" w:cs="Arial"/>
+          <w:color w:val="000000"/>
+          <w:kern w:val="0"/>
+          <w:lang w:eastAsia="en-NL"/>
+          <w14:ligatures w14:val="none"/>
+        </w:rPr>
+        <w:t>te</w:t>
+      </w:r>
+      <w:proofErr w:type="spellEnd"/>
+      <w:r>
+        <w:rPr>
+          <w:rFonts w:ascii="Arial" w:eastAsia="Times New Roman" w:hAnsi="Arial" w:cs="Arial"/>
+          <w:color w:val="000000"/>
+          <w:kern w:val="0"/>
+          <w:lang w:eastAsia="en-NL"/>
+          <w14:ligatures w14:val="none"/>
+        </w:rPr>
+        <w:t xml:space="preserve"> </w:t>
+      </w:r>
+      <w:proofErr w:type="spellStart"/>
+      <w:r>
+        <w:rPr>
+          <w:rFonts w:ascii="Arial" w:eastAsia="Times New Roman" w:hAnsi="Arial" w:cs="Arial"/>
+          <w:color w:val="000000"/>
+          <w:kern w:val="0"/>
+          <w:lang w:eastAsia="en-NL"/>
+          <w14:ligatures w14:val="none"/>
+        </w:rPr>
+        <w:t>kijken</w:t>
+      </w:r>
+      <w:proofErr w:type="spellEnd"/>
+      <w:r>
+        <w:rPr>
+          <w:rFonts w:ascii="Arial" w:eastAsia="Times New Roman" w:hAnsi="Arial" w:cs="Arial"/>
+          <w:color w:val="000000"/>
+          <w:kern w:val="0"/>
+          <w:lang w:eastAsia="en-NL"/>
+          <w14:ligatures w14:val="none"/>
+        </w:rPr>
+        <w:t xml:space="preserve"> of </w:t>
+      </w:r>
+      <w:r>
+        <w:rPr>
+          <w:rFonts w:ascii="Arial" w:eastAsia="Times New Roman" w:hAnsi="Arial" w:cs="Arial"/>
+          <w:color w:val="000000"/>
+          <w:kern w:val="0"/>
+          <w:lang w:val="nl-NL" w:eastAsia="en-NL"/>
+          <w14:ligatures w14:val="none"/>
+        </w:rPr>
+        <w:t>d</w:t>
+      </w:r>
+      <w:r>
+        <w:rPr>
+          <w:rFonts w:ascii="Arial" w:eastAsia="Times New Roman" w:hAnsi="Arial" w:cs="Arial"/>
+          <w:color w:val="000000"/>
+          <w:kern w:val="0"/>
+          <w:lang w:val="nl-NL" w:eastAsia="en-NL"/>
+          <w14:ligatures w14:val="none"/>
+        </w:rPr>
+        <w:t xml:space="preserve">ata </w:t>
+      </w:r>
+      <w:r>
+        <w:rPr>
+          <w:rFonts w:ascii="Arial" w:eastAsia="Times New Roman" w:hAnsi="Arial" w:cs="Arial"/>
+          <w:color w:val="000000"/>
+          <w:kern w:val="0"/>
+          <w:lang w:val="nl-NL" w:eastAsia="en-NL"/>
+          <w14:ligatures w14:val="none"/>
+        </w:rPr>
+        <w:t>niet verloren raakt na een crash of restart.</w:t>
       </w:r>
     </w:p>
     <w:p>
@@ -809,6 +1356,7 @@
           <w14:ligatures w14:val="none"/>
         </w:rPr>
       </w:pPr>
+      <w:proofErr w:type="spellStart"/>
       <w:r>
         <w:rPr>
           <w:rFonts w:ascii="Arial" w:eastAsia="Times New Roman" w:hAnsi="Arial" w:cs="Arial"/>
@@ -819,7 +1367,20 @@
           <w:lang w:eastAsia="en-NL"/>
           <w14:ligatures w14:val="none"/>
         </w:rPr>
-        <w:t>Benodigdheden:</w:t>
+        <w:t>Benodigdheden</w:t>
+      </w:r>
+      <w:proofErr w:type="spellEnd"/>
+      <w:r>
+        <w:rPr>
+          <w:rFonts w:ascii="Arial" w:eastAsia="Times New Roman" w:hAnsi="Arial" w:cs="Arial"/>
+          <w:color w:val="000000"/>
+          <w:kern w:val="0"/>
+          <w:sz w:val="32"/>
+          <w:szCs w:val="32"/>
+          <w:lang w:eastAsia="en-NL"/>
+          <w14:ligatures w14:val="none"/>
+        </w:rPr>
+        <w:t>:</w:t>
       </w:r>
     </w:p>
     <w:p>
@@ -838,6 +1399,7 @@
           <w14:ligatures w14:val="none"/>
         </w:rPr>
       </w:pPr>
+      <w:proofErr w:type="spellStart"/>
       <w:r>
         <w:rPr>
           <w:rFonts w:ascii="Arial" w:eastAsia="Times New Roman" w:hAnsi="Arial" w:cs="Arial"/>
@@ -846,7 +1408,18 @@
           <w:lang w:val="en-US" w:eastAsia="en-NL"/>
           <w14:ligatures w14:val="none"/>
         </w:rPr>
-        <w:t>Draaiende server</w:t>
+        <w:t>Draaiende</w:t>
+      </w:r>
+      <w:proofErr w:type="spellEnd"/>
+      <w:r>
+        <w:rPr>
+          <w:rFonts w:ascii="Arial" w:eastAsia="Times New Roman" w:hAnsi="Arial" w:cs="Arial"/>
+          <w:color w:val="000000"/>
+          <w:kern w:val="0"/>
+          <w:lang w:val="en-US" w:eastAsia="en-NL"/>
+          <w14:ligatures w14:val="none"/>
+        </w:rPr>
+        <w:t xml:space="preserve"> server</w:t>
       </w:r>
     </w:p>
     <w:p>
@@ -924,47 +1497,137 @@
           <w:lang w:val="nl-NL" w:eastAsia="en-NL"/>
           <w14:ligatures w14:val="none"/>
         </w:rPr>
-        <w:t>Login als admin</w:t>
-      </w:r>
-      <w:r>
-        <w:rPr>
-          <w:rFonts w:ascii="Arial" w:eastAsia="Times New Roman" w:hAnsi="Arial" w:cs="Arial"/>
-          <w:color w:val="000000"/>
-          <w:kern w:val="0"/>
-          <w:lang w:val="nl-NL" w:eastAsia="en-NL"/>
-          <w14:ligatures w14:val="none"/>
-        </w:rPr>
-        <w:t xml:space="preserve"> en maak een account voor de</w:t>
-      </w:r>
-      <w:r>
-        <w:rPr>
-          <w:rFonts w:ascii="Arial" w:eastAsia="Times New Roman" w:hAnsi="Arial" w:cs="Arial"/>
-          <w:color w:val="000000"/>
-          <w:kern w:val="0"/>
-          <w:lang w:val="nl-NL" w:eastAsia="en-NL"/>
-          <w14:ligatures w14:val="none"/>
-        </w:rPr>
-        <w:t xml:space="preserve"> uploader, consensus en</w:t>
-      </w:r>
-      <w:r>
-        <w:rPr>
-          <w:rFonts w:ascii="Arial" w:eastAsia="Times New Roman" w:hAnsi="Arial" w:cs="Arial"/>
-          <w:color w:val="000000"/>
-          <w:kern w:val="0"/>
-          <w:lang w:val="nl-NL" w:eastAsia="en-NL"/>
-          <w14:ligatures w14:val="none"/>
-        </w:rPr>
-        <w:t xml:space="preserve"> bekijker rollen. Login op al deze accounts om te zien of je wordt doorgelinked naar de desbetreffende webinterface. (zo kan de bekijker alleen de definitieve blockchain zien, de consensus kan ook de pending blockchain zien, en de uploader kan de upload optie zien). Alle accounts hebben de mogelijkheid om hun wachtwoord te veranderen, aangezien hun account wordt gemaakt door de admin. De admin is ook de enigste die accounts kan verwijderen.</w:t>
-      </w:r>
-      <w:r>
-        <w:rPr>
-          <w:rFonts w:ascii="Arial" w:eastAsia="Times New Roman" w:hAnsi="Arial" w:cs="Arial"/>
-          <w:color w:val="000000"/>
-          <w:kern w:val="0"/>
-          <w:lang w:val="nl-NL" w:eastAsia="en-NL"/>
-          <w14:ligatures w14:val="none"/>
-        </w:rPr>
-        <w:t xml:space="preserve"> Verander het wachtwoord van een account, loguit en probeer opnieuw in te loggen op dit account met het nieuwe wachtwoord. Als dit allemaal lukt is de test geslaagd.</w:t>
+        <w:t xml:space="preserve">Login als </w:t>
+      </w:r>
+      <w:proofErr w:type="spellStart"/>
+      <w:r>
+        <w:rPr>
+          <w:rFonts w:ascii="Arial" w:eastAsia="Times New Roman" w:hAnsi="Arial" w:cs="Arial"/>
+          <w:color w:val="000000"/>
+          <w:kern w:val="0"/>
+          <w:lang w:val="nl-NL" w:eastAsia="en-NL"/>
+          <w14:ligatures w14:val="none"/>
+        </w:rPr>
+        <w:t>admin</w:t>
+      </w:r>
+      <w:proofErr w:type="spellEnd"/>
+      <w:r>
+        <w:rPr>
+          <w:rFonts w:ascii="Arial" w:eastAsia="Times New Roman" w:hAnsi="Arial" w:cs="Arial"/>
+          <w:color w:val="000000"/>
+          <w:kern w:val="0"/>
+          <w:lang w:val="nl-NL" w:eastAsia="en-NL"/>
+          <w14:ligatures w14:val="none"/>
+        </w:rPr>
+        <w:t xml:space="preserve"> op d</w:t>
+      </w:r>
+      <w:r>
+        <w:rPr>
+          <w:rFonts w:ascii="Arial" w:eastAsia="Times New Roman" w:hAnsi="Arial" w:cs="Arial"/>
+          <w:color w:val="000000"/>
+          <w:kern w:val="0"/>
+          <w:lang w:val="nl-NL" w:eastAsia="en-NL"/>
+          <w14:ligatures w14:val="none"/>
+        </w:rPr>
+        <w:t xml:space="preserve">e </w:t>
+      </w:r>
+      <w:proofErr w:type="spellStart"/>
+      <w:r>
+        <w:rPr>
+          <w:rFonts w:ascii="Arial" w:eastAsia="Times New Roman" w:hAnsi="Arial" w:cs="Arial"/>
+          <w:color w:val="000000"/>
+          <w:kern w:val="0"/>
+          <w:lang w:val="nl-NL" w:eastAsia="en-NL"/>
+          <w14:ligatures w14:val="none"/>
+        </w:rPr>
+        <w:t>webinterface</w:t>
+      </w:r>
+      <w:proofErr w:type="spellEnd"/>
+      <w:r>
+        <w:rPr>
+          <w:rFonts w:ascii="Arial" w:eastAsia="Times New Roman" w:hAnsi="Arial" w:cs="Arial"/>
+          <w:color w:val="000000"/>
+          <w:kern w:val="0"/>
+          <w:lang w:val="nl-NL" w:eastAsia="en-NL"/>
+          <w14:ligatures w14:val="none"/>
+        </w:rPr>
+        <w:t>. Upload een bestand en voeg een korte beschrijving toe. Login als consensus en klik op ‘</w:t>
+      </w:r>
+      <w:proofErr w:type="spellStart"/>
+      <w:r>
+        <w:rPr>
+          <w:rFonts w:ascii="Arial" w:eastAsia="Times New Roman" w:hAnsi="Arial" w:cs="Arial"/>
+          <w:color w:val="000000"/>
+          <w:kern w:val="0"/>
+          <w:lang w:val="nl-NL" w:eastAsia="en-NL"/>
+          <w14:ligatures w14:val="none"/>
+        </w:rPr>
+        <w:t>approve</w:t>
+      </w:r>
+      <w:proofErr w:type="spellEnd"/>
+      <w:r>
+        <w:rPr>
+          <w:rFonts w:ascii="Arial" w:eastAsia="Times New Roman" w:hAnsi="Arial" w:cs="Arial"/>
+          <w:color w:val="000000"/>
+          <w:kern w:val="0"/>
+          <w:lang w:val="nl-NL" w:eastAsia="en-NL"/>
+          <w14:ligatures w14:val="none"/>
+        </w:rPr>
+        <w:t xml:space="preserve">’ bij dit block in de </w:t>
+      </w:r>
+      <w:proofErr w:type="spellStart"/>
+      <w:r>
+        <w:rPr>
+          <w:rFonts w:ascii="Arial" w:eastAsia="Times New Roman" w:hAnsi="Arial" w:cs="Arial"/>
+          <w:color w:val="000000"/>
+          <w:kern w:val="0"/>
+          <w:lang w:val="nl-NL" w:eastAsia="en-NL"/>
+          <w14:ligatures w14:val="none"/>
+        </w:rPr>
+        <w:t>pending</w:t>
+      </w:r>
+      <w:proofErr w:type="spellEnd"/>
+      <w:r>
+        <w:rPr>
+          <w:rFonts w:ascii="Arial" w:eastAsia="Times New Roman" w:hAnsi="Arial" w:cs="Arial"/>
+          <w:color w:val="000000"/>
+          <w:kern w:val="0"/>
+          <w:lang w:val="nl-NL" w:eastAsia="en-NL"/>
+          <w14:ligatures w14:val="none"/>
+        </w:rPr>
+        <w:t xml:space="preserve"> list. Check of dit block in de blockchain terug te zien is</w:t>
+      </w:r>
+      <w:r>
+        <w:rPr>
+          <w:rFonts w:ascii="Arial" w:eastAsia="Times New Roman" w:hAnsi="Arial" w:cs="Arial"/>
+          <w:color w:val="000000"/>
+          <w:kern w:val="0"/>
+          <w:lang w:val="nl-NL" w:eastAsia="en-NL"/>
+          <w14:ligatures w14:val="none"/>
+        </w:rPr>
+        <w:t xml:space="preserve">. Sluit de server en </w:t>
+      </w:r>
+      <w:proofErr w:type="spellStart"/>
+      <w:r>
+        <w:rPr>
+          <w:rFonts w:ascii="Arial" w:eastAsia="Times New Roman" w:hAnsi="Arial" w:cs="Arial"/>
+          <w:color w:val="000000"/>
+          <w:kern w:val="0"/>
+          <w:lang w:val="nl-NL" w:eastAsia="en-NL"/>
+          <w14:ligatures w14:val="none"/>
+        </w:rPr>
+        <w:t>restart</w:t>
+      </w:r>
+      <w:proofErr w:type="spellEnd"/>
+      <w:r>
+        <w:rPr>
+          <w:rFonts w:ascii="Arial" w:eastAsia="Times New Roman" w:hAnsi="Arial" w:cs="Arial"/>
+          <w:color w:val="000000"/>
+          <w:kern w:val="0"/>
+          <w:lang w:val="nl-NL" w:eastAsia="en-NL"/>
+          <w14:ligatures w14:val="none"/>
+        </w:rPr>
+        <w:t xml:space="preserve"> deze. Log opnieuw in en probeer het nieuwe block te downloaden.</w:t>
       </w:r>
     </w:p>
     <w:p>
@@ -1113,20 +1776,8 @@
           <w:lang w:val="nl-NL" w:eastAsia="en-NL"/>
           <w14:ligatures w14:val="none"/>
         </w:rPr>
-        <w:t>Probeer met een bekijkers account bij de andere webpagina’s te komen, zoals /consensus of /upload</w:t>
-      </w:r>
-    </w:p>
-    <w:p>
-      <w:pPr>
-        <w:spacing w:after="0" w:line="240" w:lineRule="auto"/>
-        <w:ind w:left="360"/>
-        <w:rPr>
-          <w:rFonts w:ascii="Arial" w:eastAsia="Times New Roman" w:hAnsi="Arial" w:cs="Arial"/>
-          <w:kern w:val="0"/>
-          <w:lang w:val="nl-NL" w:eastAsia="en-NL"/>
-          <w14:ligatures w14:val="none"/>
-        </w:rPr>
-      </w:pPr>
+        <w:t>?</w:t>
+      </w:r>
     </w:p>
     <w:p>
       <w:pPr>
@@ -1143,6 +1794,7 @@
           <w14:ligatures w14:val="none"/>
         </w:rPr>
       </w:pPr>
+      <w:proofErr w:type="spellStart"/>
       <w:r>
         <w:rPr>
           <w:rFonts w:ascii="Arial" w:eastAsia="Times New Roman" w:hAnsi="Arial" w:cs="Arial"/>
@@ -1153,49 +1805,97 @@
           <w:lang w:eastAsia="en-NL"/>
           <w14:ligatures w14:val="none"/>
         </w:rPr>
-        <w:t>Hypothese:</w:t>
+        <w:t>Hypothese</w:t>
+      </w:r>
+      <w:proofErr w:type="spellEnd"/>
+      <w:r>
+        <w:rPr>
+          <w:rFonts w:ascii="Arial" w:eastAsia="Times New Roman" w:hAnsi="Arial" w:cs="Arial"/>
+          <w:color w:val="000000"/>
+          <w:kern w:val="0"/>
+          <w:sz w:val="32"/>
+          <w:szCs w:val="32"/>
+          <w:lang w:eastAsia="en-NL"/>
+          <w14:ligatures w14:val="none"/>
+        </w:rPr>
+        <w:t>:</w:t>
       </w:r>
     </w:p>
     <w:p>
       <w:pPr>
         <w:spacing w:after="0" w:line="240" w:lineRule="auto"/>
         <w:rPr>
-          <w:rFonts w:ascii="Arial" w:eastAsia="Times New Roman" w:hAnsi="Arial" w:cs="Arial"/>
-          <w:color w:val="000000"/>
-          <w:kern w:val="0"/>
-          <w:lang w:val="nl-NL" w:eastAsia="en-NL"/>
-          <w14:ligatures w14:val="none"/>
-        </w:rPr>
-      </w:pPr>
-      <w:r>
-        <w:rPr>
-          <w:rFonts w:ascii="Arial" w:eastAsia="Times New Roman" w:hAnsi="Arial" w:cs="Arial"/>
-          <w:color w:val="000000"/>
-          <w:kern w:val="0"/>
-          <w:lang w:eastAsia="en-NL"/>
-          <w14:ligatures w14:val="none"/>
-        </w:rPr>
-        <w:t xml:space="preserve">De verwachting is dat </w:t>
-      </w:r>
-      <w:r>
-        <w:rPr>
-          <w:rFonts w:ascii="Arial" w:eastAsia="Times New Roman" w:hAnsi="Arial" w:cs="Arial"/>
-          <w:color w:val="000000"/>
-          <w:kern w:val="0"/>
-          <w:lang w:val="nl-NL" w:eastAsia="en-NL"/>
-          <w14:ligatures w14:val="none"/>
-        </w:rPr>
-        <w:t>alle accounts worden doorgelinked naar de juiste pagina’s. Na het veranderen van het wachtwoord, zal bij het</w:t>
-      </w:r>
-      <w:r>
-        <w:rPr>
-          <w:rFonts w:ascii="Arial" w:eastAsia="Times New Roman" w:hAnsi="Arial" w:cs="Arial"/>
-          <w:color w:val="000000"/>
-          <w:kern w:val="0"/>
-          <w:lang w:val="nl-NL" w:eastAsia="en-NL"/>
-          <w14:ligatures w14:val="none"/>
-        </w:rPr>
-        <w:t xml:space="preserve"> inloggen gebruikt moeten worden. </w:t>
+          <w:rFonts w:ascii="Times New Roman" w:eastAsia="Times New Roman" w:hAnsi="Times New Roman" w:cs="Times New Roman"/>
+          <w:kern w:val="0"/>
+          <w:sz w:val="24"/>
+          <w:szCs w:val="24"/>
+          <w:lang w:val="nl-NL" w:eastAsia="en-NL"/>
+          <w14:ligatures w14:val="none"/>
+        </w:rPr>
+      </w:pPr>
+      <w:r>
+        <w:rPr>
+          <w:rFonts w:ascii="Arial" w:eastAsia="Times New Roman" w:hAnsi="Arial" w:cs="Arial"/>
+          <w:color w:val="000000"/>
+          <w:kern w:val="0"/>
+          <w:lang w:val="nl-NL" w:eastAsia="en-NL"/>
+          <w14:ligatures w14:val="none"/>
+        </w:rPr>
+        <w:t>De blockchain en de l</w:t>
+      </w:r>
+      <w:r>
+        <w:rPr>
+          <w:rFonts w:ascii="Arial" w:eastAsia="Times New Roman" w:hAnsi="Arial" w:cs="Arial"/>
+          <w:color w:val="000000"/>
+          <w:kern w:val="0"/>
+          <w:lang w:val="nl-NL" w:eastAsia="en-NL"/>
+          <w14:ligatures w14:val="none"/>
+        </w:rPr>
+        <w:t xml:space="preserve">inks naar de bestanden worden opgeslagen na het uploaden, dus na een </w:t>
+      </w:r>
+      <w:proofErr w:type="spellStart"/>
+      <w:r>
+        <w:rPr>
+          <w:rFonts w:ascii="Arial" w:eastAsia="Times New Roman" w:hAnsi="Arial" w:cs="Arial"/>
+          <w:color w:val="000000"/>
+          <w:kern w:val="0"/>
+          <w:lang w:val="nl-NL" w:eastAsia="en-NL"/>
+          <w14:ligatures w14:val="none"/>
+        </w:rPr>
+        <w:t>restart</w:t>
+      </w:r>
+      <w:proofErr w:type="spellEnd"/>
+      <w:r>
+        <w:rPr>
+          <w:rFonts w:ascii="Arial" w:eastAsia="Times New Roman" w:hAnsi="Arial" w:cs="Arial"/>
+          <w:color w:val="000000"/>
+          <w:kern w:val="0"/>
+          <w:lang w:val="nl-NL" w:eastAsia="en-NL"/>
+          <w14:ligatures w14:val="none"/>
+        </w:rPr>
+        <w:t xml:space="preserve"> zal alles </w:t>
+      </w:r>
+      <w:proofErr w:type="spellStart"/>
+      <w:r>
+        <w:rPr>
+          <w:rFonts w:ascii="Arial" w:eastAsia="Times New Roman" w:hAnsi="Arial" w:cs="Arial"/>
+          <w:color w:val="000000"/>
+          <w:kern w:val="0"/>
+          <w:lang w:val="nl-NL" w:eastAsia="en-NL"/>
+          <w14:ligatures w14:val="none"/>
+        </w:rPr>
+        <w:t>nogsteed</w:t>
+      </w:r>
+      <w:proofErr w:type="spellEnd"/>
+      <w:r>
+        <w:rPr>
+          <w:rFonts w:ascii="Arial" w:eastAsia="Times New Roman" w:hAnsi="Arial" w:cs="Arial"/>
+          <w:color w:val="000000"/>
+          <w:kern w:val="0"/>
+          <w:lang w:val="nl-NL" w:eastAsia="en-NL"/>
+          <w14:ligatures w14:val="none"/>
+        </w:rPr>
+        <w:t xml:space="preserve"> in orde zijn.</w:t>
       </w:r>
     </w:p>
     <w:p>
@@ -1213,6 +1913,7 @@
           <w14:ligatures w14:val="none"/>
         </w:rPr>
       </w:pPr>
+      <w:proofErr w:type="spellStart"/>
       <w:r>
         <w:rPr>
           <w:rFonts w:ascii="Arial" w:eastAsia="Times New Roman" w:hAnsi="Arial" w:cs="Arial"/>
@@ -1223,96 +1924,80 @@
           <w:lang w:eastAsia="en-NL"/>
           <w14:ligatures w14:val="none"/>
         </w:rPr>
-        <w:t>Uitkomst:</w:t>
-      </w:r>
-    </w:p>
-    <w:p>
-      <w:pPr>
-        <w:rPr>
-          <w:rFonts w:ascii="Arial" w:eastAsia="Times New Roman" w:hAnsi="Arial" w:cs="Arial"/>
-          <w:color w:val="000000"/>
-          <w:kern w:val="0"/>
-          <w:lang w:val="nl-NL" w:eastAsia="en-NL"/>
-          <w14:ligatures w14:val="none"/>
-        </w:rPr>
-      </w:pPr>
-      <w:r>
-        <w:rPr>
-          <w:rFonts w:ascii="Arial" w:eastAsia="Times New Roman" w:hAnsi="Arial" w:cs="Arial"/>
-          <w:color w:val="000000"/>
-          <w:kern w:val="0"/>
-          <w:lang w:val="nl-NL" w:eastAsia="en-NL"/>
-          <w14:ligatures w14:val="none"/>
-        </w:rPr>
-        <w:t>./..</w:t>
-      </w:r>
-    </w:p>
-    <w:p>
-      <w:pPr>
-        <w:rPr>
-          <w:rFonts w:ascii="Arial" w:eastAsia="Times New Roman" w:hAnsi="Arial" w:cs="Arial"/>
-          <w:color w:val="000000"/>
-          <w:kern w:val="0"/>
-          <w:lang w:val="nl-NL" w:eastAsia="en-NL"/>
-          <w14:ligatures w14:val="none"/>
-        </w:rPr>
-      </w:pPr>
-    </w:p>
-    <w:p>
-      <w:pPr>
-        <w:rPr>
-          <w:rFonts w:ascii="Arial" w:eastAsia="Times New Roman" w:hAnsi="Arial" w:cs="Arial"/>
-          <w:color w:val="000000"/>
-          <w:kern w:val="0"/>
-          <w:lang w:val="nl-NL" w:eastAsia="en-NL"/>
-          <w14:ligatures w14:val="none"/>
-        </w:rPr>
-      </w:pPr>
-    </w:p>
-    <w:p>
-      <w:pPr>
-        <w:rPr>
-          <w:rFonts w:ascii="Arial" w:eastAsia="Times New Roman" w:hAnsi="Arial" w:cs="Arial"/>
-          <w:color w:val="000000"/>
-          <w:kern w:val="0"/>
-          <w:lang w:val="nl-NL" w:eastAsia="en-NL"/>
-          <w14:ligatures w14:val="none"/>
-        </w:rPr>
-      </w:pPr>
-    </w:p>
-    <w:p>
-      <w:pPr>
-        <w:rPr>
-          <w:rFonts w:ascii="Arial" w:eastAsia="Times New Roman" w:hAnsi="Arial" w:cs="Arial"/>
-          <w:color w:val="000000"/>
-          <w:kern w:val="0"/>
-          <w:lang w:val="nl-NL" w:eastAsia="en-NL"/>
-          <w14:ligatures w14:val="none"/>
-        </w:rPr>
-      </w:pPr>
-    </w:p>
-    <w:p>
-      <w:pPr>
-        <w:rPr>
-          <w:lang w:val="nl-NL"/>
-        </w:rPr>
-      </w:pPr>
-    </w:p>
-    <w:p>
-      <w:pPr>
-        <w:spacing w:before="400" w:after="120" w:line="240" w:lineRule="auto"/>
-        <w:outlineLvl w:val="0"/>
+        <w:t>Uitkomst</w:t>
+      </w:r>
+      <w:proofErr w:type="spellEnd"/>
+      <w:r>
+        <w:rPr>
+          <w:rFonts w:ascii="Arial" w:eastAsia="Times New Roman" w:hAnsi="Arial" w:cs="Arial"/>
+          <w:color w:val="000000"/>
+          <w:kern w:val="0"/>
+          <w:sz w:val="32"/>
+          <w:szCs w:val="32"/>
+          <w:lang w:eastAsia="en-NL"/>
+          <w14:ligatures w14:val="none"/>
+        </w:rPr>
+        <w:t>:</w:t>
+      </w:r>
+    </w:p>
+    <w:p>
+      <w:pPr>
+        <w:rPr>
+          <w:rFonts w:ascii="Arial" w:eastAsia="Times New Roman" w:hAnsi="Arial" w:cs="Arial"/>
+          <w:color w:val="000000"/>
+          <w:kern w:val="0"/>
+          <w:lang w:val="nl-NL" w:eastAsia="en-NL"/>
+          <w14:ligatures w14:val="none"/>
+        </w:rPr>
+      </w:pPr>
+      <w:r>
+        <w:rPr>
+          <w:rFonts w:ascii="Arial" w:eastAsia="Times New Roman" w:hAnsi="Arial" w:cs="Arial"/>
+          <w:color w:val="000000"/>
+          <w:kern w:val="0"/>
+          <w:lang w:val="nl-NL" w:eastAsia="en-NL"/>
+          <w14:ligatures w14:val="none"/>
+        </w:rPr>
+        <w:t xml:space="preserve">Na een </w:t>
+      </w:r>
+      <w:proofErr w:type="spellStart"/>
+      <w:r>
+        <w:rPr>
+          <w:rFonts w:ascii="Arial" w:eastAsia="Times New Roman" w:hAnsi="Arial" w:cs="Arial"/>
+          <w:color w:val="000000"/>
+          <w:kern w:val="0"/>
+          <w:lang w:val="nl-NL" w:eastAsia="en-NL"/>
+          <w14:ligatures w14:val="none"/>
+        </w:rPr>
+        <w:t>restart</w:t>
+      </w:r>
+      <w:proofErr w:type="spellEnd"/>
+      <w:r>
+        <w:rPr>
+          <w:rFonts w:ascii="Arial" w:eastAsia="Times New Roman" w:hAnsi="Arial" w:cs="Arial"/>
+          <w:color w:val="000000"/>
+          <w:kern w:val="0"/>
+          <w:lang w:val="nl-NL" w:eastAsia="en-NL"/>
+          <w14:ligatures w14:val="none"/>
+        </w:rPr>
+        <w:t xml:space="preserve"> zijn alle bestanden nog toegankelijk en de blockchain is in orde.</w:t>
+      </w:r>
+    </w:p>
+    <w:p>
+      <w:pPr>
         <w:rPr>
           <w:rFonts w:ascii="Arial" w:eastAsia="Times New Roman" w:hAnsi="Arial" w:cs="Arial"/>
           <w:color w:val="000000"/>
           <w:kern w:val="36"/>
           <w:sz w:val="40"/>
           <w:szCs w:val="40"/>
-          <w:lang w:val="nl-NL" w:eastAsia="en-NL"/>
-          <w14:ligatures w14:val="none"/>
-        </w:rPr>
-      </w:pPr>
-      <w:r>
+          <w:lang w:eastAsia="en-NL"/>
+          <w14:ligatures w14:val="none"/>
+        </w:rPr>
+      </w:pPr>
+    </w:p>
+    <w:p>
+      <w:pPr>
         <w:rPr>
           <w:rFonts w:ascii="Arial" w:eastAsia="Times New Roman" w:hAnsi="Arial" w:cs="Arial"/>
           <w:color w:val="000000"/>
@@ -1322,22 +2007,23 @@
           <w:lang w:eastAsia="en-NL"/>
           <w14:ligatures w14:val="none"/>
         </w:rPr>
-        <w:lastRenderedPageBreak/>
-        <w:t xml:space="preserve">Test </w:t>
-      </w:r>
-      <w:r>
+      </w:pPr>
+    </w:p>
+    <w:p>
+      <w:pPr>
         <w:rPr>
           <w:rFonts w:ascii="Arial" w:eastAsia="Times New Roman" w:hAnsi="Arial" w:cs="Arial"/>
           <w:color w:val="000000"/>
           <w:kern w:val="36"/>
           <w:sz w:val="40"/>
           <w:szCs w:val="40"/>
-          <w:lang w:val="nl-NL" w:eastAsia="en-NL"/>
-          <w14:ligatures w14:val="none"/>
-        </w:rPr>
-        <w:t>3</w:t>
-      </w:r>
-      <w:r>
+          <w:lang w:eastAsia="en-NL"/>
+          <w14:ligatures w14:val="none"/>
+        </w:rPr>
+      </w:pPr>
+    </w:p>
+    <w:p>
+      <w:pPr>
         <w:rPr>
           <w:rFonts w:ascii="Arial" w:eastAsia="Times New Roman" w:hAnsi="Arial" w:cs="Arial"/>
           <w:color w:val="000000"/>
@@ -1347,8 +2033,18 @@
           <w:lang w:eastAsia="en-NL"/>
           <w14:ligatures w14:val="none"/>
         </w:rPr>
-        <w:t xml:space="preserve">: </w:t>
-      </w:r>
+      </w:pPr>
+    </w:p>
+    <w:p>
+      <w:pPr>
+        <w:rPr>
+          <w:rFonts w:ascii="Arial" w:eastAsia="Times New Roman" w:hAnsi="Arial" w:cs="Arial"/>
+          <w:color w:val="000000"/>
+          <w:kern w:val="0"/>
+          <w:lang w:val="nl-NL" w:eastAsia="en-NL"/>
+          <w14:ligatures w14:val="none"/>
+        </w:rPr>
+      </w:pPr>
       <w:r>
         <w:rPr>
           <w:rFonts w:ascii="Arial" w:eastAsia="Times New Roman" w:hAnsi="Arial" w:cs="Arial"/>
@@ -1356,10 +2052,47 @@
           <w:kern w:val="36"/>
           <w:sz w:val="40"/>
           <w:szCs w:val="40"/>
-          <w:lang w:val="nl-NL" w:eastAsia="en-NL"/>
-          <w14:ligatures w14:val="none"/>
-        </w:rPr>
-        <w:t>BLE app</w:t>
+          <w:lang w:eastAsia="en-NL"/>
+          <w14:ligatures w14:val="none"/>
+        </w:rPr>
+        <w:lastRenderedPageBreak/>
+        <w:t xml:space="preserve">Test </w:t>
+      </w:r>
+      <w:r>
+        <w:rPr>
+          <w:rFonts w:ascii="Arial" w:eastAsia="Times New Roman" w:hAnsi="Arial" w:cs="Arial"/>
+          <w:color w:val="000000"/>
+          <w:kern w:val="36"/>
+          <w:sz w:val="40"/>
+          <w:szCs w:val="40"/>
+          <w:lang w:val="nl-NL" w:eastAsia="en-NL"/>
+          <w14:ligatures w14:val="none"/>
+        </w:rPr>
+        <w:t>3</w:t>
+      </w:r>
+      <w:r>
+        <w:rPr>
+          <w:rFonts w:ascii="Arial" w:eastAsia="Times New Roman" w:hAnsi="Arial" w:cs="Arial"/>
+          <w:color w:val="000000"/>
+          <w:kern w:val="36"/>
+          <w:sz w:val="40"/>
+          <w:szCs w:val="40"/>
+          <w:lang w:eastAsia="en-NL"/>
+          <w14:ligatures w14:val="none"/>
+        </w:rPr>
+        <w:t xml:space="preserve">: </w:t>
+      </w:r>
+      <w:r>
+        <w:rPr>
+          <w:rFonts w:ascii="Arial" w:eastAsia="Times New Roman" w:hAnsi="Arial" w:cs="Arial"/>
+          <w:color w:val="000000"/>
+          <w:kern w:val="36"/>
+          <w:sz w:val="40"/>
+          <w:szCs w:val="40"/>
+          <w:lang w:val="nl-NL" w:eastAsia="en-NL"/>
+          <w14:ligatures w14:val="none"/>
+        </w:rPr>
+        <w:t>Accounts</w:t>
       </w:r>
     </w:p>
     <w:p>
@@ -1410,17 +2143,105 @@
           <w:lang w:eastAsia="en-NL"/>
           <w14:ligatures w14:val="none"/>
         </w:rPr>
-        <w:t xml:space="preserve">Het doel van de test is om te kijken of </w:t>
-      </w:r>
-      <w:r>
-        <w:rPr>
-          <w:rFonts w:ascii="Arial" w:eastAsia="Times New Roman" w:hAnsi="Arial" w:cs="Arial"/>
-          <w:color w:val="000000"/>
-          <w:kern w:val="0"/>
-          <w:lang w:val="nl-NL" w:eastAsia="en-NL"/>
-          <w14:ligatures w14:val="none"/>
-        </w:rPr>
-        <w:t>je via de app de blockchain kan ophalen van de server en bekijken in de app.</w:t>
+        <w:t xml:space="preserve">Het </w:t>
+      </w:r>
+      <w:proofErr w:type="spellStart"/>
+      <w:r>
+        <w:rPr>
+          <w:rFonts w:ascii="Arial" w:eastAsia="Times New Roman" w:hAnsi="Arial" w:cs="Arial"/>
+          <w:color w:val="000000"/>
+          <w:kern w:val="0"/>
+          <w:lang w:eastAsia="en-NL"/>
+          <w14:ligatures w14:val="none"/>
+        </w:rPr>
+        <w:t>doel</w:t>
+      </w:r>
+      <w:proofErr w:type="spellEnd"/>
+      <w:r>
+        <w:rPr>
+          <w:rFonts w:ascii="Arial" w:eastAsia="Times New Roman" w:hAnsi="Arial" w:cs="Arial"/>
+          <w:color w:val="000000"/>
+          <w:kern w:val="0"/>
+          <w:lang w:eastAsia="en-NL"/>
+          <w14:ligatures w14:val="none"/>
+        </w:rPr>
+        <w:t xml:space="preserve"> van de test is om </w:t>
+      </w:r>
+      <w:proofErr w:type="spellStart"/>
+      <w:r>
+        <w:rPr>
+          <w:rFonts w:ascii="Arial" w:eastAsia="Times New Roman" w:hAnsi="Arial" w:cs="Arial"/>
+          <w:color w:val="000000"/>
+          <w:kern w:val="0"/>
+          <w:lang w:eastAsia="en-NL"/>
+          <w14:ligatures w14:val="none"/>
+        </w:rPr>
+        <w:t>te</w:t>
+      </w:r>
+      <w:proofErr w:type="spellEnd"/>
+      <w:r>
+        <w:rPr>
+          <w:rFonts w:ascii="Arial" w:eastAsia="Times New Roman" w:hAnsi="Arial" w:cs="Arial"/>
+          <w:color w:val="000000"/>
+          <w:kern w:val="0"/>
+          <w:lang w:eastAsia="en-NL"/>
+          <w14:ligatures w14:val="none"/>
+        </w:rPr>
+        <w:t xml:space="preserve"> </w:t>
+      </w:r>
+      <w:proofErr w:type="spellStart"/>
+      <w:r>
+        <w:rPr>
+          <w:rFonts w:ascii="Arial" w:eastAsia="Times New Roman" w:hAnsi="Arial" w:cs="Arial"/>
+          <w:color w:val="000000"/>
+          <w:kern w:val="0"/>
+          <w:lang w:eastAsia="en-NL"/>
+          <w14:ligatures w14:val="none"/>
+        </w:rPr>
+        <w:t>kijken</w:t>
+      </w:r>
+      <w:proofErr w:type="spellEnd"/>
+      <w:r>
+        <w:rPr>
+          <w:rFonts w:ascii="Arial" w:eastAsia="Times New Roman" w:hAnsi="Arial" w:cs="Arial"/>
+          <w:color w:val="000000"/>
+          <w:kern w:val="0"/>
+          <w:lang w:eastAsia="en-NL"/>
+          <w14:ligatures w14:val="none"/>
+        </w:rPr>
+        <w:t xml:space="preserve"> of </w:t>
+      </w:r>
+      <w:r>
+        <w:rPr>
+          <w:rFonts w:ascii="Arial" w:eastAsia="Times New Roman" w:hAnsi="Arial" w:cs="Arial"/>
+          <w:color w:val="000000"/>
+          <w:kern w:val="0"/>
+          <w:lang w:val="nl-NL" w:eastAsia="en-NL"/>
+          <w14:ligatures w14:val="none"/>
+        </w:rPr>
+        <w:t xml:space="preserve">de integratie van accounts met verschillende rollen goed is </w:t>
+      </w:r>
+      <w:proofErr w:type="spellStart"/>
+      <w:r>
+        <w:rPr>
+          <w:rFonts w:ascii="Arial" w:eastAsia="Times New Roman" w:hAnsi="Arial" w:cs="Arial"/>
+          <w:color w:val="000000"/>
+          <w:kern w:val="0"/>
+          <w:lang w:val="nl-NL" w:eastAsia="en-NL"/>
+          <w14:ligatures w14:val="none"/>
+        </w:rPr>
+        <w:t>geimplementeerd</w:t>
+      </w:r>
+      <w:proofErr w:type="spellEnd"/>
+      <w:r>
+        <w:rPr>
+          <w:rFonts w:ascii="Arial" w:eastAsia="Times New Roman" w:hAnsi="Arial" w:cs="Arial"/>
+          <w:color w:val="000000"/>
+          <w:kern w:val="0"/>
+          <w:lang w:val="nl-NL" w:eastAsia="en-NL"/>
+          <w14:ligatures w14:val="none"/>
+        </w:rPr>
+        <w:t xml:space="preserve">. </w:t>
       </w:r>
     </w:p>
     <w:p>
@@ -1438,6 +2259,7 @@
           <w14:ligatures w14:val="none"/>
         </w:rPr>
       </w:pPr>
+      <w:proofErr w:type="spellStart"/>
       <w:r>
         <w:rPr>
           <w:rFonts w:ascii="Arial" w:eastAsia="Times New Roman" w:hAnsi="Arial" w:cs="Arial"/>
@@ -1448,7 +2270,20 @@
           <w:lang w:eastAsia="en-NL"/>
           <w14:ligatures w14:val="none"/>
         </w:rPr>
-        <w:t>Benodigdheden:</w:t>
+        <w:t>Benodigdheden</w:t>
+      </w:r>
+      <w:proofErr w:type="spellEnd"/>
+      <w:r>
+        <w:rPr>
+          <w:rFonts w:ascii="Arial" w:eastAsia="Times New Roman" w:hAnsi="Arial" w:cs="Arial"/>
+          <w:color w:val="000000"/>
+          <w:kern w:val="0"/>
+          <w:sz w:val="32"/>
+          <w:szCs w:val="32"/>
+          <w:lang w:eastAsia="en-NL"/>
+          <w14:ligatures w14:val="none"/>
+        </w:rPr>
+        <w:t>:</w:t>
       </w:r>
     </w:p>
     <w:p>
@@ -1467,6 +2302,7 @@
           <w14:ligatures w14:val="none"/>
         </w:rPr>
       </w:pPr>
+      <w:proofErr w:type="spellStart"/>
       <w:r>
         <w:rPr>
           <w:rFonts w:ascii="Arial" w:eastAsia="Times New Roman" w:hAnsi="Arial" w:cs="Arial"/>
@@ -1475,7 +2311,18 @@
           <w:lang w:val="en-US" w:eastAsia="en-NL"/>
           <w14:ligatures w14:val="none"/>
         </w:rPr>
-        <w:t>Draaiende server</w:t>
+        <w:t>Draaiende</w:t>
+      </w:r>
+      <w:proofErr w:type="spellEnd"/>
+      <w:r>
+        <w:rPr>
+          <w:rFonts w:ascii="Arial" w:eastAsia="Times New Roman" w:hAnsi="Arial" w:cs="Arial"/>
+          <w:color w:val="000000"/>
+          <w:kern w:val="0"/>
+          <w:lang w:val="en-US" w:eastAsia="en-NL"/>
+          <w14:ligatures w14:val="none"/>
+        </w:rPr>
+        <w:t xml:space="preserve"> server</w:t>
       </w:r>
     </w:p>
     <w:p>
@@ -1499,47 +2346,10 @@
           <w:rFonts w:ascii="Arial" w:eastAsia="Times New Roman" w:hAnsi="Arial" w:cs="Arial"/>
           <w:color w:val="000000"/>
           <w:kern w:val="0"/>
-          <w:lang w:val="en-US" w:eastAsia="en-NL"/>
-          <w14:ligatures w14:val="none"/>
-        </w:rPr>
-        <w:t>Schip module</w:t>
-      </w:r>
-    </w:p>
-    <w:p>
-      <w:pPr>
-        <w:numPr>
-          <w:ilvl w:val="0"/>
-          <w:numId w:val="1"/>
-        </w:numPr>
-        <w:spacing w:after="0" w:line="240" w:lineRule="auto"/>
-        <w:textAlignment w:val="baseline"/>
-        <w:rPr>
-          <w:rFonts w:ascii="Arial" w:eastAsia="Times New Roman" w:hAnsi="Arial" w:cs="Arial"/>
-          <w:color w:val="000000"/>
-          <w:kern w:val="0"/>
-          <w:lang w:eastAsia="en-NL"/>
-          <w14:ligatures w14:val="none"/>
-        </w:rPr>
-      </w:pPr>
-      <w:r>
-        <w:rPr>
-          <w:rFonts w:ascii="Arial" w:eastAsia="Times New Roman" w:hAnsi="Arial" w:cs="Arial"/>
-          <w:color w:val="000000"/>
-          <w:kern w:val="0"/>
-          <w:lang w:val="nl-NL" w:eastAsia="en-NL"/>
-          <w14:ligatures w14:val="none"/>
-        </w:rPr>
-        <w:t>Mobiele telefoon met Bluetooth c</w:t>
-      </w:r>
-      <w:r>
-        <w:rPr>
-          <w:rFonts w:ascii="Arial" w:eastAsia="Times New Roman" w:hAnsi="Arial" w:cs="Arial"/>
-          <w:color w:val="000000"/>
-          <w:kern w:val="0"/>
-          <w:lang w:val="nl-NL" w:eastAsia="en-NL"/>
-          <w14:ligatures w14:val="none"/>
-        </w:rPr>
-        <w:t xml:space="preserve">apabiliteit. </w:t>
+          <w:lang w:eastAsia="en-NL"/>
+          <w14:ligatures w14:val="none"/>
+        </w:rPr>
+        <w:t>Laptop</w:t>
       </w:r>
     </w:p>
     <w:p>
@@ -1590,7 +2400,279 @@
           <w:lang w:val="nl-NL" w:eastAsia="en-NL"/>
           <w14:ligatures w14:val="none"/>
         </w:rPr>
-        <w:t xml:space="preserve">Sluit de schip module aan op stroom en doe dit in een gebied met LoRa bereik voor deze test. Klik op scan in de app om voor bluetooth apparaten in de omgeving te kijken. Druk op DIHM-Module om hiermee te verbinden. Wacht totdat de blockchain in de app wordt weergegeven. </w:t>
+        <w:t xml:space="preserve">Login als </w:t>
+      </w:r>
+      <w:proofErr w:type="spellStart"/>
+      <w:r>
+        <w:rPr>
+          <w:rFonts w:ascii="Arial" w:eastAsia="Times New Roman" w:hAnsi="Arial" w:cs="Arial"/>
+          <w:color w:val="000000"/>
+          <w:kern w:val="0"/>
+          <w:lang w:val="nl-NL" w:eastAsia="en-NL"/>
+          <w14:ligatures w14:val="none"/>
+        </w:rPr>
+        <w:t>admin</w:t>
+      </w:r>
+      <w:proofErr w:type="spellEnd"/>
+      <w:r>
+        <w:rPr>
+          <w:rFonts w:ascii="Arial" w:eastAsia="Times New Roman" w:hAnsi="Arial" w:cs="Arial"/>
+          <w:color w:val="000000"/>
+          <w:kern w:val="0"/>
+          <w:lang w:val="nl-NL" w:eastAsia="en-NL"/>
+          <w14:ligatures w14:val="none"/>
+        </w:rPr>
+        <w:t xml:space="preserve"> en maak een account voor de</w:t>
+      </w:r>
+      <w:r>
+        <w:rPr>
+          <w:rFonts w:ascii="Arial" w:eastAsia="Times New Roman" w:hAnsi="Arial" w:cs="Arial"/>
+          <w:color w:val="000000"/>
+          <w:kern w:val="0"/>
+          <w:lang w:val="nl-NL" w:eastAsia="en-NL"/>
+          <w14:ligatures w14:val="none"/>
+        </w:rPr>
+        <w:t xml:space="preserve"> </w:t>
+      </w:r>
+      <w:proofErr w:type="spellStart"/>
+      <w:r>
+        <w:rPr>
+          <w:rFonts w:ascii="Arial" w:eastAsia="Times New Roman" w:hAnsi="Arial" w:cs="Arial"/>
+          <w:color w:val="000000"/>
+          <w:kern w:val="0"/>
+          <w:lang w:val="nl-NL" w:eastAsia="en-NL"/>
+          <w14:ligatures w14:val="none"/>
+        </w:rPr>
+        <w:t>uploader</w:t>
+      </w:r>
+      <w:proofErr w:type="spellEnd"/>
+      <w:r>
+        <w:rPr>
+          <w:rFonts w:ascii="Arial" w:eastAsia="Times New Roman" w:hAnsi="Arial" w:cs="Arial"/>
+          <w:color w:val="000000"/>
+          <w:kern w:val="0"/>
+          <w:lang w:val="nl-NL" w:eastAsia="en-NL"/>
+          <w14:ligatures w14:val="none"/>
+        </w:rPr>
+        <w:t>, consensus en</w:t>
+      </w:r>
+      <w:r>
+        <w:rPr>
+          <w:rFonts w:ascii="Arial" w:eastAsia="Times New Roman" w:hAnsi="Arial" w:cs="Arial"/>
+          <w:color w:val="000000"/>
+          <w:kern w:val="0"/>
+          <w:lang w:val="nl-NL" w:eastAsia="en-NL"/>
+          <w14:ligatures w14:val="none"/>
+        </w:rPr>
+        <w:t xml:space="preserve"> bekijker rollen. Login op al deze accounts om te zien of je wordt </w:t>
+      </w:r>
+      <w:proofErr w:type="spellStart"/>
+      <w:r>
+        <w:rPr>
+          <w:rFonts w:ascii="Arial" w:eastAsia="Times New Roman" w:hAnsi="Arial" w:cs="Arial"/>
+          <w:color w:val="000000"/>
+          <w:kern w:val="0"/>
+          <w:lang w:val="nl-NL" w:eastAsia="en-NL"/>
+          <w14:ligatures w14:val="none"/>
+        </w:rPr>
+        <w:t>doorgelinked</w:t>
+      </w:r>
+      <w:proofErr w:type="spellEnd"/>
+      <w:r>
+        <w:rPr>
+          <w:rFonts w:ascii="Arial" w:eastAsia="Times New Roman" w:hAnsi="Arial" w:cs="Arial"/>
+          <w:color w:val="000000"/>
+          <w:kern w:val="0"/>
+          <w:lang w:val="nl-NL" w:eastAsia="en-NL"/>
+          <w14:ligatures w14:val="none"/>
+        </w:rPr>
+        <w:t xml:space="preserve"> naar de desbetreffende </w:t>
+      </w:r>
+      <w:proofErr w:type="spellStart"/>
+      <w:r>
+        <w:rPr>
+          <w:rFonts w:ascii="Arial" w:eastAsia="Times New Roman" w:hAnsi="Arial" w:cs="Arial"/>
+          <w:color w:val="000000"/>
+          <w:kern w:val="0"/>
+          <w:lang w:val="nl-NL" w:eastAsia="en-NL"/>
+          <w14:ligatures w14:val="none"/>
+        </w:rPr>
+        <w:t>webinterface</w:t>
+      </w:r>
+      <w:proofErr w:type="spellEnd"/>
+      <w:r>
+        <w:rPr>
+          <w:rFonts w:ascii="Arial" w:eastAsia="Times New Roman" w:hAnsi="Arial" w:cs="Arial"/>
+          <w:color w:val="000000"/>
+          <w:kern w:val="0"/>
+          <w:lang w:val="nl-NL" w:eastAsia="en-NL"/>
+          <w14:ligatures w14:val="none"/>
+        </w:rPr>
+        <w:t>. (</w:t>
+      </w:r>
+      <w:proofErr w:type="gramStart"/>
+      <w:r>
+        <w:rPr>
+          <w:rFonts w:ascii="Arial" w:eastAsia="Times New Roman" w:hAnsi="Arial" w:cs="Arial"/>
+          <w:color w:val="000000"/>
+          <w:kern w:val="0"/>
+          <w:lang w:val="nl-NL" w:eastAsia="en-NL"/>
+          <w14:ligatures w14:val="none"/>
+        </w:rPr>
+        <w:t>zo</w:t>
+      </w:r>
+      <w:proofErr w:type="gramEnd"/>
+      <w:r>
+        <w:rPr>
+          <w:rFonts w:ascii="Arial" w:eastAsia="Times New Roman" w:hAnsi="Arial" w:cs="Arial"/>
+          <w:color w:val="000000"/>
+          <w:kern w:val="0"/>
+          <w:lang w:val="nl-NL" w:eastAsia="en-NL"/>
+          <w14:ligatures w14:val="none"/>
+        </w:rPr>
+        <w:t xml:space="preserve"> kan de bekijker alleen de definitieve blockchain zien, de consensus kan ook de </w:t>
+      </w:r>
+      <w:proofErr w:type="spellStart"/>
+      <w:r>
+        <w:rPr>
+          <w:rFonts w:ascii="Arial" w:eastAsia="Times New Roman" w:hAnsi="Arial" w:cs="Arial"/>
+          <w:color w:val="000000"/>
+          <w:kern w:val="0"/>
+          <w:lang w:val="nl-NL" w:eastAsia="en-NL"/>
+          <w14:ligatures w14:val="none"/>
+        </w:rPr>
+        <w:t>pending</w:t>
+      </w:r>
+      <w:proofErr w:type="spellEnd"/>
+      <w:r>
+        <w:rPr>
+          <w:rFonts w:ascii="Arial" w:eastAsia="Times New Roman" w:hAnsi="Arial" w:cs="Arial"/>
+          <w:color w:val="000000"/>
+          <w:kern w:val="0"/>
+          <w:lang w:val="nl-NL" w:eastAsia="en-NL"/>
+          <w14:ligatures w14:val="none"/>
+        </w:rPr>
+        <w:t xml:space="preserve"> blockchain zien, en de </w:t>
+      </w:r>
+      <w:proofErr w:type="spellStart"/>
+      <w:r>
+        <w:rPr>
+          <w:rFonts w:ascii="Arial" w:eastAsia="Times New Roman" w:hAnsi="Arial" w:cs="Arial"/>
+          <w:color w:val="000000"/>
+          <w:kern w:val="0"/>
+          <w:lang w:val="nl-NL" w:eastAsia="en-NL"/>
+          <w14:ligatures w14:val="none"/>
+        </w:rPr>
+        <w:t>uploader</w:t>
+      </w:r>
+      <w:proofErr w:type="spellEnd"/>
+      <w:r>
+        <w:rPr>
+          <w:rFonts w:ascii="Arial" w:eastAsia="Times New Roman" w:hAnsi="Arial" w:cs="Arial"/>
+          <w:color w:val="000000"/>
+          <w:kern w:val="0"/>
+          <w:lang w:val="nl-NL" w:eastAsia="en-NL"/>
+          <w14:ligatures w14:val="none"/>
+        </w:rPr>
+        <w:t xml:space="preserve"> kan de upload optie zien). Alle accounts hebben de mogelijkheid om hun wachtwoord te veranderen, aangezien hun account wordt gemaakt door de </w:t>
+      </w:r>
+      <w:proofErr w:type="spellStart"/>
+      <w:r>
+        <w:rPr>
+          <w:rFonts w:ascii="Arial" w:eastAsia="Times New Roman" w:hAnsi="Arial" w:cs="Arial"/>
+          <w:color w:val="000000"/>
+          <w:kern w:val="0"/>
+          <w:lang w:val="nl-NL" w:eastAsia="en-NL"/>
+          <w14:ligatures w14:val="none"/>
+        </w:rPr>
+        <w:t>admin</w:t>
+      </w:r>
+      <w:proofErr w:type="spellEnd"/>
+      <w:r>
+        <w:rPr>
+          <w:rFonts w:ascii="Arial" w:eastAsia="Times New Roman" w:hAnsi="Arial" w:cs="Arial"/>
+          <w:color w:val="000000"/>
+          <w:kern w:val="0"/>
+          <w:lang w:val="nl-NL" w:eastAsia="en-NL"/>
+          <w14:ligatures w14:val="none"/>
+        </w:rPr>
+        <w:t xml:space="preserve">. De </w:t>
+      </w:r>
+      <w:proofErr w:type="spellStart"/>
+      <w:r>
+        <w:rPr>
+          <w:rFonts w:ascii="Arial" w:eastAsia="Times New Roman" w:hAnsi="Arial" w:cs="Arial"/>
+          <w:color w:val="000000"/>
+          <w:kern w:val="0"/>
+          <w:lang w:val="nl-NL" w:eastAsia="en-NL"/>
+          <w14:ligatures w14:val="none"/>
+        </w:rPr>
+        <w:t>admin</w:t>
+      </w:r>
+      <w:proofErr w:type="spellEnd"/>
+      <w:r>
+        <w:rPr>
+          <w:rFonts w:ascii="Arial" w:eastAsia="Times New Roman" w:hAnsi="Arial" w:cs="Arial"/>
+          <w:color w:val="000000"/>
+          <w:kern w:val="0"/>
+          <w:lang w:val="nl-NL" w:eastAsia="en-NL"/>
+          <w14:ligatures w14:val="none"/>
+        </w:rPr>
+        <w:t xml:space="preserve"> is ook de </w:t>
+      </w:r>
+      <w:proofErr w:type="gramStart"/>
+      <w:r>
+        <w:rPr>
+          <w:rFonts w:ascii="Arial" w:eastAsia="Times New Roman" w:hAnsi="Arial" w:cs="Arial"/>
+          <w:color w:val="000000"/>
+          <w:kern w:val="0"/>
+          <w:lang w:val="nl-NL" w:eastAsia="en-NL"/>
+          <w14:ligatures w14:val="none"/>
+        </w:rPr>
+        <w:t>enigste</w:t>
+      </w:r>
+      <w:proofErr w:type="gramEnd"/>
+      <w:r>
+        <w:rPr>
+          <w:rFonts w:ascii="Arial" w:eastAsia="Times New Roman" w:hAnsi="Arial" w:cs="Arial"/>
+          <w:color w:val="000000"/>
+          <w:kern w:val="0"/>
+          <w:lang w:val="nl-NL" w:eastAsia="en-NL"/>
+          <w14:ligatures w14:val="none"/>
+        </w:rPr>
+        <w:t xml:space="preserve"> die accounts kan verwijderen.</w:t>
+      </w:r>
+      <w:r>
+        <w:rPr>
+          <w:rFonts w:ascii="Arial" w:eastAsia="Times New Roman" w:hAnsi="Arial" w:cs="Arial"/>
+          <w:color w:val="000000"/>
+          <w:kern w:val="0"/>
+          <w:lang w:val="nl-NL" w:eastAsia="en-NL"/>
+          <w14:ligatures w14:val="none"/>
+        </w:rPr>
+        <w:t xml:space="preserve"> Verander het wachtwoord van een account, </w:t>
+      </w:r>
+      <w:proofErr w:type="spellStart"/>
+      <w:r>
+        <w:rPr>
+          <w:rFonts w:ascii="Arial" w:eastAsia="Times New Roman" w:hAnsi="Arial" w:cs="Arial"/>
+          <w:color w:val="000000"/>
+          <w:kern w:val="0"/>
+          <w:lang w:val="nl-NL" w:eastAsia="en-NL"/>
+          <w14:ligatures w14:val="none"/>
+        </w:rPr>
+        <w:t>loguit</w:t>
+      </w:r>
+      <w:proofErr w:type="spellEnd"/>
+      <w:r>
+        <w:rPr>
+          <w:rFonts w:ascii="Arial" w:eastAsia="Times New Roman" w:hAnsi="Arial" w:cs="Arial"/>
+          <w:color w:val="000000"/>
+          <w:kern w:val="0"/>
+          <w:lang w:val="nl-NL" w:eastAsia="en-NL"/>
+          <w14:ligatures w14:val="none"/>
+        </w:rPr>
+        <w:t xml:space="preserve"> en probeer opnieuw in te loggen op dit account met het nieuwe wachtwoord. Als dit allemaal lukt is de test geslaagd.</w:t>
       </w:r>
     </w:p>
     <w:p>
@@ -1739,7 +2821,7 @@
           <w:lang w:val="nl-NL" w:eastAsia="en-NL"/>
           <w14:ligatures w14:val="none"/>
         </w:rPr>
-        <w:t>Er is geen huidige lora verbinding.</w:t>
+        <w:t>Probeer met een bekijkers account bij de andere webpagina’s te komen, zoals /consensus of /upload</w:t>
       </w:r>
     </w:p>
     <w:p>
@@ -1769,6 +2851,7 @@
           <w14:ligatures w14:val="none"/>
         </w:rPr>
       </w:pPr>
+      <w:proofErr w:type="spellStart"/>
       <w:r>
         <w:rPr>
           <w:rFonts w:ascii="Arial" w:eastAsia="Times New Roman" w:hAnsi="Arial" w:cs="Arial"/>
@@ -1779,7 +2862,20 @@
           <w:lang w:eastAsia="en-NL"/>
           <w14:ligatures w14:val="none"/>
         </w:rPr>
-        <w:t>Hypothese:</w:t>
+        <w:t>Hypothese</w:t>
+      </w:r>
+      <w:proofErr w:type="spellEnd"/>
+      <w:r>
+        <w:rPr>
+          <w:rFonts w:ascii="Arial" w:eastAsia="Times New Roman" w:hAnsi="Arial" w:cs="Arial"/>
+          <w:color w:val="000000"/>
+          <w:kern w:val="0"/>
+          <w:sz w:val="32"/>
+          <w:szCs w:val="32"/>
+          <w:lang w:eastAsia="en-NL"/>
+          <w14:ligatures w14:val="none"/>
+        </w:rPr>
+        <w:t>:</w:t>
       </w:r>
     </w:p>
     <w:p>
@@ -1798,20 +2894,96 @@
           <w:rFonts w:ascii="Arial" w:eastAsia="Times New Roman" w:hAnsi="Arial" w:cs="Arial"/>
           <w:color w:val="000000"/>
           <w:kern w:val="0"/>
-          <w:lang w:val="nl-NL" w:eastAsia="en-NL"/>
-          <w14:ligatures w14:val="none"/>
-        </w:rPr>
-        <w:t>Als er Lora b</w:t>
-      </w:r>
-      <w:r>
-        <w:rPr>
-          <w:rFonts w:ascii="Arial" w:eastAsia="Times New Roman" w:hAnsi="Arial" w:cs="Arial"/>
-          <w:color w:val="000000"/>
-          <w:kern w:val="0"/>
-          <w:lang w:val="nl-NL" w:eastAsia="en-NL"/>
-          <w14:ligatures w14:val="none"/>
-        </w:rPr>
-        <w:t>ereik is zal na het verbinden met de schip module van het server de huidige blockchain weergegeven worden. Als er geen huidige verbinding is zal de laatste opgeslagen blockchain laten zien worden.</w:t>
+          <w:lang w:eastAsia="en-NL"/>
+          <w14:ligatures w14:val="none"/>
+        </w:rPr>
+        <w:t xml:space="preserve">De </w:t>
+      </w:r>
+      <w:proofErr w:type="spellStart"/>
+      <w:r>
+        <w:rPr>
+          <w:rFonts w:ascii="Arial" w:eastAsia="Times New Roman" w:hAnsi="Arial" w:cs="Arial"/>
+          <w:color w:val="000000"/>
+          <w:kern w:val="0"/>
+          <w:lang w:eastAsia="en-NL"/>
+          <w14:ligatures w14:val="none"/>
+        </w:rPr>
+        <w:t>verwachting</w:t>
+      </w:r>
+      <w:proofErr w:type="spellEnd"/>
+      <w:r>
+        <w:rPr>
+          <w:rFonts w:ascii="Arial" w:eastAsia="Times New Roman" w:hAnsi="Arial" w:cs="Arial"/>
+          <w:color w:val="000000"/>
+          <w:kern w:val="0"/>
+          <w:lang w:eastAsia="en-NL"/>
+          <w14:ligatures w14:val="none"/>
+        </w:rPr>
+        <w:t xml:space="preserve"> is </w:t>
+      </w:r>
+      <w:proofErr w:type="spellStart"/>
+      <w:r>
+        <w:rPr>
+          <w:rFonts w:ascii="Arial" w:eastAsia="Times New Roman" w:hAnsi="Arial" w:cs="Arial"/>
+          <w:color w:val="000000"/>
+          <w:kern w:val="0"/>
+          <w:lang w:eastAsia="en-NL"/>
+          <w14:ligatures w14:val="none"/>
+        </w:rPr>
+        <w:t>dat</w:t>
+      </w:r>
+      <w:proofErr w:type="spellEnd"/>
+      <w:r>
+        <w:rPr>
+          <w:rFonts w:ascii="Arial" w:eastAsia="Times New Roman" w:hAnsi="Arial" w:cs="Arial"/>
+          <w:color w:val="000000"/>
+          <w:kern w:val="0"/>
+          <w:lang w:eastAsia="en-NL"/>
+          <w14:ligatures w14:val="none"/>
+        </w:rPr>
+        <w:t xml:space="preserve"> </w:t>
+      </w:r>
+      <w:r>
+        <w:rPr>
+          <w:rFonts w:ascii="Arial" w:eastAsia="Times New Roman" w:hAnsi="Arial" w:cs="Arial"/>
+          <w:color w:val="000000"/>
+          <w:kern w:val="0"/>
+          <w:lang w:val="nl-NL" w:eastAsia="en-NL"/>
+          <w14:ligatures w14:val="none"/>
+        </w:rPr>
+        <w:t xml:space="preserve">alle accounts worden </w:t>
+      </w:r>
+      <w:proofErr w:type="spellStart"/>
+      <w:r>
+        <w:rPr>
+          <w:rFonts w:ascii="Arial" w:eastAsia="Times New Roman" w:hAnsi="Arial" w:cs="Arial"/>
+          <w:color w:val="000000"/>
+          <w:kern w:val="0"/>
+          <w:lang w:val="nl-NL" w:eastAsia="en-NL"/>
+          <w14:ligatures w14:val="none"/>
+        </w:rPr>
+        <w:t>doorgelinked</w:t>
+      </w:r>
+      <w:proofErr w:type="spellEnd"/>
+      <w:r>
+        <w:rPr>
+          <w:rFonts w:ascii="Arial" w:eastAsia="Times New Roman" w:hAnsi="Arial" w:cs="Arial"/>
+          <w:color w:val="000000"/>
+          <w:kern w:val="0"/>
+          <w:lang w:val="nl-NL" w:eastAsia="en-NL"/>
+          <w14:ligatures w14:val="none"/>
+        </w:rPr>
+        <w:t xml:space="preserve"> naar de juiste pagina’s. Na het veranderen van het wachtwoord, zal bij het</w:t>
+      </w:r>
+      <w:r>
+        <w:rPr>
+          <w:rFonts w:ascii="Arial" w:eastAsia="Times New Roman" w:hAnsi="Arial" w:cs="Arial"/>
+          <w:color w:val="000000"/>
+          <w:kern w:val="0"/>
+          <w:lang w:val="nl-NL" w:eastAsia="en-NL"/>
+          <w14:ligatures w14:val="none"/>
+        </w:rPr>
+        <w:t xml:space="preserve"> inloggen gebruikt moeten worden. </w:t>
       </w:r>
     </w:p>
     <w:p>
@@ -1829,6 +3001,7 @@
           <w14:ligatures w14:val="none"/>
         </w:rPr>
       </w:pPr>
+      <w:proofErr w:type="spellStart"/>
       <w:r>
         <w:rPr>
           <w:rFonts w:ascii="Arial" w:eastAsia="Times New Roman" w:hAnsi="Arial" w:cs="Arial"/>
@@ -1839,150 +3012,340 @@
           <w:lang w:eastAsia="en-NL"/>
           <w14:ligatures w14:val="none"/>
         </w:rPr>
-        <w:t>Uitkomst:</w:t>
-      </w:r>
-    </w:p>
-    <w:p>
-      <w:pPr>
-        <w:rPr>
-          <w:rFonts w:ascii="Arial" w:eastAsia="Times New Roman" w:hAnsi="Arial" w:cs="Arial"/>
-          <w:color w:val="000000"/>
-          <w:kern w:val="0"/>
-          <w:lang w:val="nl-NL" w:eastAsia="en-NL"/>
-          <w14:ligatures w14:val="none"/>
-        </w:rPr>
-      </w:pPr>
-      <w:r>
-        <w:rPr>
-          <w:rFonts w:ascii="Arial" w:eastAsia="Times New Roman" w:hAnsi="Arial" w:cs="Arial"/>
-          <w:color w:val="000000"/>
-          <w:kern w:val="0"/>
-          <w:lang w:val="nl-NL" w:eastAsia="en-NL"/>
-          <w14:ligatures w14:val="none"/>
-        </w:rPr>
-        <w:t>./..</w:t>
+        <w:t>Uitkomst</w:t>
+      </w:r>
+      <w:proofErr w:type="spellEnd"/>
+      <w:r>
+        <w:rPr>
+          <w:rFonts w:ascii="Arial" w:eastAsia="Times New Roman" w:hAnsi="Arial" w:cs="Arial"/>
+          <w:color w:val="000000"/>
+          <w:kern w:val="0"/>
+          <w:sz w:val="32"/>
+          <w:szCs w:val="32"/>
+          <w:lang w:eastAsia="en-NL"/>
+          <w14:ligatures w14:val="none"/>
+        </w:rPr>
+        <w:t>:</w:t>
+      </w:r>
+    </w:p>
+    <w:p>
+      <w:pPr>
+        <w:rPr>
+          <w:rFonts w:ascii="Arial" w:eastAsia="Times New Roman" w:hAnsi="Arial" w:cs="Arial"/>
+          <w:color w:val="000000"/>
+          <w:kern w:val="0"/>
+          <w:lang w:val="nl-NL" w:eastAsia="en-NL"/>
+          <w14:ligatures w14:val="none"/>
+        </w:rPr>
+      </w:pPr>
+      <w:r>
+        <w:rPr>
+          <w:rFonts w:ascii="Arial" w:eastAsia="Times New Roman" w:hAnsi="Arial" w:cs="Arial"/>
+          <w:color w:val="000000"/>
+          <w:kern w:val="0"/>
+          <w:lang w:val="nl-NL" w:eastAsia="en-NL"/>
+          <w14:ligatures w14:val="none"/>
+        </w:rPr>
+        <w:t xml:space="preserve">De functies: account toevoegen, wachtwoord veranderen en account verwijderen werken allemaal prima. De verschillende accounts worden ook doorgelinkt naar de correcte </w:t>
+      </w:r>
+      <w:proofErr w:type="spellStart"/>
+      <w:r>
+        <w:rPr>
+          <w:rFonts w:ascii="Arial" w:eastAsia="Times New Roman" w:hAnsi="Arial" w:cs="Arial"/>
+          <w:color w:val="000000"/>
+          <w:kern w:val="0"/>
+          <w:lang w:val="nl-NL" w:eastAsia="en-NL"/>
+          <w14:ligatures w14:val="none"/>
+        </w:rPr>
+        <w:t>webinterface</w:t>
+      </w:r>
+      <w:proofErr w:type="spellEnd"/>
+      <w:r>
+        <w:rPr>
+          <w:rFonts w:ascii="Arial" w:eastAsia="Times New Roman" w:hAnsi="Arial" w:cs="Arial"/>
+          <w:color w:val="000000"/>
+          <w:kern w:val="0"/>
+          <w:lang w:val="nl-NL" w:eastAsia="en-NL"/>
+          <w14:ligatures w14:val="none"/>
+        </w:rPr>
+        <w:t>.</w:t>
+      </w:r>
+    </w:p>
+    <w:p>
+      <w:pPr>
+        <w:rPr>
+          <w:rFonts w:ascii="Arial" w:eastAsia="Times New Roman" w:hAnsi="Arial" w:cs="Arial"/>
+          <w:color w:val="000000"/>
+          <w:kern w:val="0"/>
+          <w:lang w:val="nl-NL" w:eastAsia="en-NL"/>
+          <w14:ligatures w14:val="none"/>
+        </w:rPr>
+      </w:pPr>
+    </w:p>
+    <w:p>
+      <w:pPr>
+        <w:rPr>
+          <w:rFonts w:ascii="Arial" w:eastAsia="Times New Roman" w:hAnsi="Arial" w:cs="Arial"/>
+          <w:color w:val="000000"/>
+          <w:kern w:val="0"/>
+          <w:lang w:val="nl-NL" w:eastAsia="en-NL"/>
+          <w14:ligatures w14:val="none"/>
+        </w:rPr>
+      </w:pPr>
+      <w:r>
+        <w:rPr>
+          <w:rFonts w:ascii="Arial" w:eastAsia="Times New Roman" w:hAnsi="Arial" w:cs="Arial"/>
+          <w:color w:val="000000"/>
+          <w:kern w:val="0"/>
+          <w:lang w:val="nl-NL" w:eastAsia="en-NL"/>
+          <w14:ligatures w14:val="none"/>
+        </w:rPr>
+        <w:t xml:space="preserve">Voor de </w:t>
+      </w:r>
+      <w:proofErr w:type="spellStart"/>
+      <w:r>
+        <w:rPr>
+          <w:rFonts w:ascii="Arial" w:eastAsia="Times New Roman" w:hAnsi="Arial" w:cs="Arial"/>
+          <w:color w:val="000000"/>
+          <w:kern w:val="0"/>
+          <w:lang w:val="nl-NL" w:eastAsia="en-NL"/>
+          <w14:ligatures w14:val="none"/>
+        </w:rPr>
+        <w:t>edge</w:t>
+      </w:r>
+      <w:proofErr w:type="spellEnd"/>
+      <w:r>
+        <w:rPr>
+          <w:rFonts w:ascii="Arial" w:eastAsia="Times New Roman" w:hAnsi="Arial" w:cs="Arial"/>
+          <w:color w:val="000000"/>
+          <w:kern w:val="0"/>
+          <w:lang w:val="nl-NL" w:eastAsia="en-NL"/>
+          <w14:ligatures w14:val="none"/>
+        </w:rPr>
+        <w:t xml:space="preserve"> cases probeerde ik met een ‘view’ account naar de consensus te komen maar werd direct terug </w:t>
+      </w:r>
+      <w:proofErr w:type="spellStart"/>
+      <w:r>
+        <w:rPr>
+          <w:rFonts w:ascii="Arial" w:eastAsia="Times New Roman" w:hAnsi="Arial" w:cs="Arial"/>
+          <w:color w:val="000000"/>
+          <w:kern w:val="0"/>
+          <w:lang w:val="nl-NL" w:eastAsia="en-NL"/>
+          <w14:ligatures w14:val="none"/>
+        </w:rPr>
+        <w:t>gelinked</w:t>
+      </w:r>
+      <w:proofErr w:type="spellEnd"/>
+      <w:r>
+        <w:rPr>
+          <w:rFonts w:ascii="Arial" w:eastAsia="Times New Roman" w:hAnsi="Arial" w:cs="Arial"/>
+          <w:color w:val="000000"/>
+          <w:kern w:val="0"/>
+          <w:lang w:val="nl-NL" w:eastAsia="en-NL"/>
+          <w14:ligatures w14:val="none"/>
+        </w:rPr>
+        <w:t xml:space="preserve"> naar ‘view’ interface waar alleen de blockchain bekeken kan worden. Hetzelfde gebeurde met de andere accounts. Het is niet mogelijk om met een account de interface van een ander account te zien.</w:t>
       </w:r>
     </w:p>
     <w:p>
       <w:pPr>
         <w:spacing w:before="400" w:after="120" w:line="240" w:lineRule="auto"/>
         <w:outlineLvl w:val="0"/>
+        <w:rPr>
+          <w:rFonts w:ascii="Arial" w:eastAsia="Times New Roman" w:hAnsi="Arial" w:cs="Arial"/>
+          <w:color w:val="000000"/>
+          <w:kern w:val="36"/>
+          <w:sz w:val="40"/>
+          <w:szCs w:val="40"/>
+          <w:lang w:val="nl-NL" w:eastAsia="en-NL"/>
+          <w14:ligatures w14:val="none"/>
+        </w:rPr>
+      </w:pPr>
+      <w:r>
+        <w:rPr>
+          <w:rFonts w:ascii="Arial" w:eastAsia="Times New Roman" w:hAnsi="Arial" w:cs="Arial"/>
+          <w:color w:val="000000"/>
+          <w:kern w:val="36"/>
+          <w:sz w:val="40"/>
+          <w:szCs w:val="40"/>
+          <w:lang w:eastAsia="en-NL"/>
+          <w14:ligatures w14:val="none"/>
+        </w:rPr>
+        <w:lastRenderedPageBreak/>
+        <w:t xml:space="preserve">Test </w:t>
+      </w:r>
+      <w:r>
+        <w:rPr>
+          <w:rFonts w:ascii="Arial" w:eastAsia="Times New Roman" w:hAnsi="Arial" w:cs="Arial"/>
+          <w:color w:val="000000"/>
+          <w:kern w:val="36"/>
+          <w:sz w:val="40"/>
+          <w:szCs w:val="40"/>
+          <w:lang w:val="nl-NL" w:eastAsia="en-NL"/>
+          <w14:ligatures w14:val="none"/>
+        </w:rPr>
+        <w:t>3</w:t>
+      </w:r>
+      <w:r>
+        <w:rPr>
+          <w:rFonts w:ascii="Arial" w:eastAsia="Times New Roman" w:hAnsi="Arial" w:cs="Arial"/>
+          <w:color w:val="000000"/>
+          <w:kern w:val="36"/>
+          <w:sz w:val="40"/>
+          <w:szCs w:val="40"/>
+          <w:lang w:eastAsia="en-NL"/>
+          <w14:ligatures w14:val="none"/>
+        </w:rPr>
+        <w:t xml:space="preserve">: </w:t>
+      </w:r>
+      <w:r>
+        <w:rPr>
+          <w:rFonts w:ascii="Arial" w:eastAsia="Times New Roman" w:hAnsi="Arial" w:cs="Arial"/>
+          <w:color w:val="000000"/>
+          <w:kern w:val="36"/>
+          <w:sz w:val="40"/>
+          <w:szCs w:val="40"/>
+          <w:lang w:val="nl-NL" w:eastAsia="en-NL"/>
+          <w14:ligatures w14:val="none"/>
+        </w:rPr>
+        <w:t>BLE app</w:t>
+      </w:r>
+    </w:p>
+    <w:p>
+      <w:pPr>
+        <w:spacing w:before="360" w:after="120" w:line="240" w:lineRule="auto"/>
+        <w:outlineLvl w:val="1"/>
         <w:rPr>
           <w:rFonts w:ascii="Times New Roman" w:eastAsia="Times New Roman" w:hAnsi="Times New Roman" w:cs="Times New Roman"/>
           <w:b/>
           <w:bCs/>
-          <w:kern w:val="36"/>
-          <w:sz w:val="48"/>
-          <w:szCs w:val="48"/>
-          <w:lang w:val="nl-NL" w:eastAsia="en-NL"/>
-          <w14:ligatures w14:val="none"/>
-        </w:rPr>
-      </w:pPr>
-    </w:p>
-    <w:p>
-      <w:pPr>
-        <w:spacing w:before="400" w:after="120" w:line="240" w:lineRule="auto"/>
-        <w:outlineLvl w:val="0"/>
+          <w:kern w:val="0"/>
+          <w:sz w:val="36"/>
+          <w:szCs w:val="36"/>
+          <w:lang w:eastAsia="en-NL"/>
+          <w14:ligatures w14:val="none"/>
+        </w:rPr>
+      </w:pPr>
+      <w:r>
+        <w:rPr>
+          <w:rFonts w:ascii="Arial" w:eastAsia="Times New Roman" w:hAnsi="Arial" w:cs="Arial"/>
+          <w:color w:val="000000"/>
+          <w:kern w:val="0"/>
+          <w:sz w:val="32"/>
+          <w:szCs w:val="32"/>
+          <w:lang w:eastAsia="en-NL"/>
+          <w14:ligatures w14:val="none"/>
+        </w:rPr>
+        <w:t>Test:</w:t>
+      </w:r>
+    </w:p>
+    <w:p>
+      <w:pPr>
+        <w:spacing w:after="0" w:line="240" w:lineRule="auto"/>
+        <w:rPr>
+          <w:rFonts w:ascii="Times New Roman" w:eastAsia="Times New Roman" w:hAnsi="Times New Roman" w:cs="Times New Roman"/>
+          <w:kern w:val="0"/>
+          <w:sz w:val="24"/>
+          <w:szCs w:val="24"/>
+          <w:lang w:val="nl-NL" w:eastAsia="en-NL"/>
+          <w14:ligatures w14:val="none"/>
+        </w:rPr>
+      </w:pPr>
+      <w:r>
+        <w:rPr>
+          <w:rFonts w:ascii="Arial" w:eastAsia="Times New Roman" w:hAnsi="Arial" w:cs="Arial"/>
+          <w:color w:val="000000"/>
+          <w:kern w:val="0"/>
+          <w:lang w:eastAsia="en-NL"/>
+          <w14:ligatures w14:val="none"/>
+        </w:rPr>
+        <w:t xml:space="preserve">Het </w:t>
+      </w:r>
+      <w:proofErr w:type="spellStart"/>
+      <w:r>
+        <w:rPr>
+          <w:rFonts w:ascii="Arial" w:eastAsia="Times New Roman" w:hAnsi="Arial" w:cs="Arial"/>
+          <w:color w:val="000000"/>
+          <w:kern w:val="0"/>
+          <w:lang w:eastAsia="en-NL"/>
+          <w14:ligatures w14:val="none"/>
+        </w:rPr>
+        <w:t>doel</w:t>
+      </w:r>
+      <w:proofErr w:type="spellEnd"/>
+      <w:r>
+        <w:rPr>
+          <w:rFonts w:ascii="Arial" w:eastAsia="Times New Roman" w:hAnsi="Arial" w:cs="Arial"/>
+          <w:color w:val="000000"/>
+          <w:kern w:val="0"/>
+          <w:lang w:eastAsia="en-NL"/>
+          <w14:ligatures w14:val="none"/>
+        </w:rPr>
+        <w:t xml:space="preserve"> van de test is om </w:t>
+      </w:r>
+      <w:proofErr w:type="spellStart"/>
+      <w:r>
+        <w:rPr>
+          <w:rFonts w:ascii="Arial" w:eastAsia="Times New Roman" w:hAnsi="Arial" w:cs="Arial"/>
+          <w:color w:val="000000"/>
+          <w:kern w:val="0"/>
+          <w:lang w:eastAsia="en-NL"/>
+          <w14:ligatures w14:val="none"/>
+        </w:rPr>
+        <w:t>te</w:t>
+      </w:r>
+      <w:proofErr w:type="spellEnd"/>
+      <w:r>
+        <w:rPr>
+          <w:rFonts w:ascii="Arial" w:eastAsia="Times New Roman" w:hAnsi="Arial" w:cs="Arial"/>
+          <w:color w:val="000000"/>
+          <w:kern w:val="0"/>
+          <w:lang w:eastAsia="en-NL"/>
+          <w14:ligatures w14:val="none"/>
+        </w:rPr>
+        <w:t xml:space="preserve"> </w:t>
+      </w:r>
+      <w:proofErr w:type="spellStart"/>
+      <w:r>
+        <w:rPr>
+          <w:rFonts w:ascii="Arial" w:eastAsia="Times New Roman" w:hAnsi="Arial" w:cs="Arial"/>
+          <w:color w:val="000000"/>
+          <w:kern w:val="0"/>
+          <w:lang w:eastAsia="en-NL"/>
+          <w14:ligatures w14:val="none"/>
+        </w:rPr>
+        <w:t>kijken</w:t>
+      </w:r>
+      <w:proofErr w:type="spellEnd"/>
+      <w:r>
+        <w:rPr>
+          <w:rFonts w:ascii="Arial" w:eastAsia="Times New Roman" w:hAnsi="Arial" w:cs="Arial"/>
+          <w:color w:val="000000"/>
+          <w:kern w:val="0"/>
+          <w:lang w:eastAsia="en-NL"/>
+          <w14:ligatures w14:val="none"/>
+        </w:rPr>
+        <w:t xml:space="preserve"> of </w:t>
+      </w:r>
+      <w:r>
+        <w:rPr>
+          <w:rFonts w:ascii="Arial" w:eastAsia="Times New Roman" w:hAnsi="Arial" w:cs="Arial"/>
+          <w:color w:val="000000"/>
+          <w:kern w:val="0"/>
+          <w:lang w:val="nl-NL" w:eastAsia="en-NL"/>
+          <w14:ligatures w14:val="none"/>
+        </w:rPr>
+        <w:t>je via de app de blockchain kan ophalen van de server en bekijken in de app.</w:t>
+      </w:r>
+    </w:p>
+    <w:p>
+      <w:pPr>
+        <w:spacing w:before="360" w:after="120" w:line="240" w:lineRule="auto"/>
+        <w:outlineLvl w:val="1"/>
         <w:rPr>
           <w:rFonts w:ascii="Times New Roman" w:eastAsia="Times New Roman" w:hAnsi="Times New Roman" w:cs="Times New Roman"/>
           <w:b/>
           <w:bCs/>
-          <w:kern w:val="36"/>
-          <w:sz w:val="48"/>
-          <w:szCs w:val="48"/>
-          <w:lang w:val="nl-NL" w:eastAsia="en-NL"/>
-          <w14:ligatures w14:val="none"/>
-        </w:rPr>
-      </w:pPr>
-    </w:p>
-    <w:p>
-      <w:pPr>
-        <w:spacing w:before="400" w:after="120" w:line="240" w:lineRule="auto"/>
-        <w:outlineLvl w:val="0"/>
-        <w:rPr>
-          <w:rFonts w:ascii="Times New Roman" w:eastAsia="Times New Roman" w:hAnsi="Times New Roman" w:cs="Times New Roman"/>
-          <w:b/>
-          <w:bCs/>
-          <w:kern w:val="36"/>
-          <w:sz w:val="48"/>
-          <w:szCs w:val="48"/>
-          <w:lang w:val="nl-NL" w:eastAsia="en-NL"/>
-          <w14:ligatures w14:val="none"/>
-        </w:rPr>
-      </w:pPr>
-    </w:p>
-    <w:p>
-      <w:pPr>
-        <w:spacing w:before="400" w:after="120" w:line="240" w:lineRule="auto"/>
-        <w:outlineLvl w:val="0"/>
-        <w:rPr>
-          <w:rFonts w:ascii="Arial" w:eastAsia="Times New Roman" w:hAnsi="Arial" w:cs="Arial"/>
-          <w:color w:val="000000"/>
-          <w:kern w:val="36"/>
-          <w:sz w:val="40"/>
-          <w:szCs w:val="40"/>
-          <w:lang w:val="nl-NL" w:eastAsia="en-NL"/>
-          <w14:ligatures w14:val="none"/>
-        </w:rPr>
-      </w:pPr>
-      <w:r>
-        <w:rPr>
-          <w:rFonts w:ascii="Arial" w:eastAsia="Times New Roman" w:hAnsi="Arial" w:cs="Arial"/>
-          <w:color w:val="000000"/>
-          <w:kern w:val="36"/>
-          <w:sz w:val="40"/>
-          <w:szCs w:val="40"/>
-          <w:lang w:eastAsia="en-NL"/>
-          <w14:ligatures w14:val="none"/>
-        </w:rPr>
-        <w:lastRenderedPageBreak/>
-        <w:t xml:space="preserve">Test </w:t>
-      </w:r>
-      <w:r>
-        <w:rPr>
-          <w:rFonts w:ascii="Arial" w:eastAsia="Times New Roman" w:hAnsi="Arial" w:cs="Arial"/>
-          <w:color w:val="000000"/>
-          <w:kern w:val="36"/>
-          <w:sz w:val="40"/>
-          <w:szCs w:val="40"/>
-          <w:lang w:val="nl-NL" w:eastAsia="en-NL"/>
-          <w14:ligatures w14:val="none"/>
-        </w:rPr>
-        <w:t>4</w:t>
-      </w:r>
-      <w:r>
-        <w:rPr>
-          <w:rFonts w:ascii="Arial" w:eastAsia="Times New Roman" w:hAnsi="Arial" w:cs="Arial"/>
-          <w:color w:val="000000"/>
-          <w:kern w:val="36"/>
-          <w:sz w:val="40"/>
-          <w:szCs w:val="40"/>
-          <w:lang w:eastAsia="en-NL"/>
-          <w14:ligatures w14:val="none"/>
-        </w:rPr>
-        <w:t xml:space="preserve">: </w:t>
-      </w:r>
-      <w:r>
-        <w:rPr>
-          <w:rFonts w:ascii="Arial" w:eastAsia="Times New Roman" w:hAnsi="Arial" w:cs="Arial"/>
-          <w:color w:val="000000"/>
-          <w:kern w:val="36"/>
-          <w:sz w:val="40"/>
-          <w:szCs w:val="40"/>
-          <w:lang w:val="nl-NL" w:eastAsia="en-NL"/>
-          <w14:ligatures w14:val="none"/>
-        </w:rPr>
-        <w:t>Volledige test</w:t>
-      </w:r>
-    </w:p>
-    <w:p>
-      <w:pPr>
-        <w:spacing w:before="360" w:after="120" w:line="240" w:lineRule="auto"/>
-        <w:outlineLvl w:val="1"/>
-        <w:rPr>
-          <w:rFonts w:ascii="Times New Roman" w:eastAsia="Times New Roman" w:hAnsi="Times New Roman" w:cs="Times New Roman"/>
-          <w:b/>
-          <w:bCs/>
           <w:kern w:val="0"/>
           <w:sz w:val="36"/>
           <w:szCs w:val="36"/>
@@ -1990,6 +3353,7 @@
           <w14:ligatures w14:val="none"/>
         </w:rPr>
       </w:pPr>
+      <w:proofErr w:type="spellStart"/>
       <w:r>
         <w:rPr>
           <w:rFonts w:ascii="Arial" w:eastAsia="Times New Roman" w:hAnsi="Arial" w:cs="Arial"/>
@@ -2000,107 +3364,9 @@
           <w:lang w:eastAsia="en-NL"/>
           <w14:ligatures w14:val="none"/>
         </w:rPr>
-        <w:t>Test:</w:t>
-      </w:r>
-    </w:p>
-    <w:p>
-      <w:pPr>
-        <w:spacing w:after="0" w:line="240" w:lineRule="auto"/>
-        <w:rPr>
-          <w:rFonts w:ascii="Times New Roman" w:eastAsia="Times New Roman" w:hAnsi="Times New Roman" w:cs="Times New Roman"/>
-          <w:kern w:val="0"/>
-          <w:sz w:val="24"/>
-          <w:szCs w:val="24"/>
-          <w:lang w:val="nl-NL" w:eastAsia="en-NL"/>
-          <w14:ligatures w14:val="none"/>
-        </w:rPr>
-      </w:pPr>
-      <w:r>
-        <w:rPr>
-          <w:rFonts w:ascii="Arial" w:eastAsia="Times New Roman" w:hAnsi="Arial" w:cs="Arial"/>
-          <w:color w:val="000000"/>
-          <w:kern w:val="0"/>
-          <w:lang w:eastAsia="en-NL"/>
-          <w14:ligatures w14:val="none"/>
-        </w:rPr>
-        <w:t xml:space="preserve">Het doel van de test is om te kijken of </w:t>
-      </w:r>
-      <w:r>
-        <w:rPr>
-          <w:rFonts w:ascii="Arial" w:eastAsia="Times New Roman" w:hAnsi="Arial" w:cs="Arial"/>
-          <w:color w:val="000000"/>
-          <w:kern w:val="0"/>
-          <w:lang w:val="nl-NL" w:eastAsia="en-NL"/>
-          <w14:ligatures w14:val="none"/>
-        </w:rPr>
-        <w:t xml:space="preserve">de </w:t>
-      </w:r>
-      <w:r>
-        <w:rPr>
-          <w:rFonts w:ascii="Arial" w:eastAsia="Times New Roman" w:hAnsi="Arial" w:cs="Arial"/>
-          <w:color w:val="000000"/>
-          <w:kern w:val="0"/>
-          <w:lang w:val="nl-NL" w:eastAsia="en-NL"/>
-          <w14:ligatures w14:val="none"/>
-        </w:rPr>
-        <w:t xml:space="preserve">verloop </w:t>
-      </w:r>
-      <w:r>
-        <w:rPr>
-          <w:rFonts w:ascii="Arial" w:eastAsia="Times New Roman" w:hAnsi="Arial" w:cs="Arial"/>
-          <w:color w:val="000000"/>
-          <w:kern w:val="0"/>
-          <w:lang w:val="nl-NL" w:eastAsia="en-NL"/>
-          <w14:ligatures w14:val="none"/>
-        </w:rPr>
-        <w:t xml:space="preserve">van het hele proces </w:t>
-      </w:r>
-      <w:r>
-        <w:rPr>
-          <w:rFonts w:ascii="Arial" w:eastAsia="Times New Roman" w:hAnsi="Arial" w:cs="Arial"/>
-          <w:color w:val="000000"/>
-          <w:kern w:val="0"/>
-          <w:lang w:val="nl-NL" w:eastAsia="en-NL"/>
-          <w14:ligatures w14:val="none"/>
-        </w:rPr>
-        <w:t>in orde is. Dit om te kijken of het prototype goed gebruikt kan worden voor de daadwerkelijke implementatie. Zo voeren we de vorige 3 testen achtereenvolgend uit</w:t>
-      </w:r>
-      <w:r>
-        <w:rPr>
-          <w:rFonts w:ascii="Arial" w:eastAsia="Times New Roman" w:hAnsi="Arial" w:cs="Arial"/>
-          <w:color w:val="000000"/>
-          <w:kern w:val="0"/>
-          <w:lang w:val="nl-NL" w:eastAsia="en-NL"/>
-          <w14:ligatures w14:val="none"/>
-        </w:rPr>
-        <w:t xml:space="preserve"> zoals het in de werkelijkheid zou gaan gebeuren</w:t>
-      </w:r>
-      <w:r>
-        <w:rPr>
-          <w:rFonts w:ascii="Arial" w:eastAsia="Times New Roman" w:hAnsi="Arial" w:cs="Arial"/>
-          <w:color w:val="000000"/>
-          <w:kern w:val="0"/>
-          <w:lang w:val="nl-NL" w:eastAsia="en-NL"/>
-          <w14:ligatures w14:val="none"/>
-        </w:rPr>
-        <w:t xml:space="preserve">. </w:t>
-      </w:r>
-    </w:p>
-    <w:p>
-      <w:pPr>
-        <w:spacing w:before="360" w:after="120" w:line="240" w:lineRule="auto"/>
-        <w:outlineLvl w:val="1"/>
-        <w:rPr>
-          <w:rFonts w:ascii="Times New Roman" w:eastAsia="Times New Roman" w:hAnsi="Times New Roman" w:cs="Times New Roman"/>
-          <w:b/>
-          <w:bCs/>
-          <w:kern w:val="0"/>
-          <w:sz w:val="36"/>
-          <w:szCs w:val="36"/>
-          <w:lang w:eastAsia="en-NL"/>
-          <w14:ligatures w14:val="none"/>
-        </w:rPr>
-      </w:pPr>
+        <w:t>Benodigdheden</w:t>
+      </w:r>
+      <w:proofErr w:type="spellEnd"/>
       <w:r>
         <w:rPr>
           <w:rFonts w:ascii="Arial" w:eastAsia="Times New Roman" w:hAnsi="Arial" w:cs="Arial"/>
@@ -2111,7 +3377,7 @@
           <w:lang w:eastAsia="en-NL"/>
           <w14:ligatures w14:val="none"/>
         </w:rPr>
-        <w:t>Benodigdheden:</w:t>
+        <w:t>:</w:t>
       </w:r>
     </w:p>
     <w:p>
@@ -2130,6 +3396,7 @@
           <w14:ligatures w14:val="none"/>
         </w:rPr>
       </w:pPr>
+      <w:proofErr w:type="spellStart"/>
       <w:r>
         <w:rPr>
           <w:rFonts w:ascii="Arial" w:eastAsia="Times New Roman" w:hAnsi="Arial" w:cs="Arial"/>
@@ -2138,7 +3405,18 @@
           <w:lang w:val="en-US" w:eastAsia="en-NL"/>
           <w14:ligatures w14:val="none"/>
         </w:rPr>
-        <w:t>Draaiende server</w:t>
+        <w:t>Draaiende</w:t>
+      </w:r>
+      <w:proofErr w:type="spellEnd"/>
+      <w:r>
+        <w:rPr>
+          <w:rFonts w:ascii="Arial" w:eastAsia="Times New Roman" w:hAnsi="Arial" w:cs="Arial"/>
+          <w:color w:val="000000"/>
+          <w:kern w:val="0"/>
+          <w:lang w:val="en-US" w:eastAsia="en-NL"/>
+          <w14:ligatures w14:val="none"/>
+        </w:rPr>
+        <w:t xml:space="preserve"> server</w:t>
       </w:r>
     </w:p>
     <w:p>
@@ -2165,7 +3443,7 @@
           <w:lang w:val="en-US" w:eastAsia="en-NL"/>
           <w14:ligatures w14:val="none"/>
         </w:rPr>
-        <w:t>Laptop</w:t>
+        <w:t>Schip module</w:t>
       </w:r>
     </w:p>
     <w:p>
@@ -2189,33 +3467,6 @@
           <w:rFonts w:ascii="Arial" w:eastAsia="Times New Roman" w:hAnsi="Arial" w:cs="Arial"/>
           <w:color w:val="000000"/>
           <w:kern w:val="0"/>
-          <w:lang w:val="en-US" w:eastAsia="en-NL"/>
-          <w14:ligatures w14:val="none"/>
-        </w:rPr>
-        <w:t>Schip module</w:t>
-      </w:r>
-    </w:p>
-    <w:p>
-      <w:pPr>
-        <w:numPr>
-          <w:ilvl w:val="0"/>
-          <w:numId w:val="1"/>
-        </w:numPr>
-        <w:spacing w:after="0" w:line="240" w:lineRule="auto"/>
-        <w:textAlignment w:val="baseline"/>
-        <w:rPr>
-          <w:rFonts w:ascii="Arial" w:eastAsia="Times New Roman" w:hAnsi="Arial" w:cs="Arial"/>
-          <w:color w:val="000000"/>
-          <w:kern w:val="0"/>
-          <w:lang w:eastAsia="en-NL"/>
-          <w14:ligatures w14:val="none"/>
-        </w:rPr>
-      </w:pPr>
-      <w:r>
-        <w:rPr>
-          <w:rFonts w:ascii="Arial" w:eastAsia="Times New Roman" w:hAnsi="Arial" w:cs="Arial"/>
-          <w:color w:val="000000"/>
-          <w:kern w:val="0"/>
           <w:lang w:val="nl-NL" w:eastAsia="en-NL"/>
           <w14:ligatures w14:val="none"/>
         </w:rPr>
@@ -2280,27 +3531,29 @@
           <w:lang w:val="nl-NL" w:eastAsia="en-NL"/>
           <w14:ligatures w14:val="none"/>
         </w:rPr>
-        <w:t xml:space="preserve">Sluit de schip module aan op stroom en doe dit in een gebied met LoRa bereik voor deze test. Verbind de laptop met het internet en ga naar de webinterface. Gebruik een uploader account om een IHM in de blockchain te zetten, voeg ook een beschrijving toe. Gebruik een consensus account om deze dit nieuwe block goed te keuren. Als het goed is zie je dit dan bij de definitieve blockchain staan. Open de app op de mobiele </w:t>
-      </w:r>
-      <w:r>
-        <w:rPr>
-          <w:rFonts w:ascii="Arial" w:eastAsia="Times New Roman" w:hAnsi="Arial" w:cs="Arial"/>
-          <w:color w:val="000000"/>
-          <w:kern w:val="0"/>
-          <w:lang w:val="nl-NL" w:eastAsia="en-NL"/>
-          <w14:ligatures w14:val="none"/>
-        </w:rPr>
-        <w:t>telefoon</w:t>
-      </w:r>
-      <w:r>
-        <w:rPr>
-          <w:rFonts w:ascii="Arial" w:eastAsia="Times New Roman" w:hAnsi="Arial" w:cs="Arial"/>
-          <w:color w:val="000000"/>
-          <w:kern w:val="0"/>
-          <w:lang w:val="nl-NL" w:eastAsia="en-NL"/>
-          <w14:ligatures w14:val="none"/>
-        </w:rPr>
-        <w:t xml:space="preserve"> en klik op scan. Druk op DIHM-Module om hiermee te verbinden. Wacht totdat de blockchain in de app wordt weergegeven. Check of het nieuwe toegevoegde block in de chain terug te vinden is. Als dit zo is, is de test geslaagd. </w:t>
+        <w:t xml:space="preserve">Sluit de schip module aan op stroom en doe dit in een gebied met </w:t>
+      </w:r>
+      <w:proofErr w:type="spellStart"/>
+      <w:r>
+        <w:rPr>
+          <w:rFonts w:ascii="Arial" w:eastAsia="Times New Roman" w:hAnsi="Arial" w:cs="Arial"/>
+          <w:color w:val="000000"/>
+          <w:kern w:val="0"/>
+          <w:lang w:val="nl-NL" w:eastAsia="en-NL"/>
+          <w14:ligatures w14:val="none"/>
+        </w:rPr>
+        <w:t>LoRa</w:t>
+      </w:r>
+      <w:proofErr w:type="spellEnd"/>
+      <w:r>
+        <w:rPr>
+          <w:rFonts w:ascii="Arial" w:eastAsia="Times New Roman" w:hAnsi="Arial" w:cs="Arial"/>
+          <w:color w:val="000000"/>
+          <w:kern w:val="0"/>
+          <w:lang w:val="nl-NL" w:eastAsia="en-NL"/>
+          <w14:ligatures w14:val="none"/>
+        </w:rPr>
+        <w:t xml:space="preserve"> bereik voor deze test. Klik op scan in de app om voor bluetooth apparaten in de omgeving te kijken. Druk op DIHM-Module om hiermee te verbinden. Wacht totdat de blockchain in de app wordt weergegeven. </w:t>
       </w:r>
     </w:p>
     <w:p>
@@ -2449,7 +3702,27 @@
           <w:lang w:val="nl-NL" w:eastAsia="en-NL"/>
           <w14:ligatures w14:val="none"/>
         </w:rPr>
-        <w:t>….</w:t>
+        <w:t xml:space="preserve">Er is geen huidige </w:t>
+      </w:r>
+      <w:proofErr w:type="spellStart"/>
+      <w:r>
+        <w:rPr>
+          <w:rFonts w:ascii="Arial" w:eastAsia="Times New Roman" w:hAnsi="Arial" w:cs="Arial"/>
+          <w:kern w:val="0"/>
+          <w:lang w:val="nl-NL" w:eastAsia="en-NL"/>
+          <w14:ligatures w14:val="none"/>
+        </w:rPr>
+        <w:t>lora</w:t>
+      </w:r>
+      <w:proofErr w:type="spellEnd"/>
+      <w:r>
+        <w:rPr>
+          <w:rFonts w:ascii="Arial" w:eastAsia="Times New Roman" w:hAnsi="Arial" w:cs="Arial"/>
+          <w:kern w:val="0"/>
+          <w:lang w:val="nl-NL" w:eastAsia="en-NL"/>
+          <w14:ligatures w14:val="none"/>
+        </w:rPr>
+        <w:t xml:space="preserve"> verbinding.</w:t>
       </w:r>
     </w:p>
     <w:p>
@@ -2479,6 +3752,7 @@
           <w14:ligatures w14:val="none"/>
         </w:rPr>
       </w:pPr>
+      <w:proofErr w:type="spellStart"/>
       <w:r>
         <w:rPr>
           <w:rFonts w:ascii="Arial" w:eastAsia="Times New Roman" w:hAnsi="Arial" w:cs="Arial"/>
@@ -2489,7 +3763,20 @@
           <w:lang w:eastAsia="en-NL"/>
           <w14:ligatures w14:val="none"/>
         </w:rPr>
-        <w:t>Hypothese:</w:t>
+        <w:t>Hypothese</w:t>
+      </w:r>
+      <w:proofErr w:type="spellEnd"/>
+      <w:r>
+        <w:rPr>
+          <w:rFonts w:ascii="Arial" w:eastAsia="Times New Roman" w:hAnsi="Arial" w:cs="Arial"/>
+          <w:color w:val="000000"/>
+          <w:kern w:val="0"/>
+          <w:sz w:val="32"/>
+          <w:szCs w:val="32"/>
+          <w:lang w:eastAsia="en-NL"/>
+          <w14:ligatures w14:val="none"/>
+        </w:rPr>
+        <w:t>:</w:t>
       </w:r>
     </w:p>
     <w:p>
@@ -2511,117 +3798,61 @@
           <w:lang w:val="nl-NL" w:eastAsia="en-NL"/>
           <w14:ligatures w14:val="none"/>
         </w:rPr>
-        <w:t>Als er Lora b</w:t>
-      </w:r>
-      <w:r>
-        <w:rPr>
-          <w:rFonts w:ascii="Arial" w:eastAsia="Times New Roman" w:hAnsi="Arial" w:cs="Arial"/>
-          <w:color w:val="000000"/>
-          <w:kern w:val="0"/>
-          <w:lang w:val="nl-NL" w:eastAsia="en-NL"/>
-          <w14:ligatures w14:val="none"/>
-        </w:rPr>
-        <w:t xml:space="preserve">ereik is zal na het </w:t>
-      </w:r>
-      <w:r>
-        <w:rPr>
-          <w:rFonts w:ascii="Arial" w:eastAsia="Times New Roman" w:hAnsi="Arial" w:cs="Arial"/>
-          <w:color w:val="000000"/>
-          <w:kern w:val="0"/>
-          <w:lang w:val="nl-NL" w:eastAsia="en-NL"/>
-          <w14:ligatures w14:val="none"/>
-        </w:rPr>
-        <w:t xml:space="preserve">openen van een bluetooth </w:t>
-      </w:r>
-      <w:r>
-        <w:rPr>
-          <w:rFonts w:ascii="Arial" w:eastAsia="Times New Roman" w:hAnsi="Arial" w:cs="Arial"/>
-          <w:color w:val="000000"/>
-          <w:kern w:val="0"/>
-          <w:lang w:val="nl-NL" w:eastAsia="en-NL"/>
-          <w14:ligatures w14:val="none"/>
-        </w:rPr>
-        <w:t>verbind</w:t>
-      </w:r>
-      <w:r>
-        <w:rPr>
-          <w:rFonts w:ascii="Arial" w:eastAsia="Times New Roman" w:hAnsi="Arial" w:cs="Arial"/>
-          <w:color w:val="000000"/>
-          <w:kern w:val="0"/>
-          <w:lang w:val="nl-NL" w:eastAsia="en-NL"/>
-          <w14:ligatures w14:val="none"/>
-        </w:rPr>
-        <w:t>ing</w:t>
-      </w:r>
-      <w:r>
-        <w:rPr>
-          <w:rFonts w:ascii="Arial" w:eastAsia="Times New Roman" w:hAnsi="Arial" w:cs="Arial"/>
-          <w:color w:val="000000"/>
-          <w:kern w:val="0"/>
-          <w:lang w:val="nl-NL" w:eastAsia="en-NL"/>
-          <w14:ligatures w14:val="none"/>
-        </w:rPr>
-        <w:t xml:space="preserve"> met de schip module </w:t>
-      </w:r>
-      <w:r>
-        <w:rPr>
-          <w:rFonts w:ascii="Arial" w:eastAsia="Times New Roman" w:hAnsi="Arial" w:cs="Arial"/>
-          <w:color w:val="000000"/>
-          <w:kern w:val="0"/>
-          <w:lang w:val="nl-NL" w:eastAsia="en-NL"/>
-          <w14:ligatures w14:val="none"/>
-        </w:rPr>
-        <w:t>het nieuwste block en de vorige</w:t>
-      </w:r>
-      <w:r>
-        <w:rPr>
-          <w:rFonts w:ascii="Arial" w:eastAsia="Times New Roman" w:hAnsi="Arial" w:cs="Arial"/>
-          <w:color w:val="000000"/>
-          <w:kern w:val="0"/>
-          <w:lang w:val="nl-NL" w:eastAsia="en-NL"/>
-          <w14:ligatures w14:val="none"/>
-        </w:rPr>
-        <w:t xml:space="preserve"> </w:t>
-      </w:r>
-      <w:r>
-        <w:rPr>
-          <w:rFonts w:ascii="Arial" w:eastAsia="Times New Roman" w:hAnsi="Arial" w:cs="Arial"/>
-          <w:color w:val="000000"/>
-          <w:kern w:val="0"/>
-          <w:lang w:val="nl-NL" w:eastAsia="en-NL"/>
-          <w14:ligatures w14:val="none"/>
-        </w:rPr>
-        <w:t>blocks op de telefoon</w:t>
-      </w:r>
-      <w:r>
-        <w:rPr>
-          <w:rFonts w:ascii="Arial" w:eastAsia="Times New Roman" w:hAnsi="Arial" w:cs="Arial"/>
-          <w:color w:val="000000"/>
-          <w:kern w:val="0"/>
-          <w:lang w:val="nl-NL" w:eastAsia="en-NL"/>
-          <w14:ligatures w14:val="none"/>
-        </w:rPr>
-        <w:t xml:space="preserve"> weergegeven worden. Als er geen huidige verbinding is zal de laatste opgeslagen blockchain laten zien worden</w:t>
-      </w:r>
-      <w:r>
-        <w:rPr>
-          <w:rFonts w:ascii="Arial" w:eastAsia="Times New Roman" w:hAnsi="Arial" w:cs="Arial"/>
-          <w:color w:val="000000"/>
-          <w:kern w:val="0"/>
-          <w:lang w:val="nl-NL" w:eastAsia="en-NL"/>
-          <w14:ligatures w14:val="none"/>
-        </w:rPr>
-        <w:t>, en dus niet het nieuwe toegevoegde block</w:t>
-      </w:r>
-      <w:r>
-        <w:rPr>
-          <w:rFonts w:ascii="Arial" w:eastAsia="Times New Roman" w:hAnsi="Arial" w:cs="Arial"/>
-          <w:color w:val="000000"/>
-          <w:kern w:val="0"/>
-          <w:lang w:val="nl-NL" w:eastAsia="en-NL"/>
-          <w14:ligatures w14:val="none"/>
-        </w:rPr>
-        <w:t>.</w:t>
+        <w:t xml:space="preserve">Als er </w:t>
+      </w:r>
+      <w:proofErr w:type="spellStart"/>
+      <w:r>
+        <w:rPr>
+          <w:rFonts w:ascii="Arial" w:eastAsia="Times New Roman" w:hAnsi="Arial" w:cs="Arial"/>
+          <w:color w:val="000000"/>
+          <w:kern w:val="0"/>
+          <w:lang w:val="nl-NL" w:eastAsia="en-NL"/>
+          <w14:ligatures w14:val="none"/>
+        </w:rPr>
+        <w:t>Lora</w:t>
+      </w:r>
+      <w:proofErr w:type="spellEnd"/>
+      <w:r>
+        <w:rPr>
+          <w:rFonts w:ascii="Arial" w:eastAsia="Times New Roman" w:hAnsi="Arial" w:cs="Arial"/>
+          <w:color w:val="000000"/>
+          <w:kern w:val="0"/>
+          <w:lang w:val="nl-NL" w:eastAsia="en-NL"/>
+          <w14:ligatures w14:val="none"/>
+        </w:rPr>
+        <w:t xml:space="preserve"> b</w:t>
+      </w:r>
+      <w:r>
+        <w:rPr>
+          <w:rFonts w:ascii="Arial" w:eastAsia="Times New Roman" w:hAnsi="Arial" w:cs="Arial"/>
+          <w:color w:val="000000"/>
+          <w:kern w:val="0"/>
+          <w:lang w:val="nl-NL" w:eastAsia="en-NL"/>
+          <w14:ligatures w14:val="none"/>
+        </w:rPr>
+        <w:t xml:space="preserve">ereik is zal na het verbinden met de schip module van </w:t>
+      </w:r>
+      <w:proofErr w:type="gramStart"/>
+      <w:r>
+        <w:rPr>
+          <w:rFonts w:ascii="Arial" w:eastAsia="Times New Roman" w:hAnsi="Arial" w:cs="Arial"/>
+          <w:color w:val="000000"/>
+          <w:kern w:val="0"/>
+          <w:lang w:val="nl-NL" w:eastAsia="en-NL"/>
+          <w14:ligatures w14:val="none"/>
+        </w:rPr>
+        <w:t>het server</w:t>
+      </w:r>
+      <w:proofErr w:type="gramEnd"/>
+      <w:r>
+        <w:rPr>
+          <w:rFonts w:ascii="Arial" w:eastAsia="Times New Roman" w:hAnsi="Arial" w:cs="Arial"/>
+          <w:color w:val="000000"/>
+          <w:kern w:val="0"/>
+          <w:lang w:val="nl-NL" w:eastAsia="en-NL"/>
+          <w14:ligatures w14:val="none"/>
+        </w:rPr>
+        <w:t xml:space="preserve"> de huidige blockchain weergegeven worden. Als er geen huidige verbinding is zal de laatste opgeslagen blockchain laten zien worden.</w:t>
       </w:r>
     </w:p>
     <w:p>
@@ -2639,6 +3870,7 @@
           <w14:ligatures w14:val="none"/>
         </w:rPr>
       </w:pPr>
+      <w:proofErr w:type="spellStart"/>
       <w:r>
         <w:rPr>
           <w:rFonts w:ascii="Arial" w:eastAsia="Times New Roman" w:hAnsi="Arial" w:cs="Arial"/>
@@ -2649,7 +3881,20 @@
           <w:lang w:eastAsia="en-NL"/>
           <w14:ligatures w14:val="none"/>
         </w:rPr>
-        <w:t>Uitkomst:</w:t>
+        <w:t>Uitkomst</w:t>
+      </w:r>
+      <w:proofErr w:type="spellEnd"/>
+      <w:r>
+        <w:rPr>
+          <w:rFonts w:ascii="Arial" w:eastAsia="Times New Roman" w:hAnsi="Arial" w:cs="Arial"/>
+          <w:color w:val="000000"/>
+          <w:kern w:val="0"/>
+          <w:sz w:val="32"/>
+          <w:szCs w:val="32"/>
+          <w:lang w:eastAsia="en-NL"/>
+          <w14:ligatures w14:val="none"/>
+        </w:rPr>
+        <w:t>:</w:t>
       </w:r>
     </w:p>
     <w:p>
@@ -2694,6 +3939,38 @@
         <w:spacing w:before="400" w:after="120" w:line="240" w:lineRule="auto"/>
         <w:outlineLvl w:val="0"/>
         <w:rPr>
+          <w:rFonts w:ascii="Times New Roman" w:eastAsia="Times New Roman" w:hAnsi="Times New Roman" w:cs="Times New Roman"/>
+          <w:b/>
+          <w:bCs/>
+          <w:kern w:val="36"/>
+          <w:sz w:val="48"/>
+          <w:szCs w:val="48"/>
+          <w:lang w:val="nl-NL" w:eastAsia="en-NL"/>
+          <w14:ligatures w14:val="none"/>
+        </w:rPr>
+      </w:pPr>
+    </w:p>
+    <w:p>
+      <w:pPr>
+        <w:spacing w:before="400" w:after="120" w:line="240" w:lineRule="auto"/>
+        <w:outlineLvl w:val="0"/>
+        <w:rPr>
+          <w:rFonts w:ascii="Times New Roman" w:eastAsia="Times New Roman" w:hAnsi="Times New Roman" w:cs="Times New Roman"/>
+          <w:b/>
+          <w:bCs/>
+          <w:kern w:val="36"/>
+          <w:sz w:val="48"/>
+          <w:szCs w:val="48"/>
+          <w:lang w:val="nl-NL" w:eastAsia="en-NL"/>
+          <w14:ligatures w14:val="none"/>
+        </w:rPr>
+      </w:pPr>
+    </w:p>
+    <w:p>
+      <w:pPr>
+        <w:spacing w:before="400" w:after="120" w:line="240" w:lineRule="auto"/>
+        <w:outlineLvl w:val="0"/>
+        <w:rPr>
           <w:rFonts w:ascii="Arial" w:eastAsia="Times New Roman" w:hAnsi="Arial" w:cs="Arial"/>
           <w:color w:val="000000"/>
           <w:kern w:val="36"/>
@@ -2726,7 +4003,31 @@
           <w:lang w:val="nl-NL" w:eastAsia="en-NL"/>
           <w14:ligatures w14:val="none"/>
         </w:rPr>
-        <w:t>5: Wifi test</w:t>
+        <w:t>4</w:t>
+      </w:r>
+      <w:r>
+        <w:rPr>
+          <w:rFonts w:ascii="Arial" w:eastAsia="Times New Roman" w:hAnsi="Arial" w:cs="Arial"/>
+          <w:color w:val="000000"/>
+          <w:kern w:val="36"/>
+          <w:sz w:val="40"/>
+          <w:szCs w:val="40"/>
+          <w:lang w:eastAsia="en-NL"/>
+          <w14:ligatures w14:val="none"/>
+        </w:rPr>
+        <w:t xml:space="preserve">: </w:t>
+      </w:r>
+      <w:r>
+        <w:rPr>
+          <w:rFonts w:ascii="Arial" w:eastAsia="Times New Roman" w:hAnsi="Arial" w:cs="Arial"/>
+          <w:color w:val="000000"/>
+          <w:kern w:val="36"/>
+          <w:sz w:val="40"/>
+          <w:szCs w:val="40"/>
+          <w:lang w:val="nl-NL" w:eastAsia="en-NL"/>
+          <w14:ligatures w14:val="none"/>
+        </w:rPr>
+        <w:t>Volledige test</w:t>
       </w:r>
     </w:p>
     <w:p>
@@ -2777,27 +4078,133 @@
           <w:lang w:eastAsia="en-NL"/>
           <w14:ligatures w14:val="none"/>
         </w:rPr>
-        <w:t xml:space="preserve">Het doel van de test is om te kijken </w:t>
-      </w:r>
-      <w:r>
-        <w:rPr>
-          <w:rFonts w:ascii="Arial" w:eastAsia="Times New Roman" w:hAnsi="Arial" w:cs="Arial"/>
-          <w:color w:val="000000"/>
-          <w:kern w:val="0"/>
-          <w:lang w:val="nl-NL" w:eastAsia="en-NL"/>
-          <w14:ligatures w14:val="none"/>
-        </w:rPr>
-        <w:t>of</w:t>
-      </w:r>
-      <w:r>
-        <w:rPr>
-          <w:rFonts w:ascii="Arial" w:eastAsia="Times New Roman" w:hAnsi="Arial" w:cs="Arial"/>
-          <w:color w:val="000000"/>
-          <w:kern w:val="0"/>
-          <w:lang w:val="nl-NL" w:eastAsia="en-NL"/>
-          <w14:ligatures w14:val="none"/>
-        </w:rPr>
-        <w:t xml:space="preserve"> we wifi kunnen gebruiken i.p.v LoRa voor het ophalen van de blockchain. Hiervoor is in de app een apart veld toegevoegd waar je kan inloggen met wifi. Eenmaal ingelogd wordt er via de wifi verbinding gemaakt met de blockchain server.</w:t>
+        <w:t xml:space="preserve">Het </w:t>
+      </w:r>
+      <w:proofErr w:type="spellStart"/>
+      <w:r>
+        <w:rPr>
+          <w:rFonts w:ascii="Arial" w:eastAsia="Times New Roman" w:hAnsi="Arial" w:cs="Arial"/>
+          <w:color w:val="000000"/>
+          <w:kern w:val="0"/>
+          <w:lang w:eastAsia="en-NL"/>
+          <w14:ligatures w14:val="none"/>
+        </w:rPr>
+        <w:t>doel</w:t>
+      </w:r>
+      <w:proofErr w:type="spellEnd"/>
+      <w:r>
+        <w:rPr>
+          <w:rFonts w:ascii="Arial" w:eastAsia="Times New Roman" w:hAnsi="Arial" w:cs="Arial"/>
+          <w:color w:val="000000"/>
+          <w:kern w:val="0"/>
+          <w:lang w:eastAsia="en-NL"/>
+          <w14:ligatures w14:val="none"/>
+        </w:rPr>
+        <w:t xml:space="preserve"> van de test is om </w:t>
+      </w:r>
+      <w:proofErr w:type="spellStart"/>
+      <w:r>
+        <w:rPr>
+          <w:rFonts w:ascii="Arial" w:eastAsia="Times New Roman" w:hAnsi="Arial" w:cs="Arial"/>
+          <w:color w:val="000000"/>
+          <w:kern w:val="0"/>
+          <w:lang w:eastAsia="en-NL"/>
+          <w14:ligatures w14:val="none"/>
+        </w:rPr>
+        <w:t>te</w:t>
+      </w:r>
+      <w:proofErr w:type="spellEnd"/>
+      <w:r>
+        <w:rPr>
+          <w:rFonts w:ascii="Arial" w:eastAsia="Times New Roman" w:hAnsi="Arial" w:cs="Arial"/>
+          <w:color w:val="000000"/>
+          <w:kern w:val="0"/>
+          <w:lang w:eastAsia="en-NL"/>
+          <w14:ligatures w14:val="none"/>
+        </w:rPr>
+        <w:t xml:space="preserve"> </w:t>
+      </w:r>
+      <w:proofErr w:type="spellStart"/>
+      <w:r>
+        <w:rPr>
+          <w:rFonts w:ascii="Arial" w:eastAsia="Times New Roman" w:hAnsi="Arial" w:cs="Arial"/>
+          <w:color w:val="000000"/>
+          <w:kern w:val="0"/>
+          <w:lang w:eastAsia="en-NL"/>
+          <w14:ligatures w14:val="none"/>
+        </w:rPr>
+        <w:t>kijken</w:t>
+      </w:r>
+      <w:proofErr w:type="spellEnd"/>
+      <w:r>
+        <w:rPr>
+          <w:rFonts w:ascii="Arial" w:eastAsia="Times New Roman" w:hAnsi="Arial" w:cs="Arial"/>
+          <w:color w:val="000000"/>
+          <w:kern w:val="0"/>
+          <w:lang w:eastAsia="en-NL"/>
+          <w14:ligatures w14:val="none"/>
+        </w:rPr>
+        <w:t xml:space="preserve"> of </w:t>
+      </w:r>
+      <w:r>
+        <w:rPr>
+          <w:rFonts w:ascii="Arial" w:eastAsia="Times New Roman" w:hAnsi="Arial" w:cs="Arial"/>
+          <w:color w:val="000000"/>
+          <w:kern w:val="0"/>
+          <w:lang w:val="nl-NL" w:eastAsia="en-NL"/>
+          <w14:ligatures w14:val="none"/>
+        </w:rPr>
+        <w:t xml:space="preserve">de </w:t>
+      </w:r>
+      <w:r>
+        <w:rPr>
+          <w:rFonts w:ascii="Arial" w:eastAsia="Times New Roman" w:hAnsi="Arial" w:cs="Arial"/>
+          <w:color w:val="000000"/>
+          <w:kern w:val="0"/>
+          <w:lang w:val="nl-NL" w:eastAsia="en-NL"/>
+          <w14:ligatures w14:val="none"/>
+        </w:rPr>
+        <w:t xml:space="preserve">verloop </w:t>
+      </w:r>
+      <w:r>
+        <w:rPr>
+          <w:rFonts w:ascii="Arial" w:eastAsia="Times New Roman" w:hAnsi="Arial" w:cs="Arial"/>
+          <w:color w:val="000000"/>
+          <w:kern w:val="0"/>
+          <w:lang w:val="nl-NL" w:eastAsia="en-NL"/>
+          <w14:ligatures w14:val="none"/>
+        </w:rPr>
+        <w:t xml:space="preserve">van het hele proces </w:t>
+      </w:r>
+      <w:r>
+        <w:rPr>
+          <w:rFonts w:ascii="Arial" w:eastAsia="Times New Roman" w:hAnsi="Arial" w:cs="Arial"/>
+          <w:color w:val="000000"/>
+          <w:kern w:val="0"/>
+          <w:lang w:val="nl-NL" w:eastAsia="en-NL"/>
+          <w14:ligatures w14:val="none"/>
+        </w:rPr>
+        <w:t>in orde is. Dit om te kijken of het prototype goed gebruikt kan worden voor de daadwerkelijke implementatie. Zo voeren we de vorige 3 testen achtereenvolgend uit</w:t>
+      </w:r>
+      <w:r>
+        <w:rPr>
+          <w:rFonts w:ascii="Arial" w:eastAsia="Times New Roman" w:hAnsi="Arial" w:cs="Arial"/>
+          <w:color w:val="000000"/>
+          <w:kern w:val="0"/>
+          <w:lang w:val="nl-NL" w:eastAsia="en-NL"/>
+          <w14:ligatures w14:val="none"/>
+        </w:rPr>
+        <w:t xml:space="preserve"> zoals het in de werkelijkheid zou gaan gebeuren</w:t>
+      </w:r>
+      <w:r>
+        <w:rPr>
+          <w:rFonts w:ascii="Arial" w:eastAsia="Times New Roman" w:hAnsi="Arial" w:cs="Arial"/>
+          <w:color w:val="000000"/>
+          <w:kern w:val="0"/>
+          <w:lang w:val="nl-NL" w:eastAsia="en-NL"/>
+          <w14:ligatures w14:val="none"/>
+        </w:rPr>
+        <w:t xml:space="preserve">. </w:t>
       </w:r>
     </w:p>
     <w:p>
@@ -2815,6 +4222,7 @@
           <w14:ligatures w14:val="none"/>
         </w:rPr>
       </w:pPr>
+      <w:proofErr w:type="spellStart"/>
       <w:r>
         <w:rPr>
           <w:rFonts w:ascii="Arial" w:eastAsia="Times New Roman" w:hAnsi="Arial" w:cs="Arial"/>
@@ -2825,7 +4233,20 @@
           <w:lang w:eastAsia="en-NL"/>
           <w14:ligatures w14:val="none"/>
         </w:rPr>
-        <w:t>Benodigdheden:</w:t>
+        <w:t>Benodigdheden</w:t>
+      </w:r>
+      <w:proofErr w:type="spellEnd"/>
+      <w:r>
+        <w:rPr>
+          <w:rFonts w:ascii="Arial" w:eastAsia="Times New Roman" w:hAnsi="Arial" w:cs="Arial"/>
+          <w:color w:val="000000"/>
+          <w:kern w:val="0"/>
+          <w:sz w:val="32"/>
+          <w:szCs w:val="32"/>
+          <w:lang w:eastAsia="en-NL"/>
+          <w14:ligatures w14:val="none"/>
+        </w:rPr>
+        <w:t>:</w:t>
       </w:r>
     </w:p>
     <w:p>
@@ -2844,6 +4265,7 @@
           <w14:ligatures w14:val="none"/>
         </w:rPr>
       </w:pPr>
+      <w:proofErr w:type="spellStart"/>
       <w:r>
         <w:rPr>
           <w:rFonts w:ascii="Arial" w:eastAsia="Times New Roman" w:hAnsi="Arial" w:cs="Arial"/>
@@ -2852,7 +4274,18 @@
           <w:lang w:val="en-US" w:eastAsia="en-NL"/>
           <w14:ligatures w14:val="none"/>
         </w:rPr>
-        <w:t>Draaiende server</w:t>
+        <w:t>Draaiende</w:t>
+      </w:r>
+      <w:proofErr w:type="spellEnd"/>
+      <w:r>
+        <w:rPr>
+          <w:rFonts w:ascii="Arial" w:eastAsia="Times New Roman" w:hAnsi="Arial" w:cs="Arial"/>
+          <w:color w:val="000000"/>
+          <w:kern w:val="0"/>
+          <w:lang w:val="en-US" w:eastAsia="en-NL"/>
+          <w14:ligatures w14:val="none"/>
+        </w:rPr>
+        <w:t xml:space="preserve"> server</w:t>
       </w:r>
     </w:p>
     <w:p>
@@ -2994,47 +4427,93 @@
           <w:lang w:val="nl-NL" w:eastAsia="en-NL"/>
           <w14:ligatures w14:val="none"/>
         </w:rPr>
-        <w:t xml:space="preserve">Sluit de schip module aan op stroom en doe </w:t>
-      </w:r>
-      <w:r>
-        <w:rPr>
-          <w:rFonts w:ascii="Arial" w:eastAsia="Times New Roman" w:hAnsi="Arial" w:cs="Arial"/>
-          <w:color w:val="000000"/>
-          <w:kern w:val="0"/>
-          <w:lang w:val="nl-NL" w:eastAsia="en-NL"/>
-          <w14:ligatures w14:val="none"/>
-        </w:rPr>
-        <w:t>in de buurt van een wifi netwerk waarvan ook het wachtwoord bekend is</w:t>
-      </w:r>
-      <w:r>
-        <w:rPr>
-          <w:rFonts w:ascii="Arial" w:eastAsia="Times New Roman" w:hAnsi="Arial" w:cs="Arial"/>
-          <w:color w:val="000000"/>
-          <w:kern w:val="0"/>
-          <w:lang w:val="nl-NL" w:eastAsia="en-NL"/>
-          <w14:ligatures w14:val="none"/>
-        </w:rPr>
-        <w:t xml:space="preserve">. Verbind de laptop met het internet en ga naar de webinterface. Gebruik een uploader account om een IHM in de blockchain te zetten, voeg ook een beschrijving toe. Gebruik een consensus account om deze dit nieuwe block goed te keuren. Als het goed is zie je dit dan bij de definitieve blockchain staan. Open de app op de mobiele telefoon en klik op scan. Druk op DIHM-Module om hiermee te verbinden. </w:t>
-      </w:r>
-      <w:r>
-        <w:rPr>
-          <w:rFonts w:ascii="Arial" w:eastAsia="Times New Roman" w:hAnsi="Arial" w:cs="Arial"/>
-          <w:color w:val="000000"/>
-          <w:kern w:val="0"/>
-          <w:lang w:val="nl-NL" w:eastAsia="en-NL"/>
-          <w14:ligatures w14:val="none"/>
-        </w:rPr>
-        <w:t xml:space="preserve">Voer de wifi SSID (naam van netwerk) en het wachtwoord in en klik op de knop send. </w:t>
-      </w:r>
-      <w:r>
-        <w:rPr>
-          <w:rFonts w:ascii="Arial" w:eastAsia="Times New Roman" w:hAnsi="Arial" w:cs="Arial"/>
-          <w:color w:val="000000"/>
-          <w:kern w:val="0"/>
-          <w:lang w:val="nl-NL" w:eastAsia="en-NL"/>
-          <w14:ligatures w14:val="none"/>
-        </w:rPr>
-        <w:t xml:space="preserve">Wacht totdat de blockchain in de app wordt weergegeven. Check of het nieuwe toegevoegde block in de chain terug te vinden is. Als dit zo is, is de test geslaagd. </w:t>
+        <w:t xml:space="preserve">Sluit de schip module aan op stroom en doe dit in een gebied met </w:t>
+      </w:r>
+      <w:proofErr w:type="spellStart"/>
+      <w:r>
+        <w:rPr>
+          <w:rFonts w:ascii="Arial" w:eastAsia="Times New Roman" w:hAnsi="Arial" w:cs="Arial"/>
+          <w:color w:val="000000"/>
+          <w:kern w:val="0"/>
+          <w:lang w:val="nl-NL" w:eastAsia="en-NL"/>
+          <w14:ligatures w14:val="none"/>
+        </w:rPr>
+        <w:t>LoRa</w:t>
+      </w:r>
+      <w:proofErr w:type="spellEnd"/>
+      <w:r>
+        <w:rPr>
+          <w:rFonts w:ascii="Arial" w:eastAsia="Times New Roman" w:hAnsi="Arial" w:cs="Arial"/>
+          <w:color w:val="000000"/>
+          <w:kern w:val="0"/>
+          <w:lang w:val="nl-NL" w:eastAsia="en-NL"/>
+          <w14:ligatures w14:val="none"/>
+        </w:rPr>
+        <w:t xml:space="preserve"> bereik voor deze test. Verbind de laptop met het internet en ga naar de </w:t>
+      </w:r>
+      <w:proofErr w:type="spellStart"/>
+      <w:r>
+        <w:rPr>
+          <w:rFonts w:ascii="Arial" w:eastAsia="Times New Roman" w:hAnsi="Arial" w:cs="Arial"/>
+          <w:color w:val="000000"/>
+          <w:kern w:val="0"/>
+          <w:lang w:val="nl-NL" w:eastAsia="en-NL"/>
+          <w14:ligatures w14:val="none"/>
+        </w:rPr>
+        <w:t>webinterface</w:t>
+      </w:r>
+      <w:proofErr w:type="spellEnd"/>
+      <w:r>
+        <w:rPr>
+          <w:rFonts w:ascii="Arial" w:eastAsia="Times New Roman" w:hAnsi="Arial" w:cs="Arial"/>
+          <w:color w:val="000000"/>
+          <w:kern w:val="0"/>
+          <w:lang w:val="nl-NL" w:eastAsia="en-NL"/>
+          <w14:ligatures w14:val="none"/>
+        </w:rPr>
+        <w:t xml:space="preserve">. Gebruik een </w:t>
+      </w:r>
+      <w:proofErr w:type="spellStart"/>
+      <w:r>
+        <w:rPr>
+          <w:rFonts w:ascii="Arial" w:eastAsia="Times New Roman" w:hAnsi="Arial" w:cs="Arial"/>
+          <w:color w:val="000000"/>
+          <w:kern w:val="0"/>
+          <w:lang w:val="nl-NL" w:eastAsia="en-NL"/>
+          <w14:ligatures w14:val="none"/>
+        </w:rPr>
+        <w:t>uploader</w:t>
+      </w:r>
+      <w:proofErr w:type="spellEnd"/>
+      <w:r>
+        <w:rPr>
+          <w:rFonts w:ascii="Arial" w:eastAsia="Times New Roman" w:hAnsi="Arial" w:cs="Arial"/>
+          <w:color w:val="000000"/>
+          <w:kern w:val="0"/>
+          <w:lang w:val="nl-NL" w:eastAsia="en-NL"/>
+          <w14:ligatures w14:val="none"/>
+        </w:rPr>
+        <w:t xml:space="preserve"> account om een IHM in de blockchain te zetten, voeg ook een beschrijving toe. Gebruik een consensus account om deze dit nieuwe block goed te keuren. Als het goed is zie je dit dan bij de definitieve blockchain staan. Open de app op de mobiele </w:t>
+      </w:r>
+      <w:r>
+        <w:rPr>
+          <w:rFonts w:ascii="Arial" w:eastAsia="Times New Roman" w:hAnsi="Arial" w:cs="Arial"/>
+          <w:color w:val="000000"/>
+          <w:kern w:val="0"/>
+          <w:lang w:val="nl-NL" w:eastAsia="en-NL"/>
+          <w14:ligatures w14:val="none"/>
+        </w:rPr>
+        <w:t>telefoon</w:t>
+      </w:r>
+      <w:r>
+        <w:rPr>
+          <w:rFonts w:ascii="Arial" w:eastAsia="Times New Roman" w:hAnsi="Arial" w:cs="Arial"/>
+          <w:color w:val="000000"/>
+          <w:kern w:val="0"/>
+          <w:lang w:val="nl-NL" w:eastAsia="en-NL"/>
+          <w14:ligatures w14:val="none"/>
+        </w:rPr>
+        <w:t xml:space="preserve"> en klik op scan. Druk op DIHM-Module om hiermee te verbinden. Wacht totdat de blockchain in de app wordt weergegeven. Check of het nieuwe toegevoegde block in de chain terug te vinden is. Als dit zo is, is de test geslaagd. </w:t>
       </w:r>
     </w:p>
     <w:p>
@@ -3213,6 +4692,7 @@
           <w14:ligatures w14:val="none"/>
         </w:rPr>
       </w:pPr>
+      <w:proofErr w:type="spellStart"/>
       <w:r>
         <w:rPr>
           <w:rFonts w:ascii="Arial" w:eastAsia="Times New Roman" w:hAnsi="Arial" w:cs="Arial"/>
@@ -3223,7 +4703,20 @@
           <w:lang w:eastAsia="en-NL"/>
           <w14:ligatures w14:val="none"/>
         </w:rPr>
-        <w:t>Hypothese:</w:t>
+        <w:t>Hypothese</w:t>
+      </w:r>
+      <w:proofErr w:type="spellEnd"/>
+      <w:r>
+        <w:rPr>
+          <w:rFonts w:ascii="Arial" w:eastAsia="Times New Roman" w:hAnsi="Arial" w:cs="Arial"/>
+          <w:color w:val="000000"/>
+          <w:kern w:val="0"/>
+          <w:sz w:val="32"/>
+          <w:szCs w:val="32"/>
+          <w:lang w:eastAsia="en-NL"/>
+          <w14:ligatures w14:val="none"/>
+        </w:rPr>
+        <w:t>:</w:t>
       </w:r>
     </w:p>
     <w:p>
@@ -3245,27 +4738,151 @@
           <w:lang w:val="nl-NL" w:eastAsia="en-NL"/>
           <w14:ligatures w14:val="none"/>
         </w:rPr>
-        <w:t>Als de wifi naam en wachtwoord goed zijn ingevuld zal</w:t>
-      </w:r>
-      <w:r>
-        <w:rPr>
-          <w:rFonts w:ascii="Arial" w:eastAsia="Times New Roman" w:hAnsi="Arial" w:cs="Arial"/>
-          <w:color w:val="000000"/>
-          <w:kern w:val="0"/>
-          <w:lang w:val="nl-NL" w:eastAsia="en-NL"/>
-          <w14:ligatures w14:val="none"/>
-        </w:rPr>
-        <w:t xml:space="preserve"> het nieuwste block en de vorige blocks op de telefoon weergegeven worden. Als er </w:t>
-      </w:r>
-      <w:r>
-        <w:rPr>
-          <w:rFonts w:ascii="Arial" w:eastAsia="Times New Roman" w:hAnsi="Arial" w:cs="Arial"/>
-          <w:color w:val="000000"/>
-          <w:kern w:val="0"/>
-          <w:lang w:val="nl-NL" w:eastAsia="en-NL"/>
-          <w14:ligatures w14:val="none"/>
-        </w:rPr>
-        <w:t>niks wordt weergegeven zal er iets niet goed ingevoerd zijn.</w:t>
+        <w:t xml:space="preserve">Als er </w:t>
+      </w:r>
+      <w:proofErr w:type="spellStart"/>
+      <w:r>
+        <w:rPr>
+          <w:rFonts w:ascii="Arial" w:eastAsia="Times New Roman" w:hAnsi="Arial" w:cs="Arial"/>
+          <w:color w:val="000000"/>
+          <w:kern w:val="0"/>
+          <w:lang w:val="nl-NL" w:eastAsia="en-NL"/>
+          <w14:ligatures w14:val="none"/>
+        </w:rPr>
+        <w:t>Lora</w:t>
+      </w:r>
+      <w:proofErr w:type="spellEnd"/>
+      <w:r>
+        <w:rPr>
+          <w:rFonts w:ascii="Arial" w:eastAsia="Times New Roman" w:hAnsi="Arial" w:cs="Arial"/>
+          <w:color w:val="000000"/>
+          <w:kern w:val="0"/>
+          <w:lang w:val="nl-NL" w:eastAsia="en-NL"/>
+          <w14:ligatures w14:val="none"/>
+        </w:rPr>
+        <w:t xml:space="preserve"> b</w:t>
+      </w:r>
+      <w:r>
+        <w:rPr>
+          <w:rFonts w:ascii="Arial" w:eastAsia="Times New Roman" w:hAnsi="Arial" w:cs="Arial"/>
+          <w:color w:val="000000"/>
+          <w:kern w:val="0"/>
+          <w:lang w:val="nl-NL" w:eastAsia="en-NL"/>
+          <w14:ligatures w14:val="none"/>
+        </w:rPr>
+        <w:t xml:space="preserve">ereik is zal na het </w:t>
+      </w:r>
+      <w:r>
+        <w:rPr>
+          <w:rFonts w:ascii="Arial" w:eastAsia="Times New Roman" w:hAnsi="Arial" w:cs="Arial"/>
+          <w:color w:val="000000"/>
+          <w:kern w:val="0"/>
+          <w:lang w:val="nl-NL" w:eastAsia="en-NL"/>
+          <w14:ligatures w14:val="none"/>
+        </w:rPr>
+        <w:t xml:space="preserve">openen van een bluetooth </w:t>
+      </w:r>
+      <w:r>
+        <w:rPr>
+          <w:rFonts w:ascii="Arial" w:eastAsia="Times New Roman" w:hAnsi="Arial" w:cs="Arial"/>
+          <w:color w:val="000000"/>
+          <w:kern w:val="0"/>
+          <w:lang w:val="nl-NL" w:eastAsia="en-NL"/>
+          <w14:ligatures w14:val="none"/>
+        </w:rPr>
+        <w:t>verbind</w:t>
+      </w:r>
+      <w:r>
+        <w:rPr>
+          <w:rFonts w:ascii="Arial" w:eastAsia="Times New Roman" w:hAnsi="Arial" w:cs="Arial"/>
+          <w:color w:val="000000"/>
+          <w:kern w:val="0"/>
+          <w:lang w:val="nl-NL" w:eastAsia="en-NL"/>
+          <w14:ligatures w14:val="none"/>
+        </w:rPr>
+        <w:t>ing</w:t>
+      </w:r>
+      <w:r>
+        <w:rPr>
+          <w:rFonts w:ascii="Arial" w:eastAsia="Times New Roman" w:hAnsi="Arial" w:cs="Arial"/>
+          <w:color w:val="000000"/>
+          <w:kern w:val="0"/>
+          <w:lang w:val="nl-NL" w:eastAsia="en-NL"/>
+          <w14:ligatures w14:val="none"/>
+        </w:rPr>
+        <w:t xml:space="preserve"> met de schip module </w:t>
+      </w:r>
+      <w:r>
+        <w:rPr>
+          <w:rFonts w:ascii="Arial" w:eastAsia="Times New Roman" w:hAnsi="Arial" w:cs="Arial"/>
+          <w:color w:val="000000"/>
+          <w:kern w:val="0"/>
+          <w:lang w:val="nl-NL" w:eastAsia="en-NL"/>
+          <w14:ligatures w14:val="none"/>
+        </w:rPr>
+        <w:t>het nieuwste block en de vorige</w:t>
+      </w:r>
+      <w:r>
+        <w:rPr>
+          <w:rFonts w:ascii="Arial" w:eastAsia="Times New Roman" w:hAnsi="Arial" w:cs="Arial"/>
+          <w:color w:val="000000"/>
+          <w:kern w:val="0"/>
+          <w:lang w:val="nl-NL" w:eastAsia="en-NL"/>
+          <w14:ligatures w14:val="none"/>
+        </w:rPr>
+        <w:t xml:space="preserve"> </w:t>
+      </w:r>
+      <w:proofErr w:type="spellStart"/>
+      <w:r>
+        <w:rPr>
+          <w:rFonts w:ascii="Arial" w:eastAsia="Times New Roman" w:hAnsi="Arial" w:cs="Arial"/>
+          <w:color w:val="000000"/>
+          <w:kern w:val="0"/>
+          <w:lang w:val="nl-NL" w:eastAsia="en-NL"/>
+          <w14:ligatures w14:val="none"/>
+        </w:rPr>
+        <w:t>blocks</w:t>
+      </w:r>
+      <w:proofErr w:type="spellEnd"/>
+      <w:r>
+        <w:rPr>
+          <w:rFonts w:ascii="Arial" w:eastAsia="Times New Roman" w:hAnsi="Arial" w:cs="Arial"/>
+          <w:color w:val="000000"/>
+          <w:kern w:val="0"/>
+          <w:lang w:val="nl-NL" w:eastAsia="en-NL"/>
+          <w14:ligatures w14:val="none"/>
+        </w:rPr>
+        <w:t xml:space="preserve"> op de telefoon</w:t>
+      </w:r>
+      <w:r>
+        <w:rPr>
+          <w:rFonts w:ascii="Arial" w:eastAsia="Times New Roman" w:hAnsi="Arial" w:cs="Arial"/>
+          <w:color w:val="000000"/>
+          <w:kern w:val="0"/>
+          <w:lang w:val="nl-NL" w:eastAsia="en-NL"/>
+          <w14:ligatures w14:val="none"/>
+        </w:rPr>
+        <w:t xml:space="preserve"> weergegeven worden. Als er geen huidige verbinding is zal de laatste opgeslagen blockchain laten zien worden</w:t>
+      </w:r>
+      <w:r>
+        <w:rPr>
+          <w:rFonts w:ascii="Arial" w:eastAsia="Times New Roman" w:hAnsi="Arial" w:cs="Arial"/>
+          <w:color w:val="000000"/>
+          <w:kern w:val="0"/>
+          <w:lang w:val="nl-NL" w:eastAsia="en-NL"/>
+          <w14:ligatures w14:val="none"/>
+        </w:rPr>
+        <w:t>, en dus niet het nieuwe toegevoegde block</w:t>
+      </w:r>
+      <w:r>
+        <w:rPr>
+          <w:rFonts w:ascii="Arial" w:eastAsia="Times New Roman" w:hAnsi="Arial" w:cs="Arial"/>
+          <w:color w:val="000000"/>
+          <w:kern w:val="0"/>
+          <w:lang w:val="nl-NL" w:eastAsia="en-NL"/>
+          <w14:ligatures w14:val="none"/>
+        </w:rPr>
+        <w:t>.</w:t>
       </w:r>
     </w:p>
     <w:p>
@@ -3283,6 +4900,7 @@
           <w14:ligatures w14:val="none"/>
         </w:rPr>
       </w:pPr>
+      <w:proofErr w:type="spellStart"/>
       <w:r>
         <w:rPr>
           <w:rFonts w:ascii="Arial" w:eastAsia="Times New Roman" w:hAnsi="Arial" w:cs="Arial"/>
@@ -3293,25 +4911,38 @@
           <w:lang w:eastAsia="en-NL"/>
           <w14:ligatures w14:val="none"/>
         </w:rPr>
-        <w:t>Uitkomst:</w:t>
-      </w:r>
-    </w:p>
-    <w:p>
-      <w:pPr>
-        <w:rPr>
-          <w:rFonts w:ascii="Arial" w:eastAsia="Times New Roman" w:hAnsi="Arial" w:cs="Arial"/>
-          <w:color w:val="000000"/>
-          <w:kern w:val="0"/>
-          <w:lang w:val="nl-NL" w:eastAsia="en-NL"/>
-          <w14:ligatures w14:val="none"/>
-        </w:rPr>
-      </w:pPr>
-      <w:r>
-        <w:rPr>
-          <w:rFonts w:ascii="Arial" w:eastAsia="Times New Roman" w:hAnsi="Arial" w:cs="Arial"/>
-          <w:color w:val="000000"/>
-          <w:kern w:val="0"/>
-          <w:lang w:val="nl-NL" w:eastAsia="en-NL"/>
+        <w:t>Uitkomst</w:t>
+      </w:r>
+      <w:proofErr w:type="spellEnd"/>
+      <w:r>
+        <w:rPr>
+          <w:rFonts w:ascii="Arial" w:eastAsia="Times New Roman" w:hAnsi="Arial" w:cs="Arial"/>
+          <w:color w:val="000000"/>
+          <w:kern w:val="0"/>
+          <w:sz w:val="32"/>
+          <w:szCs w:val="32"/>
+          <w:lang w:eastAsia="en-NL"/>
+          <w14:ligatures w14:val="none"/>
+        </w:rPr>
+        <w:t>:</w:t>
+      </w:r>
+    </w:p>
+    <w:p>
+      <w:pPr>
+        <w:rPr>
+          <w:rFonts w:ascii="Arial" w:eastAsia="Times New Roman" w:hAnsi="Arial" w:cs="Arial"/>
+          <w:color w:val="000000"/>
+          <w:kern w:val="0"/>
+          <w:lang w:val="en-US" w:eastAsia="en-NL"/>
+          <w14:ligatures w14:val="none"/>
+        </w:rPr>
+      </w:pPr>
+      <w:r>
+        <w:rPr>
+          <w:rFonts w:ascii="Arial" w:eastAsia="Times New Roman" w:hAnsi="Arial" w:cs="Arial"/>
+          <w:color w:val="000000"/>
+          <w:kern w:val="0"/>
+          <w:lang w:val="en-US" w:eastAsia="en-NL"/>
           <w14:ligatures w14:val="none"/>
         </w:rPr>
         <w:t>./..</w:t>
@@ -3319,10 +4950,903 @@
     </w:p>
     <w:p>
       <w:pPr>
+        <w:spacing w:before="400" w:after="120" w:line="240" w:lineRule="auto"/>
+        <w:outlineLvl w:val="0"/>
+        <w:rPr>
+          <w:rFonts w:ascii="Times New Roman" w:eastAsia="Times New Roman" w:hAnsi="Times New Roman" w:cs="Times New Roman"/>
+          <w:b/>
+          <w:bCs/>
+          <w:kern w:val="36"/>
+          <w:sz w:val="48"/>
+          <w:szCs w:val="48"/>
+          <w:lang w:val="en-US" w:eastAsia="en-NL"/>
+          <w14:ligatures w14:val="none"/>
+        </w:rPr>
+      </w:pPr>
+    </w:p>
+    <w:p>
+      <w:pPr>
+        <w:spacing w:before="400" w:after="120" w:line="240" w:lineRule="auto"/>
+        <w:outlineLvl w:val="0"/>
+        <w:rPr>
+          <w:rFonts w:ascii="Arial" w:eastAsia="Times New Roman" w:hAnsi="Arial" w:cs="Arial"/>
+          <w:color w:val="000000"/>
+          <w:kern w:val="36"/>
+          <w:sz w:val="40"/>
+          <w:szCs w:val="40"/>
+          <w:lang w:val="en-US" w:eastAsia="en-NL"/>
+          <w14:ligatures w14:val="none"/>
+        </w:rPr>
+      </w:pPr>
+      <w:r>
+        <w:rPr>
+          <w:rFonts w:ascii="Arial" w:eastAsia="Times New Roman" w:hAnsi="Arial" w:cs="Arial"/>
+          <w:color w:val="000000"/>
+          <w:kern w:val="36"/>
+          <w:sz w:val="40"/>
+          <w:szCs w:val="40"/>
+          <w:lang w:eastAsia="en-NL"/>
+          <w14:ligatures w14:val="none"/>
+        </w:rPr>
+        <w:lastRenderedPageBreak/>
+        <w:t xml:space="preserve">Test </w:t>
+      </w:r>
+      <w:r>
+        <w:rPr>
+          <w:rFonts w:ascii="Arial" w:eastAsia="Times New Roman" w:hAnsi="Arial" w:cs="Arial"/>
+          <w:color w:val="000000"/>
+          <w:kern w:val="36"/>
+          <w:sz w:val="40"/>
+          <w:szCs w:val="40"/>
+          <w:lang w:val="en-US" w:eastAsia="en-NL"/>
+          <w14:ligatures w14:val="none"/>
+        </w:rPr>
+        <w:t xml:space="preserve">5: </w:t>
+      </w:r>
+      <w:proofErr w:type="spellStart"/>
+      <w:r>
+        <w:rPr>
+          <w:rFonts w:ascii="Arial" w:eastAsia="Times New Roman" w:hAnsi="Arial" w:cs="Arial"/>
+          <w:color w:val="000000"/>
+          <w:kern w:val="36"/>
+          <w:sz w:val="40"/>
+          <w:szCs w:val="40"/>
+          <w:lang w:val="en-US" w:eastAsia="en-NL"/>
+          <w14:ligatures w14:val="none"/>
+        </w:rPr>
+        <w:t>Wifi</w:t>
+      </w:r>
+      <w:proofErr w:type="spellEnd"/>
+      <w:r>
+        <w:rPr>
+          <w:rFonts w:ascii="Arial" w:eastAsia="Times New Roman" w:hAnsi="Arial" w:cs="Arial"/>
+          <w:color w:val="000000"/>
+          <w:kern w:val="36"/>
+          <w:sz w:val="40"/>
+          <w:szCs w:val="40"/>
+          <w:lang w:val="en-US" w:eastAsia="en-NL"/>
+          <w14:ligatures w14:val="none"/>
+        </w:rPr>
+        <w:t xml:space="preserve"> test</w:t>
+      </w:r>
+    </w:p>
+    <w:p>
+      <w:pPr>
+        <w:spacing w:before="360" w:after="120" w:line="240" w:lineRule="auto"/>
+        <w:outlineLvl w:val="1"/>
+        <w:rPr>
+          <w:rFonts w:ascii="Times New Roman" w:eastAsia="Times New Roman" w:hAnsi="Times New Roman" w:cs="Times New Roman"/>
+          <w:b/>
+          <w:bCs/>
+          <w:kern w:val="0"/>
+          <w:sz w:val="36"/>
+          <w:szCs w:val="36"/>
+          <w:lang w:eastAsia="en-NL"/>
+          <w14:ligatures w14:val="none"/>
+        </w:rPr>
+      </w:pPr>
+      <w:r>
+        <w:rPr>
+          <w:rFonts w:ascii="Arial" w:eastAsia="Times New Roman" w:hAnsi="Arial" w:cs="Arial"/>
+          <w:color w:val="000000"/>
+          <w:kern w:val="0"/>
+          <w:sz w:val="32"/>
+          <w:szCs w:val="32"/>
+          <w:lang w:eastAsia="en-NL"/>
+          <w14:ligatures w14:val="none"/>
+        </w:rPr>
+        <w:t>Test:</w:t>
+      </w:r>
+    </w:p>
+    <w:p>
+      <w:pPr>
+        <w:spacing w:after="0" w:line="240" w:lineRule="auto"/>
+        <w:rPr>
+          <w:rFonts w:ascii="Times New Roman" w:eastAsia="Times New Roman" w:hAnsi="Times New Roman" w:cs="Times New Roman"/>
+          <w:kern w:val="0"/>
+          <w:sz w:val="24"/>
+          <w:szCs w:val="24"/>
+          <w:lang w:val="nl-NL" w:eastAsia="en-NL"/>
+          <w14:ligatures w14:val="none"/>
+        </w:rPr>
+      </w:pPr>
+      <w:r>
+        <w:rPr>
+          <w:rFonts w:ascii="Arial" w:eastAsia="Times New Roman" w:hAnsi="Arial" w:cs="Arial"/>
+          <w:color w:val="000000"/>
+          <w:kern w:val="0"/>
+          <w:lang w:eastAsia="en-NL"/>
+          <w14:ligatures w14:val="none"/>
+        </w:rPr>
+        <w:t xml:space="preserve">Het </w:t>
+      </w:r>
+      <w:proofErr w:type="spellStart"/>
+      <w:r>
+        <w:rPr>
+          <w:rFonts w:ascii="Arial" w:eastAsia="Times New Roman" w:hAnsi="Arial" w:cs="Arial"/>
+          <w:color w:val="000000"/>
+          <w:kern w:val="0"/>
+          <w:lang w:eastAsia="en-NL"/>
+          <w14:ligatures w14:val="none"/>
+        </w:rPr>
+        <w:t>doel</w:t>
+      </w:r>
+      <w:proofErr w:type="spellEnd"/>
+      <w:r>
+        <w:rPr>
+          <w:rFonts w:ascii="Arial" w:eastAsia="Times New Roman" w:hAnsi="Arial" w:cs="Arial"/>
+          <w:color w:val="000000"/>
+          <w:kern w:val="0"/>
+          <w:lang w:eastAsia="en-NL"/>
+          <w14:ligatures w14:val="none"/>
+        </w:rPr>
+        <w:t xml:space="preserve"> van de test is om </w:t>
+      </w:r>
+      <w:proofErr w:type="spellStart"/>
+      <w:r>
+        <w:rPr>
+          <w:rFonts w:ascii="Arial" w:eastAsia="Times New Roman" w:hAnsi="Arial" w:cs="Arial"/>
+          <w:color w:val="000000"/>
+          <w:kern w:val="0"/>
+          <w:lang w:eastAsia="en-NL"/>
+          <w14:ligatures w14:val="none"/>
+        </w:rPr>
+        <w:t>te</w:t>
+      </w:r>
+      <w:proofErr w:type="spellEnd"/>
+      <w:r>
+        <w:rPr>
+          <w:rFonts w:ascii="Arial" w:eastAsia="Times New Roman" w:hAnsi="Arial" w:cs="Arial"/>
+          <w:color w:val="000000"/>
+          <w:kern w:val="0"/>
+          <w:lang w:eastAsia="en-NL"/>
+          <w14:ligatures w14:val="none"/>
+        </w:rPr>
+        <w:t xml:space="preserve"> </w:t>
+      </w:r>
+      <w:proofErr w:type="spellStart"/>
+      <w:r>
+        <w:rPr>
+          <w:rFonts w:ascii="Arial" w:eastAsia="Times New Roman" w:hAnsi="Arial" w:cs="Arial"/>
+          <w:color w:val="000000"/>
+          <w:kern w:val="0"/>
+          <w:lang w:eastAsia="en-NL"/>
+          <w14:ligatures w14:val="none"/>
+        </w:rPr>
+        <w:t>kijken</w:t>
+      </w:r>
+      <w:proofErr w:type="spellEnd"/>
+      <w:r>
+        <w:rPr>
+          <w:rFonts w:ascii="Arial" w:eastAsia="Times New Roman" w:hAnsi="Arial" w:cs="Arial"/>
+          <w:color w:val="000000"/>
+          <w:kern w:val="0"/>
+          <w:lang w:eastAsia="en-NL"/>
+          <w14:ligatures w14:val="none"/>
+        </w:rPr>
+        <w:t xml:space="preserve"> </w:t>
+      </w:r>
+      <w:r>
+        <w:rPr>
+          <w:rFonts w:ascii="Arial" w:eastAsia="Times New Roman" w:hAnsi="Arial" w:cs="Arial"/>
+          <w:color w:val="000000"/>
+          <w:kern w:val="0"/>
+          <w:lang w:val="nl-NL" w:eastAsia="en-NL"/>
+          <w14:ligatures w14:val="none"/>
+        </w:rPr>
+        <w:t>of</w:t>
+      </w:r>
+      <w:r>
+        <w:rPr>
+          <w:rFonts w:ascii="Arial" w:eastAsia="Times New Roman" w:hAnsi="Arial" w:cs="Arial"/>
+          <w:color w:val="000000"/>
+          <w:kern w:val="0"/>
+          <w:lang w:val="nl-NL" w:eastAsia="en-NL"/>
+          <w14:ligatures w14:val="none"/>
+        </w:rPr>
+        <w:t xml:space="preserve"> we wifi kunnen gebruiken </w:t>
+      </w:r>
+      <w:proofErr w:type="spellStart"/>
+      <w:r>
+        <w:rPr>
+          <w:rFonts w:ascii="Arial" w:eastAsia="Times New Roman" w:hAnsi="Arial" w:cs="Arial"/>
+          <w:color w:val="000000"/>
+          <w:kern w:val="0"/>
+          <w:lang w:val="nl-NL" w:eastAsia="en-NL"/>
+          <w14:ligatures w14:val="none"/>
+        </w:rPr>
+        <w:t>i.p.v</w:t>
+      </w:r>
+      <w:proofErr w:type="spellEnd"/>
+      <w:r>
+        <w:rPr>
+          <w:rFonts w:ascii="Arial" w:eastAsia="Times New Roman" w:hAnsi="Arial" w:cs="Arial"/>
+          <w:color w:val="000000"/>
+          <w:kern w:val="0"/>
+          <w:lang w:val="nl-NL" w:eastAsia="en-NL"/>
+          <w14:ligatures w14:val="none"/>
+        </w:rPr>
+        <w:t xml:space="preserve"> </w:t>
+      </w:r>
+      <w:proofErr w:type="spellStart"/>
+      <w:r>
+        <w:rPr>
+          <w:rFonts w:ascii="Arial" w:eastAsia="Times New Roman" w:hAnsi="Arial" w:cs="Arial"/>
+          <w:color w:val="000000"/>
+          <w:kern w:val="0"/>
+          <w:lang w:val="nl-NL" w:eastAsia="en-NL"/>
+          <w14:ligatures w14:val="none"/>
+        </w:rPr>
+        <w:t>LoRa</w:t>
+      </w:r>
+      <w:proofErr w:type="spellEnd"/>
+      <w:r>
+        <w:rPr>
+          <w:rFonts w:ascii="Arial" w:eastAsia="Times New Roman" w:hAnsi="Arial" w:cs="Arial"/>
+          <w:color w:val="000000"/>
+          <w:kern w:val="0"/>
+          <w:lang w:val="nl-NL" w:eastAsia="en-NL"/>
+          <w14:ligatures w14:val="none"/>
+        </w:rPr>
+        <w:t xml:space="preserve"> voor het ophalen van de blockchain. Hiervoor is in de app een apart veld toegevoegd waar je kan inloggen met wifi. Eenmaal ingelogd wordt er via de wifi verbinding gemaakt met de blockchain server.</w:t>
+      </w:r>
+    </w:p>
+    <w:p>
+      <w:pPr>
+        <w:spacing w:before="360" w:after="120" w:line="240" w:lineRule="auto"/>
+        <w:outlineLvl w:val="1"/>
+        <w:rPr>
+          <w:rFonts w:ascii="Times New Roman" w:eastAsia="Times New Roman" w:hAnsi="Times New Roman" w:cs="Times New Roman"/>
+          <w:b/>
+          <w:bCs/>
+          <w:kern w:val="0"/>
+          <w:sz w:val="36"/>
+          <w:szCs w:val="36"/>
+          <w:lang w:eastAsia="en-NL"/>
+          <w14:ligatures w14:val="none"/>
+        </w:rPr>
+      </w:pPr>
+      <w:proofErr w:type="spellStart"/>
+      <w:r>
+        <w:rPr>
+          <w:rFonts w:ascii="Arial" w:eastAsia="Times New Roman" w:hAnsi="Arial" w:cs="Arial"/>
+          <w:color w:val="000000"/>
+          <w:kern w:val="0"/>
+          <w:sz w:val="32"/>
+          <w:szCs w:val="32"/>
+          <w:lang w:eastAsia="en-NL"/>
+          <w14:ligatures w14:val="none"/>
+        </w:rPr>
+        <w:t>Benodigdheden</w:t>
+      </w:r>
+      <w:proofErr w:type="spellEnd"/>
+      <w:r>
+        <w:rPr>
+          <w:rFonts w:ascii="Arial" w:eastAsia="Times New Roman" w:hAnsi="Arial" w:cs="Arial"/>
+          <w:color w:val="000000"/>
+          <w:kern w:val="0"/>
+          <w:sz w:val="32"/>
+          <w:szCs w:val="32"/>
+          <w:lang w:eastAsia="en-NL"/>
+          <w14:ligatures w14:val="none"/>
+        </w:rPr>
+        <w:t>:</w:t>
+      </w:r>
+    </w:p>
+    <w:p>
+      <w:pPr>
+        <w:numPr>
+          <w:ilvl w:val="0"/>
+          <w:numId w:val="1"/>
+        </w:numPr>
+        <w:spacing w:after="0" w:line="240" w:lineRule="auto"/>
+        <w:textAlignment w:val="baseline"/>
+        <w:rPr>
+          <w:rFonts w:ascii="Arial" w:eastAsia="Times New Roman" w:hAnsi="Arial" w:cs="Arial"/>
+          <w:color w:val="000000"/>
+          <w:kern w:val="0"/>
+          <w:lang w:eastAsia="en-NL"/>
+          <w14:ligatures w14:val="none"/>
+        </w:rPr>
+      </w:pPr>
+      <w:proofErr w:type="spellStart"/>
+      <w:r>
+        <w:rPr>
+          <w:rFonts w:ascii="Arial" w:eastAsia="Times New Roman" w:hAnsi="Arial" w:cs="Arial"/>
+          <w:color w:val="000000"/>
+          <w:kern w:val="0"/>
+          <w:lang w:val="en-US" w:eastAsia="en-NL"/>
+          <w14:ligatures w14:val="none"/>
+        </w:rPr>
+        <w:t>Draaiende</w:t>
+      </w:r>
+      <w:proofErr w:type="spellEnd"/>
+      <w:r>
+        <w:rPr>
+          <w:rFonts w:ascii="Arial" w:eastAsia="Times New Roman" w:hAnsi="Arial" w:cs="Arial"/>
+          <w:color w:val="000000"/>
+          <w:kern w:val="0"/>
+          <w:lang w:val="en-US" w:eastAsia="en-NL"/>
+          <w14:ligatures w14:val="none"/>
+        </w:rPr>
+        <w:t xml:space="preserve"> server</w:t>
+      </w:r>
+    </w:p>
+    <w:p>
+      <w:pPr>
+        <w:numPr>
+          <w:ilvl w:val="0"/>
+          <w:numId w:val="1"/>
+        </w:numPr>
+        <w:spacing w:after="0" w:line="240" w:lineRule="auto"/>
+        <w:textAlignment w:val="baseline"/>
+        <w:rPr>
+          <w:rFonts w:ascii="Arial" w:eastAsia="Times New Roman" w:hAnsi="Arial" w:cs="Arial"/>
+          <w:color w:val="000000"/>
+          <w:kern w:val="0"/>
+          <w:lang w:eastAsia="en-NL"/>
+          <w14:ligatures w14:val="none"/>
+        </w:rPr>
+      </w:pPr>
+      <w:r>
+        <w:rPr>
+          <w:rFonts w:ascii="Arial" w:eastAsia="Times New Roman" w:hAnsi="Arial" w:cs="Arial"/>
+          <w:color w:val="000000"/>
+          <w:kern w:val="0"/>
+          <w:lang w:val="en-US" w:eastAsia="en-NL"/>
+          <w14:ligatures w14:val="none"/>
+        </w:rPr>
+        <w:t>Laptop</w:t>
+      </w:r>
+    </w:p>
+    <w:p>
+      <w:pPr>
+        <w:numPr>
+          <w:ilvl w:val="0"/>
+          <w:numId w:val="1"/>
+        </w:numPr>
+        <w:spacing w:after="0" w:line="240" w:lineRule="auto"/>
+        <w:textAlignment w:val="baseline"/>
+        <w:rPr>
+          <w:rFonts w:ascii="Arial" w:eastAsia="Times New Roman" w:hAnsi="Arial" w:cs="Arial"/>
+          <w:color w:val="000000"/>
+          <w:kern w:val="0"/>
+          <w:lang w:eastAsia="en-NL"/>
+          <w14:ligatures w14:val="none"/>
+        </w:rPr>
+      </w:pPr>
+      <w:r>
+        <w:rPr>
+          <w:rFonts w:ascii="Arial" w:eastAsia="Times New Roman" w:hAnsi="Arial" w:cs="Arial"/>
+          <w:color w:val="000000"/>
+          <w:kern w:val="0"/>
+          <w:lang w:val="en-US" w:eastAsia="en-NL"/>
+          <w14:ligatures w14:val="none"/>
+        </w:rPr>
+        <w:t>Schip module</w:t>
+      </w:r>
+    </w:p>
+    <w:p>
+      <w:pPr>
+        <w:numPr>
+          <w:ilvl w:val="0"/>
+          <w:numId w:val="1"/>
+        </w:numPr>
+        <w:spacing w:after="0" w:line="240" w:lineRule="auto"/>
+        <w:textAlignment w:val="baseline"/>
+        <w:rPr>
+          <w:rFonts w:ascii="Arial" w:eastAsia="Times New Roman" w:hAnsi="Arial" w:cs="Arial"/>
+          <w:color w:val="000000"/>
+          <w:kern w:val="0"/>
+          <w:lang w:eastAsia="en-NL"/>
+          <w14:ligatures w14:val="none"/>
+        </w:rPr>
+      </w:pPr>
+      <w:r>
+        <w:rPr>
+          <w:rFonts w:ascii="Arial" w:eastAsia="Times New Roman" w:hAnsi="Arial" w:cs="Arial"/>
+          <w:color w:val="000000"/>
+          <w:kern w:val="0"/>
+          <w:lang w:val="nl-NL" w:eastAsia="en-NL"/>
+          <w14:ligatures w14:val="none"/>
+        </w:rPr>
+        <w:t>Mobiele telefoon met Bluetooth c</w:t>
+      </w:r>
+      <w:r>
+        <w:rPr>
+          <w:rFonts w:ascii="Arial" w:eastAsia="Times New Roman" w:hAnsi="Arial" w:cs="Arial"/>
+          <w:color w:val="000000"/>
+          <w:kern w:val="0"/>
+          <w:lang w:val="nl-NL" w:eastAsia="en-NL"/>
+          <w14:ligatures w14:val="none"/>
+        </w:rPr>
+        <w:t xml:space="preserve">apabiliteit. </w:t>
+      </w:r>
+    </w:p>
+    <w:p>
+      <w:pPr>
+        <w:spacing w:before="360" w:after="120" w:line="240" w:lineRule="auto"/>
+        <w:outlineLvl w:val="1"/>
+        <w:rPr>
+          <w:rFonts w:ascii="Times New Roman" w:eastAsia="Times New Roman" w:hAnsi="Times New Roman" w:cs="Times New Roman"/>
+          <w:b/>
+          <w:bCs/>
+          <w:kern w:val="0"/>
+          <w:sz w:val="36"/>
+          <w:szCs w:val="36"/>
+          <w:lang w:eastAsia="en-NL"/>
+          <w14:ligatures w14:val="none"/>
+        </w:rPr>
+      </w:pPr>
+      <w:r>
+        <w:rPr>
+          <w:rFonts w:ascii="Arial" w:eastAsia="Times New Roman" w:hAnsi="Arial" w:cs="Arial"/>
+          <w:color w:val="000000"/>
+          <w:kern w:val="0"/>
+          <w:sz w:val="32"/>
+          <w:szCs w:val="32"/>
+          <w:lang w:eastAsia="en-NL"/>
+          <w14:ligatures w14:val="none"/>
+        </w:rPr>
+        <w:t>Setup:</w:t>
+      </w:r>
+    </w:p>
+    <w:p>
+      <w:pPr>
+        <w:spacing w:after="0" w:line="240" w:lineRule="auto"/>
+        <w:rPr>
+          <w:rFonts w:ascii="Times New Roman" w:eastAsia="Times New Roman" w:hAnsi="Times New Roman" w:cs="Times New Roman"/>
+          <w:kern w:val="0"/>
+          <w:sz w:val="24"/>
+          <w:szCs w:val="24"/>
+          <w:lang w:val="nl-NL" w:eastAsia="en-NL"/>
+          <w14:ligatures w14:val="none"/>
+        </w:rPr>
+      </w:pPr>
+      <w:r>
+        <w:rPr>
+          <w:rFonts w:ascii="Arial" w:eastAsia="Times New Roman" w:hAnsi="Arial" w:cs="Arial"/>
+          <w:color w:val="000000"/>
+          <w:kern w:val="0"/>
+          <w:lang w:val="nl-NL" w:eastAsia="en-NL"/>
+          <w14:ligatures w14:val="none"/>
+        </w:rPr>
+        <w:t xml:space="preserve">Sluit de schip module aan op stroom en doe in de buurt van een wifi netwerk waarvan ook het wachtwoord bekend is. Verbind de laptop met het internet en ga naar de </w:t>
+      </w:r>
+      <w:proofErr w:type="spellStart"/>
+      <w:r>
+        <w:rPr>
+          <w:rFonts w:ascii="Arial" w:eastAsia="Times New Roman" w:hAnsi="Arial" w:cs="Arial"/>
+          <w:color w:val="000000"/>
+          <w:kern w:val="0"/>
+          <w:lang w:val="nl-NL" w:eastAsia="en-NL"/>
+          <w14:ligatures w14:val="none"/>
+        </w:rPr>
+        <w:t>webinterface</w:t>
+      </w:r>
+      <w:proofErr w:type="spellEnd"/>
+      <w:r>
+        <w:rPr>
+          <w:rFonts w:ascii="Arial" w:eastAsia="Times New Roman" w:hAnsi="Arial" w:cs="Arial"/>
+          <w:color w:val="000000"/>
+          <w:kern w:val="0"/>
+          <w:lang w:val="nl-NL" w:eastAsia="en-NL"/>
+          <w14:ligatures w14:val="none"/>
+        </w:rPr>
+        <w:t xml:space="preserve">. Gebruik een </w:t>
+      </w:r>
+      <w:proofErr w:type="spellStart"/>
+      <w:r>
+        <w:rPr>
+          <w:rFonts w:ascii="Arial" w:eastAsia="Times New Roman" w:hAnsi="Arial" w:cs="Arial"/>
+          <w:color w:val="000000"/>
+          <w:kern w:val="0"/>
+          <w:lang w:val="nl-NL" w:eastAsia="en-NL"/>
+          <w14:ligatures w14:val="none"/>
+        </w:rPr>
+        <w:t>uploader</w:t>
+      </w:r>
+      <w:proofErr w:type="spellEnd"/>
+      <w:r>
+        <w:rPr>
+          <w:rFonts w:ascii="Arial" w:eastAsia="Times New Roman" w:hAnsi="Arial" w:cs="Arial"/>
+          <w:color w:val="000000"/>
+          <w:kern w:val="0"/>
+          <w:lang w:val="nl-NL" w:eastAsia="en-NL"/>
+          <w14:ligatures w14:val="none"/>
+        </w:rPr>
+        <w:t xml:space="preserve"> account om een IHM in de blockchain te zetten, voeg ook een beschrijving toe. Gebruik een consensus account om deze dit nieuwe block goed te keuren. Als het goed is zie je dit dan bij de definitieve blockchain staan. Open de app op de mobiele telefoon en klik op scan. Druk op DIHM-Module om hiermee te verbinden. Voer de wifi SSID (naam van netwerk) en het wachtwoord in en klik op de knop </w:t>
+      </w:r>
+      <w:proofErr w:type="spellStart"/>
+      <w:r>
+        <w:rPr>
+          <w:rFonts w:ascii="Arial" w:eastAsia="Times New Roman" w:hAnsi="Arial" w:cs="Arial"/>
+          <w:color w:val="000000"/>
+          <w:kern w:val="0"/>
+          <w:lang w:val="nl-NL" w:eastAsia="en-NL"/>
+          <w14:ligatures w14:val="none"/>
+        </w:rPr>
+        <w:t>send</w:t>
+      </w:r>
+      <w:proofErr w:type="spellEnd"/>
+      <w:r>
+        <w:rPr>
+          <w:rFonts w:ascii="Arial" w:eastAsia="Times New Roman" w:hAnsi="Arial" w:cs="Arial"/>
+          <w:color w:val="000000"/>
+          <w:kern w:val="0"/>
+          <w:lang w:val="nl-NL" w:eastAsia="en-NL"/>
+          <w14:ligatures w14:val="none"/>
+        </w:rPr>
+        <w:t xml:space="preserve">. Wacht totdat de blockchain in de app wordt weergegeven. Check of het nieuwe toegevoegde block in de chain terug te vinden is. Als dit zo is, is de test geslaagd. </w:t>
+      </w:r>
+    </w:p>
+    <w:p>
+      <w:pPr>
+        <w:spacing w:before="360" w:after="120" w:line="240" w:lineRule="auto"/>
+        <w:outlineLvl w:val="1"/>
+        <w:rPr>
+          <w:rFonts w:ascii="Times New Roman" w:eastAsia="Times New Roman" w:hAnsi="Times New Roman" w:cs="Times New Roman"/>
+          <w:b/>
+          <w:bCs/>
+          <w:kern w:val="0"/>
+          <w:sz w:val="36"/>
+          <w:szCs w:val="36"/>
+          <w:lang w:eastAsia="en-NL"/>
+          <w14:ligatures w14:val="none"/>
+        </w:rPr>
+      </w:pPr>
+      <w:r>
+        <w:rPr>
+          <w:rFonts w:ascii="Arial" w:eastAsia="Times New Roman" w:hAnsi="Arial" w:cs="Arial"/>
+          <w:color w:val="000000"/>
+          <w:kern w:val="0"/>
+          <w:sz w:val="32"/>
+          <w:szCs w:val="32"/>
+          <w:lang w:eastAsia="en-NL"/>
+          <w14:ligatures w14:val="none"/>
+        </w:rPr>
+        <w:t>Code:</w:t>
+      </w:r>
+    </w:p>
+    <w:p>
+      <w:pPr>
+        <w:spacing w:after="0" w:line="240" w:lineRule="auto"/>
+        <w:rPr>
+          <w:rFonts w:ascii="Arial" w:eastAsia="Times New Roman" w:hAnsi="Arial" w:cs="Arial"/>
+          <w:color w:val="000000"/>
+          <w:kern w:val="0"/>
+          <w:lang w:val="nl-NL" w:eastAsia="en-NL"/>
+          <w14:ligatures w14:val="none"/>
+        </w:rPr>
+      </w:pPr>
+      <w:hyperlink r:id="rId10" w:history="1">
+        <w:r>
+          <w:rPr>
+            <w:rStyle w:val="Hyperlink"/>
+            <w:rFonts w:ascii="Arial" w:eastAsia="Times New Roman" w:hAnsi="Arial" w:cs="Arial"/>
+            <w:kern w:val="0"/>
+            <w:lang w:eastAsia="en-NL"/>
+            <w14:ligatures w14:val="none"/>
+          </w:rPr>
+          <w:t>https://github.com/JorisTDP/</w:t>
+        </w:r>
+        <w:r>
+          <w:rPr>
+            <w:rStyle w:val="Hyperlink"/>
+            <w:rFonts w:ascii="Arial" w:eastAsia="Times New Roman" w:hAnsi="Arial" w:cs="Arial"/>
+            <w:kern w:val="0"/>
+            <w:lang w:eastAsia="en-NL"/>
+            <w14:ligatures w14:val="none"/>
+          </w:rPr>
+          <w:t>DIH</w:t>
+        </w:r>
+        <w:r>
+          <w:rPr>
+            <w:rStyle w:val="Hyperlink"/>
+            <w:rFonts w:ascii="Arial" w:eastAsia="Times New Roman" w:hAnsi="Arial" w:cs="Arial"/>
+            <w:kern w:val="0"/>
+            <w:lang w:val="nl-NL" w:eastAsia="en-NL"/>
+            <w14:ligatures w14:val="none"/>
+          </w:rPr>
+          <w:t>M</w:t>
+        </w:r>
+      </w:hyperlink>
+    </w:p>
+    <w:p>
+      <w:pPr>
+        <w:spacing w:after="0" w:line="240" w:lineRule="auto"/>
+        <w:rPr>
+          <w:rFonts w:ascii="Arial" w:eastAsia="Times New Roman" w:hAnsi="Arial" w:cs="Arial"/>
+          <w:color w:val="000000"/>
+          <w:kern w:val="0"/>
+          <w:lang w:val="nl-NL" w:eastAsia="en-NL"/>
+          <w14:ligatures w14:val="none"/>
+        </w:rPr>
+      </w:pPr>
+    </w:p>
+    <w:p>
+      <w:pPr>
+        <w:spacing w:before="360" w:after="120" w:line="240" w:lineRule="auto"/>
+        <w:outlineLvl w:val="1"/>
+        <w:rPr>
+          <w:rFonts w:ascii="Times New Roman" w:eastAsia="Times New Roman" w:hAnsi="Times New Roman" w:cs="Times New Roman"/>
+          <w:b/>
+          <w:bCs/>
+          <w:kern w:val="0"/>
+          <w:sz w:val="36"/>
+          <w:szCs w:val="36"/>
+          <w:lang w:eastAsia="en-NL"/>
+          <w14:ligatures w14:val="none"/>
+        </w:rPr>
+      </w:pPr>
+      <w:r>
+        <w:rPr>
+          <w:rFonts w:ascii="Arial" w:eastAsia="Times New Roman" w:hAnsi="Arial" w:cs="Arial"/>
+          <w:color w:val="000000"/>
+          <w:kern w:val="0"/>
+          <w:sz w:val="32"/>
+          <w:szCs w:val="32"/>
+          <w:lang w:val="en-US" w:eastAsia="en-NL"/>
+          <w14:ligatures w14:val="none"/>
+        </w:rPr>
+        <w:t>Edge cases</w:t>
+      </w:r>
+      <w:r>
+        <w:rPr>
+          <w:rFonts w:ascii="Arial" w:eastAsia="Times New Roman" w:hAnsi="Arial" w:cs="Arial"/>
+          <w:color w:val="000000"/>
+          <w:kern w:val="0"/>
+          <w:sz w:val="32"/>
+          <w:szCs w:val="32"/>
+          <w:lang w:eastAsia="en-NL"/>
+          <w14:ligatures w14:val="none"/>
+        </w:rPr>
+        <w:t>:</w:t>
+      </w:r>
+    </w:p>
+    <w:p>
+      <w:pPr>
+        <w:pStyle w:val="ListParagraph"/>
+        <w:numPr>
+          <w:ilvl w:val="0"/>
+          <w:numId w:val="2"/>
+        </w:numPr>
+        <w:spacing w:after="0" w:line="240" w:lineRule="auto"/>
+        <w:rPr>
+          <w:rFonts w:ascii="Arial" w:eastAsia="Times New Roman" w:hAnsi="Arial" w:cs="Arial"/>
+          <w:kern w:val="0"/>
+          <w:lang w:val="nl-NL" w:eastAsia="en-NL"/>
+          <w14:ligatures w14:val="none"/>
+        </w:rPr>
+      </w:pPr>
+      <w:r>
+        <w:rPr>
+          <w:rFonts w:ascii="Arial" w:eastAsia="Times New Roman" w:hAnsi="Arial" w:cs="Arial"/>
+          <w:kern w:val="0"/>
+          <w:lang w:val="nl-NL" w:eastAsia="en-NL"/>
+          <w14:ligatures w14:val="none"/>
+        </w:rPr>
+        <w:t>….</w:t>
+      </w:r>
+    </w:p>
+    <w:p>
+      <w:pPr>
+        <w:spacing w:after="0" w:line="240" w:lineRule="auto"/>
+        <w:ind w:left="360"/>
+        <w:rPr>
+          <w:rFonts w:ascii="Arial" w:eastAsia="Times New Roman" w:hAnsi="Arial" w:cs="Arial"/>
+          <w:kern w:val="0"/>
+          <w:lang w:val="nl-NL" w:eastAsia="en-NL"/>
+          <w14:ligatures w14:val="none"/>
+        </w:rPr>
+      </w:pPr>
+    </w:p>
+    <w:p>
+      <w:pPr>
+        <w:spacing w:before="360" w:after="120" w:line="240" w:lineRule="auto"/>
+        <w:outlineLvl w:val="1"/>
+        <w:rPr>
+          <w:rFonts w:ascii="Times New Roman" w:eastAsia="Times New Roman" w:hAnsi="Times New Roman" w:cs="Times New Roman"/>
+          <w:b/>
+          <w:bCs/>
+          <w:kern w:val="0"/>
+          <w:sz w:val="36"/>
+          <w:szCs w:val="36"/>
+          <w:lang w:eastAsia="en-NL"/>
+          <w14:ligatures w14:val="none"/>
+        </w:rPr>
+      </w:pPr>
+      <w:proofErr w:type="spellStart"/>
+      <w:r>
+        <w:rPr>
+          <w:rFonts w:ascii="Arial" w:eastAsia="Times New Roman" w:hAnsi="Arial" w:cs="Arial"/>
+          <w:color w:val="000000"/>
+          <w:kern w:val="0"/>
+          <w:sz w:val="32"/>
+          <w:szCs w:val="32"/>
+          <w:lang w:eastAsia="en-NL"/>
+          <w14:ligatures w14:val="none"/>
+        </w:rPr>
+        <w:t>Hypothese</w:t>
+      </w:r>
+      <w:proofErr w:type="spellEnd"/>
+      <w:r>
+        <w:rPr>
+          <w:rFonts w:ascii="Arial" w:eastAsia="Times New Roman" w:hAnsi="Arial" w:cs="Arial"/>
+          <w:color w:val="000000"/>
+          <w:kern w:val="0"/>
+          <w:sz w:val="32"/>
+          <w:szCs w:val="32"/>
+          <w:lang w:eastAsia="en-NL"/>
+          <w14:ligatures w14:val="none"/>
+        </w:rPr>
+        <w:t>:</w:t>
+      </w:r>
+    </w:p>
+    <w:p>
+      <w:pPr>
+        <w:spacing w:after="0" w:line="240" w:lineRule="auto"/>
+        <w:rPr>
+          <w:rFonts w:ascii="Arial" w:eastAsia="Times New Roman" w:hAnsi="Arial" w:cs="Arial"/>
+          <w:color w:val="000000"/>
+          <w:kern w:val="0"/>
+          <w:lang w:val="nl-NL" w:eastAsia="en-NL"/>
+          <w14:ligatures w14:val="none"/>
+        </w:rPr>
+      </w:pPr>
+      <w:r>
+        <w:rPr>
+          <w:rFonts w:ascii="Arial" w:eastAsia="Times New Roman" w:hAnsi="Arial" w:cs="Arial"/>
+          <w:color w:val="000000"/>
+          <w:kern w:val="0"/>
+          <w:lang w:val="nl-NL" w:eastAsia="en-NL"/>
+          <w14:ligatures w14:val="none"/>
+        </w:rPr>
+        <w:t xml:space="preserve">Als de wifi naam en wachtwoord goed zijn ingevuld zal het nieuwste block en de vorige </w:t>
+      </w:r>
+      <w:proofErr w:type="spellStart"/>
+      <w:r>
+        <w:rPr>
+          <w:rFonts w:ascii="Arial" w:eastAsia="Times New Roman" w:hAnsi="Arial" w:cs="Arial"/>
+          <w:color w:val="000000"/>
+          <w:kern w:val="0"/>
+          <w:lang w:val="nl-NL" w:eastAsia="en-NL"/>
+          <w14:ligatures w14:val="none"/>
+        </w:rPr>
+        <w:t>blocks</w:t>
+      </w:r>
+      <w:proofErr w:type="spellEnd"/>
+      <w:r>
+        <w:rPr>
+          <w:rFonts w:ascii="Arial" w:eastAsia="Times New Roman" w:hAnsi="Arial" w:cs="Arial"/>
+          <w:color w:val="000000"/>
+          <w:kern w:val="0"/>
+          <w:lang w:val="nl-NL" w:eastAsia="en-NL"/>
+          <w14:ligatures w14:val="none"/>
+        </w:rPr>
+        <w:t xml:space="preserve"> op de telefoon weergegeven worden. Als er niks wordt weergegeven z</w:t>
+      </w:r>
+      <w:r>
+        <w:rPr>
+          <w:rFonts w:ascii="Arial" w:eastAsia="Times New Roman" w:hAnsi="Arial" w:cs="Arial"/>
+          <w:color w:val="000000"/>
+          <w:kern w:val="0"/>
+          <w:lang w:val="nl-NL" w:eastAsia="en-NL"/>
+          <w14:ligatures w14:val="none"/>
+        </w:rPr>
+        <w:t>ullen de wifi gegevens</w:t>
+      </w:r>
+      <w:r>
+        <w:rPr>
+          <w:rFonts w:ascii="Arial" w:eastAsia="Times New Roman" w:hAnsi="Arial" w:cs="Arial"/>
+          <w:color w:val="000000"/>
+          <w:kern w:val="0"/>
+          <w:lang w:val="nl-NL" w:eastAsia="en-NL"/>
+          <w14:ligatures w14:val="none"/>
+        </w:rPr>
+        <w:t xml:space="preserve"> niet goed ingevoerd zijn.</w:t>
+      </w:r>
+    </w:p>
+    <w:p>
+      <w:pPr>
+        <w:spacing w:before="360" w:after="120" w:line="240" w:lineRule="auto"/>
+        <w:outlineLvl w:val="1"/>
+        <w:rPr>
+          <w:rFonts w:ascii="Times New Roman" w:eastAsia="Times New Roman" w:hAnsi="Times New Roman" w:cs="Times New Roman"/>
+          <w:b/>
+          <w:bCs/>
+          <w:kern w:val="0"/>
+          <w:sz w:val="36"/>
+          <w:szCs w:val="36"/>
+          <w:lang w:eastAsia="en-NL"/>
+          <w14:ligatures w14:val="none"/>
+        </w:rPr>
+      </w:pPr>
+      <w:proofErr w:type="spellStart"/>
+      <w:r>
+        <w:rPr>
+          <w:rFonts w:ascii="Arial" w:eastAsia="Times New Roman" w:hAnsi="Arial" w:cs="Arial"/>
+          <w:color w:val="000000"/>
+          <w:kern w:val="0"/>
+          <w:sz w:val="32"/>
+          <w:szCs w:val="32"/>
+          <w:lang w:eastAsia="en-NL"/>
+          <w14:ligatures w14:val="none"/>
+        </w:rPr>
+        <w:t>Uitkomst</w:t>
+      </w:r>
+      <w:proofErr w:type="spellEnd"/>
+      <w:r>
+        <w:rPr>
+          <w:rFonts w:ascii="Arial" w:eastAsia="Times New Roman" w:hAnsi="Arial" w:cs="Arial"/>
+          <w:color w:val="000000"/>
+          <w:kern w:val="0"/>
+          <w:sz w:val="32"/>
+          <w:szCs w:val="32"/>
+          <w:lang w:eastAsia="en-NL"/>
+          <w14:ligatures w14:val="none"/>
+        </w:rPr>
+        <w:t>:</w:t>
+      </w:r>
+    </w:p>
+    <w:p>
+      <w:pPr>
         <w:rPr>
           <w:lang w:val="nl-NL"/>
         </w:rPr>
       </w:pPr>
+      <w:r>
+        <w:rPr>
+          <w:rFonts w:ascii="Arial" w:eastAsia="Times New Roman" w:hAnsi="Arial" w:cs="Arial"/>
+          <w:color w:val="000000"/>
+          <w:kern w:val="0"/>
+          <w:lang w:val="nl-NL" w:eastAsia="en-NL"/>
+          <w14:ligatures w14:val="none"/>
+        </w:rPr>
+        <w:t xml:space="preserve">Na verbonden te zijn met de module en de wifi gegevens doorgestuurd te hebben, wordt een block aan de blockchain toegevoegd. Door met de module te </w:t>
+      </w:r>
+      <w:proofErr w:type="spellStart"/>
+      <w:r>
+        <w:rPr>
+          <w:rFonts w:ascii="Arial" w:eastAsia="Times New Roman" w:hAnsi="Arial" w:cs="Arial"/>
+          <w:color w:val="000000"/>
+          <w:kern w:val="0"/>
+          <w:lang w:val="nl-NL" w:eastAsia="en-NL"/>
+          <w14:ligatures w14:val="none"/>
+        </w:rPr>
+        <w:t>disconnecten</w:t>
+      </w:r>
+      <w:proofErr w:type="spellEnd"/>
+      <w:r>
+        <w:rPr>
+          <w:rFonts w:ascii="Arial" w:eastAsia="Times New Roman" w:hAnsi="Arial" w:cs="Arial"/>
+          <w:color w:val="000000"/>
+          <w:kern w:val="0"/>
+          <w:lang w:val="nl-NL" w:eastAsia="en-NL"/>
+          <w14:ligatures w14:val="none"/>
+        </w:rPr>
+        <w:t xml:space="preserve"> via bluetooth en opnieuw te verbinden wordt de blockchain opnieuw opgehaald. Deze keer staat het nieuwe toegevoegde block netjes achteraan.</w:t>
+      </w:r>
     </w:p>
     <w:sectPr>
       <w:pgSz w:w="11906" w:h="16838"/>

</xml_diff>